<commit_message>
posting changes in the folder
</commit_message>
<xml_diff>
--- a/documents/EJ project outline.docx
+++ b/documents/EJ project outline.docx
@@ -272,8 +272,18 @@
           <w:highlight w:val="green"/>
           <w:shd w:val="clear" w:color="auto" w:fill="FFFF99"/>
         </w:rPr>
-        <w:t>Create folder</w:t>
-      </w:r>
+        <w:t xml:space="preserve">Create </w:t>
+      </w:r>
+      <w:proofErr w:type="gramStart"/>
+      <w:r>
+        <w:rPr>
+          <w:rFonts w:ascii="Calibri" w:eastAsia="Times New Roman" w:hAnsi="Calibri" w:cs="Calibri"/>
+          <w:highlight w:val="green"/>
+          <w:shd w:val="clear" w:color="auto" w:fill="FFFF99"/>
+        </w:rPr>
+        <w:t>folder</w:t>
+      </w:r>
+      <w:proofErr w:type="gramEnd"/>
     </w:p>
     <w:p>
       <w:pPr>
@@ -294,7 +304,25 @@
           <w:highlight w:val="green"/>
           <w:shd w:val="clear" w:color="auto" w:fill="FFFF99"/>
         </w:rPr>
-        <w:t xml:space="preserve">Github repo  (6/16/23) </w:t>
+        <w:t xml:space="preserve">Github </w:t>
+      </w:r>
+      <w:proofErr w:type="gramStart"/>
+      <w:r>
+        <w:rPr>
+          <w:rFonts w:ascii="Calibri" w:eastAsia="Times New Roman" w:hAnsi="Calibri" w:cs="Calibri"/>
+          <w:highlight w:val="green"/>
+          <w:shd w:val="clear" w:color="auto" w:fill="FFFF99"/>
+        </w:rPr>
+        <w:t>repo  (</w:t>
+      </w:r>
+      <w:proofErr w:type="gramEnd"/>
+      <w:r>
+        <w:rPr>
+          <w:rFonts w:ascii="Calibri" w:eastAsia="Times New Roman" w:hAnsi="Calibri" w:cs="Calibri"/>
+          <w:highlight w:val="green"/>
+          <w:shd w:val="clear" w:color="auto" w:fill="FFFF99"/>
+        </w:rPr>
+        <w:t xml:space="preserve">6/16/23) </w:t>
       </w:r>
     </w:p>
     <w:p>
@@ -315,8 +343,17 @@
           <w:rFonts w:ascii="Calibri" w:eastAsia="Times New Roman" w:hAnsi="Calibri" w:cs="Calibri"/>
           <w:highlight w:val="green"/>
         </w:rPr>
-        <w:t>download data</w:t>
-      </w:r>
+        <w:t xml:space="preserve">download </w:t>
+      </w:r>
+      <w:proofErr w:type="gramStart"/>
+      <w:r>
+        <w:rPr>
+          <w:rFonts w:ascii="Calibri" w:eastAsia="Times New Roman" w:hAnsi="Calibri" w:cs="Calibri"/>
+          <w:highlight w:val="green"/>
+        </w:rPr>
+        <w:t>data</w:t>
+      </w:r>
+      <w:proofErr w:type="gramEnd"/>
     </w:p>
     <w:p>
       <w:pPr>
@@ -351,13 +388,23 @@
           <w:highlight w:val="green"/>
         </w:rPr>
       </w:pPr>
+      <w:proofErr w:type="spellStart"/>
       <w:r>
         <w:rPr>
           <w:rFonts w:ascii="Calibri" w:eastAsia="Times New Roman" w:hAnsi="Calibri" w:cs="Calibri"/>
           <w:highlight w:val="green"/>
           <w:shd w:val="clear" w:color="auto" w:fill="DBE5F1"/>
         </w:rPr>
-        <w:t xml:space="preserve">Zipcodes &lt;- UCMR data </w:t>
+        <w:t>Zipcodes</w:t>
+      </w:r>
+      <w:proofErr w:type="spellEnd"/>
+      <w:r>
+        <w:rPr>
+          <w:rFonts w:ascii="Calibri" w:eastAsia="Times New Roman" w:hAnsi="Calibri" w:cs="Calibri"/>
+          <w:highlight w:val="green"/>
+          <w:shd w:val="clear" w:color="auto" w:fill="DBE5F1"/>
+        </w:rPr>
+        <w:t xml:space="preserve"> &lt;- UCMR data </w:t>
       </w:r>
     </w:p>
     <w:p>
@@ -488,15 +535,33 @@
           <w:rFonts w:ascii="Calibri" w:eastAsia="Times New Roman" w:hAnsi="Calibri" w:cs="Calibri"/>
           <w:shd w:val="clear" w:color="auto" w:fill="DBE5F1"/>
         </w:rPr>
-        <w:t xml:space="preserve">Running EJSCREENbatch over each service area types </w:t>
-      </w:r>
+        <w:t xml:space="preserve">Running </w:t>
+      </w:r>
+      <w:proofErr w:type="spellStart"/>
       <w:r>
         <w:rPr>
           <w:rFonts w:ascii="Calibri" w:eastAsia="Times New Roman" w:hAnsi="Calibri" w:cs="Calibri"/>
           <w:shd w:val="clear" w:color="auto" w:fill="DBE5F1"/>
         </w:rPr>
+        <w:t>EJSCREENbatch</w:t>
+      </w:r>
+      <w:proofErr w:type="spellEnd"/>
+      <w:r>
+        <w:rPr>
+          <w:rFonts w:ascii="Calibri" w:eastAsia="Times New Roman" w:hAnsi="Calibri" w:cs="Calibri"/>
+          <w:shd w:val="clear" w:color="auto" w:fill="DBE5F1"/>
+        </w:rPr>
+        <w:t xml:space="preserve"> over each service area types </w:t>
+      </w:r>
+      <w:proofErr w:type="gramStart"/>
+      <w:r>
+        <w:rPr>
+          <w:rFonts w:ascii="Calibri" w:eastAsia="Times New Roman" w:hAnsi="Calibri" w:cs="Calibri"/>
+          <w:shd w:val="clear" w:color="auto" w:fill="DBE5F1"/>
+        </w:rPr>
         <w:t>x2</w:t>
       </w:r>
+      <w:proofErr w:type="gramEnd"/>
     </w:p>
     <w:p>
       <w:pPr>
@@ -516,8 +581,17 @@
           <w:rFonts w:ascii="Calibri" w:eastAsia="Times New Roman" w:hAnsi="Calibri" w:cs="Calibri"/>
           <w:highlight w:val="green"/>
         </w:rPr>
-        <w:t>Ran over all EPIC boundaries</w:t>
-      </w:r>
+        <w:t xml:space="preserve">Ran over all EPIC </w:t>
+      </w:r>
+      <w:proofErr w:type="gramStart"/>
+      <w:r>
+        <w:rPr>
+          <w:rFonts w:ascii="Calibri" w:eastAsia="Times New Roman" w:hAnsi="Calibri" w:cs="Calibri"/>
+          <w:highlight w:val="green"/>
+        </w:rPr>
+        <w:t>boundaries</w:t>
+      </w:r>
+      <w:proofErr w:type="gramEnd"/>
     </w:p>
     <w:p>
       <w:pPr>
@@ -536,7 +610,25 @@
           <w:rFonts w:ascii="Calibri" w:eastAsia="Times New Roman" w:hAnsi="Calibri" w:cs="Calibri"/>
           <w:shd w:val="clear" w:color="auto" w:fill="DBE5F1"/>
         </w:rPr>
-        <w:t xml:space="preserve">Run for counties and zipcodes </w:t>
+        <w:t xml:space="preserve">Run for counties and </w:t>
+      </w:r>
+      <w:proofErr w:type="spellStart"/>
+      <w:proofErr w:type="gramStart"/>
+      <w:r>
+        <w:rPr>
+          <w:rFonts w:ascii="Calibri" w:eastAsia="Times New Roman" w:hAnsi="Calibri" w:cs="Calibri"/>
+          <w:shd w:val="clear" w:color="auto" w:fill="DBE5F1"/>
+        </w:rPr>
+        <w:t>zipcodes</w:t>
+      </w:r>
+      <w:proofErr w:type="spellEnd"/>
+      <w:proofErr w:type="gramEnd"/>
+      <w:r>
+        <w:rPr>
+          <w:rFonts w:ascii="Calibri" w:eastAsia="Times New Roman" w:hAnsi="Calibri" w:cs="Calibri"/>
+          <w:shd w:val="clear" w:color="auto" w:fill="DBE5F1"/>
+        </w:rPr>
+        <w:t xml:space="preserve"> </w:t>
       </w:r>
     </w:p>
     <w:p>
@@ -671,11 +763,13 @@
         <w:textAlignment w:val="center"/>
         <w:rPr>
           <w:rFonts w:ascii="Calibri" w:eastAsia="Times New Roman" w:hAnsi="Calibri" w:cs="Calibri"/>
-        </w:rPr>
-      </w:pPr>
-      <w:r>
-        <w:rPr>
-          <w:rFonts w:ascii="Calibri" w:eastAsia="Times New Roman" w:hAnsi="Calibri" w:cs="Calibri"/>
+          <w:highlight w:val="green"/>
+        </w:rPr>
+      </w:pPr>
+      <w:r>
+        <w:rPr>
+          <w:rFonts w:ascii="Calibri" w:eastAsia="Times New Roman" w:hAnsi="Calibri" w:cs="Calibri"/>
+          <w:highlight w:val="green"/>
           <w:shd w:val="clear" w:color="auto" w:fill="FFFF99"/>
         </w:rPr>
         <w:t>Health-based violations</w:t>
@@ -691,11 +785,13 @@
         <w:textAlignment w:val="center"/>
         <w:rPr>
           <w:rFonts w:ascii="Calibri" w:eastAsia="Times New Roman" w:hAnsi="Calibri" w:cs="Calibri"/>
-        </w:rPr>
-      </w:pPr>
-      <w:r>
-        <w:rPr>
-          <w:rFonts w:ascii="Calibri" w:eastAsia="Times New Roman" w:hAnsi="Calibri" w:cs="Calibri"/>
+          <w:highlight w:val="green"/>
+        </w:rPr>
+      </w:pPr>
+      <w:r>
+        <w:rPr>
+          <w:rFonts w:ascii="Calibri" w:eastAsia="Times New Roman" w:hAnsi="Calibri" w:cs="Calibri"/>
+          <w:highlight w:val="green"/>
           <w:shd w:val="clear" w:color="auto" w:fill="FFFF99"/>
         </w:rPr>
         <w:t xml:space="preserve">Lead action level exceedances </w:t>
@@ -717,14 +813,28 @@
         <w:rPr>
           <w:rFonts w:ascii="Calibri" w:eastAsia="Times New Roman" w:hAnsi="Calibri" w:cs="Calibri"/>
         </w:rPr>
-        <w:t xml:space="preserve">Create aggregate drinking water statistics for each demographic group </w:t>
+        <w:t xml:space="preserve">Create aggregate drinking water statistics for each demographic </w:t>
+      </w:r>
+      <w:proofErr w:type="gramStart"/>
+      <w:r>
+        <w:rPr>
+          <w:rFonts w:ascii="Calibri" w:eastAsia="Times New Roman" w:hAnsi="Calibri" w:cs="Calibri"/>
+        </w:rPr>
+        <w:t>group</w:t>
+      </w:r>
+      <w:proofErr w:type="gramEnd"/>
+      <w:r>
+        <w:rPr>
+          <w:rFonts w:ascii="Calibri" w:eastAsia="Times New Roman" w:hAnsi="Calibri" w:cs="Calibri"/>
+        </w:rPr>
+        <w:t xml:space="preserve"> </w:t>
       </w:r>
     </w:p>
     <w:p>
       <w:pPr>
         <w:numPr>
           <w:ilvl w:val="1"/>
-          <w:numId w:val="2"/>
+          <w:numId w:val="1"/>
         </w:numPr>
         <w:spacing w:after="0" w:line="240" w:lineRule="auto"/>
         <w:textAlignment w:val="center"/>
@@ -743,7 +853,7 @@
       <w:pPr>
         <w:numPr>
           <w:ilvl w:val="0"/>
-          <w:numId w:val="2"/>
+          <w:numId w:val="1"/>
         </w:numPr>
         <w:spacing w:after="0" w:line="240" w:lineRule="auto"/>
         <w:textAlignment w:val="center"/>
@@ -762,26 +872,34 @@
       <w:pPr>
         <w:numPr>
           <w:ilvl w:val="0"/>
-          <w:numId w:val="2"/>
-        </w:numPr>
-        <w:spacing w:after="0" w:line="240" w:lineRule="auto"/>
-        <w:textAlignment w:val="center"/>
-        <w:rPr>
-          <w:rFonts w:ascii="Calibri" w:eastAsia="Times New Roman" w:hAnsi="Calibri" w:cs="Calibri"/>
-        </w:rPr>
-      </w:pPr>
-      <w:r>
-        <w:rPr>
-          <w:rFonts w:ascii="Calibri" w:eastAsia="Times New Roman" w:hAnsi="Calibri" w:cs="Calibri"/>
-        </w:rPr>
-        <w:t>Output the tables</w:t>
-      </w:r>
+          <w:numId w:val="1"/>
+        </w:numPr>
+        <w:spacing w:after="0" w:line="240" w:lineRule="auto"/>
+        <w:textAlignment w:val="center"/>
+        <w:rPr>
+          <w:rFonts w:ascii="Calibri" w:eastAsia="Times New Roman" w:hAnsi="Calibri" w:cs="Calibri"/>
+        </w:rPr>
+      </w:pPr>
+      <w:r>
+        <w:rPr>
+          <w:rFonts w:ascii="Calibri" w:eastAsia="Times New Roman" w:hAnsi="Calibri" w:cs="Calibri"/>
+        </w:rPr>
+        <w:t xml:space="preserve">Output the </w:t>
+      </w:r>
+      <w:proofErr w:type="gramStart"/>
+      <w:r>
+        <w:rPr>
+          <w:rFonts w:ascii="Calibri" w:eastAsia="Times New Roman" w:hAnsi="Calibri" w:cs="Calibri"/>
+        </w:rPr>
+        <w:t>tables</w:t>
+      </w:r>
+      <w:proofErr w:type="gramEnd"/>
     </w:p>
     <w:p>
       <w:pPr>
         <w:numPr>
           <w:ilvl w:val="0"/>
-          <w:numId w:val="2"/>
+          <w:numId w:val="1"/>
         </w:numPr>
         <w:spacing w:after="0" w:line="240" w:lineRule="auto"/>
         <w:textAlignment w:val="center"/>
@@ -800,7 +918,7 @@
       <w:pPr>
         <w:numPr>
           <w:ilvl w:val="1"/>
-          <w:numId w:val="2"/>
+          <w:numId w:val="1"/>
         </w:numPr>
         <w:spacing w:after="0" w:line="240" w:lineRule="auto"/>
         <w:textAlignment w:val="center"/>
@@ -819,26 +937,40 @@
       <w:pPr>
         <w:numPr>
           <w:ilvl w:val="1"/>
-          <w:numId w:val="2"/>
-        </w:numPr>
-        <w:spacing w:after="0" w:line="240" w:lineRule="auto"/>
-        <w:textAlignment w:val="center"/>
-        <w:rPr>
-          <w:rFonts w:ascii="Calibri" w:eastAsia="Times New Roman" w:hAnsi="Calibri" w:cs="Calibri"/>
-        </w:rPr>
-      </w:pPr>
-      <w:r>
-        <w:rPr>
-          <w:rFonts w:ascii="Calibri" w:eastAsia="Times New Roman" w:hAnsi="Calibri" w:cs="Calibri"/>
-        </w:rPr>
-        <w:t>Lead exceedences at the census tract level</w:t>
+          <w:numId w:val="1"/>
+        </w:numPr>
+        <w:spacing w:after="0" w:line="240" w:lineRule="auto"/>
+        <w:textAlignment w:val="center"/>
+        <w:rPr>
+          <w:rFonts w:ascii="Calibri" w:eastAsia="Times New Roman" w:hAnsi="Calibri" w:cs="Calibri"/>
+        </w:rPr>
+      </w:pPr>
+      <w:r>
+        <w:rPr>
+          <w:rFonts w:ascii="Calibri" w:eastAsia="Times New Roman" w:hAnsi="Calibri" w:cs="Calibri"/>
+        </w:rPr>
+        <w:t xml:space="preserve">Lead </w:t>
+      </w:r>
+      <w:proofErr w:type="spellStart"/>
+      <w:r>
+        <w:rPr>
+          <w:rFonts w:ascii="Calibri" w:eastAsia="Times New Roman" w:hAnsi="Calibri" w:cs="Calibri"/>
+        </w:rPr>
+        <w:t>exceedences</w:t>
+      </w:r>
+      <w:proofErr w:type="spellEnd"/>
+      <w:r>
+        <w:rPr>
+          <w:rFonts w:ascii="Calibri" w:eastAsia="Times New Roman" w:hAnsi="Calibri" w:cs="Calibri"/>
+        </w:rPr>
+        <w:t xml:space="preserve"> at the census tract level</w:t>
       </w:r>
     </w:p>
     <w:p>
       <w:pPr>
         <w:numPr>
           <w:ilvl w:val="0"/>
-          <w:numId w:val="2"/>
+          <w:numId w:val="1"/>
         </w:numPr>
         <w:spacing w:after="0" w:line="240" w:lineRule="auto"/>
         <w:textAlignment w:val="center"/>
@@ -863,7 +995,7 @@
       <w:pPr>
         <w:numPr>
           <w:ilvl w:val="0"/>
-          <w:numId w:val="2"/>
+          <w:numId w:val="1"/>
         </w:numPr>
         <w:spacing w:after="0" w:line="240" w:lineRule="auto"/>
         <w:textAlignment w:val="center"/>
@@ -1067,7 +1199,35 @@
         <w:rPr>
           <w:rFonts w:ascii="Calibri" w:eastAsia="Times New Roman" w:hAnsi="Calibri" w:cs="Calibri"/>
         </w:rPr>
-        <w:t xml:space="preserve">Two EJSCREEN indicators being scoped out (action level exceedences of lead and health based violations over the past 5 years + duration out of compliance). </w:t>
+        <w:t xml:space="preserve">Two EJSCREEN indicators being scoped out (action level </w:t>
+      </w:r>
+      <w:proofErr w:type="spellStart"/>
+      <w:r>
+        <w:rPr>
+          <w:rFonts w:ascii="Calibri" w:eastAsia="Times New Roman" w:hAnsi="Calibri" w:cs="Calibri"/>
+        </w:rPr>
+        <w:t>exceedences</w:t>
+      </w:r>
+      <w:proofErr w:type="spellEnd"/>
+      <w:r>
+        <w:rPr>
+          <w:rFonts w:ascii="Calibri" w:eastAsia="Times New Roman" w:hAnsi="Calibri" w:cs="Calibri"/>
+        </w:rPr>
+        <w:t xml:space="preserve"> of lead and </w:t>
+      </w:r>
+      <w:proofErr w:type="gramStart"/>
+      <w:r>
+        <w:rPr>
+          <w:rFonts w:ascii="Calibri" w:eastAsia="Times New Roman" w:hAnsi="Calibri" w:cs="Calibri"/>
+        </w:rPr>
+        <w:t>health based</w:t>
+      </w:r>
+      <w:proofErr w:type="gramEnd"/>
+      <w:r>
+        <w:rPr>
+          <w:rFonts w:ascii="Calibri" w:eastAsia="Times New Roman" w:hAnsi="Calibri" w:cs="Calibri"/>
+        </w:rPr>
+        <w:t xml:space="preserve"> violations over the past 5 years + duration out of compliance). </w:t>
       </w:r>
     </w:p>
     <w:p>

</xml_diff>

<commit_message>
Edited LCR Mapping Code, Adding EJSCREENbatch extraction
EJSCREENbatch still not working
</commit_message>
<xml_diff>
--- a/documents/EJ project outline.docx
+++ b/documents/EJ project outline.docx
@@ -201,6 +201,49 @@
             <w:pPr>
               <w:rPr>
                 <w:rFonts w:ascii="Calibri" w:eastAsia="Times New Roman" w:hAnsi="Calibri" w:cs="Calibri"/>
+                <w:highlight w:val="magenta"/>
+              </w:rPr>
+            </w:pPr>
+            <w:r>
+              <w:rPr>
+                <w:rFonts w:ascii="Calibri" w:eastAsia="Times New Roman" w:hAnsi="Calibri" w:cs="Calibri"/>
+                <w:highlight w:val="magenta"/>
+                <w:shd w:val="clear" w:color="auto" w:fill="CCFFFF"/>
+              </w:rPr>
+              <w:t>Tina</w:t>
+            </w:r>
+          </w:p>
+        </w:tc>
+      </w:tr>
+      <w:tr>
+        <w:trPr>
+          <w:trHeight w:val="248"/>
+        </w:trPr>
+        <w:tc>
+          <w:tcPr>
+            <w:tcW w:w="1724" w:type="dxa"/>
+            <w:vMerge/>
+          </w:tcPr>
+          <w:p>
+            <w:pPr>
+              <w:rPr>
+                <w:rFonts w:ascii="Calibri" w:eastAsia="Times New Roman" w:hAnsi="Calibri" w:cs="Calibri"/>
+                <w:highlight w:val="green"/>
+                <w:shd w:val="clear" w:color="auto" w:fill="CCFFFF"/>
+              </w:rPr>
+            </w:pPr>
+          </w:p>
+        </w:tc>
+        <w:tc>
+          <w:tcPr>
+            <w:tcW w:w="1724" w:type="dxa"/>
+          </w:tcPr>
+          <w:p>
+            <w:pPr>
+              <w:rPr>
+                <w:rFonts w:ascii="Calibri" w:eastAsia="Times New Roman" w:hAnsi="Calibri" w:cs="Calibri"/>
+                <w:highlight w:val="green"/>
+                <w:shd w:val="clear" w:color="auto" w:fill="CCFFFF"/>
               </w:rPr>
             </w:pPr>
             <w:r>
@@ -272,18 +315,30 @@
           <w:highlight w:val="green"/>
           <w:shd w:val="clear" w:color="auto" w:fill="FFFF99"/>
         </w:rPr>
-        <w:t xml:space="preserve">Create </w:t>
-      </w:r>
-      <w:proofErr w:type="gramStart"/>
+        <w:t>Create folder</w:t>
+      </w:r>
+    </w:p>
+    <w:p>
+      <w:pPr>
+        <w:numPr>
+          <w:ilvl w:val="0"/>
+          <w:numId w:val="1"/>
+        </w:numPr>
+        <w:spacing w:after="0" w:line="240" w:lineRule="auto"/>
+        <w:textAlignment w:val="center"/>
+        <w:rPr>
+          <w:rFonts w:ascii="Calibri" w:eastAsia="Times New Roman" w:hAnsi="Calibri" w:cs="Calibri"/>
+          <w:highlight w:val="green"/>
+        </w:rPr>
+      </w:pPr>
       <w:r>
         <w:rPr>
           <w:rFonts w:ascii="Calibri" w:eastAsia="Times New Roman" w:hAnsi="Calibri" w:cs="Calibri"/>
           <w:highlight w:val="green"/>
           <w:shd w:val="clear" w:color="auto" w:fill="FFFF99"/>
         </w:rPr>
-        <w:t>folder</w:t>
-      </w:r>
-      <w:proofErr w:type="gramEnd"/>
+        <w:t xml:space="preserve">Github repo  (6/16/23) </w:t>
+      </w:r>
     </w:p>
     <w:p>
       <w:pPr>
@@ -302,27 +357,173 @@
         <w:rPr>
           <w:rFonts w:ascii="Calibri" w:eastAsia="Times New Roman" w:hAnsi="Calibri" w:cs="Calibri"/>
           <w:highlight w:val="green"/>
-          <w:shd w:val="clear" w:color="auto" w:fill="FFFF99"/>
-        </w:rPr>
-        <w:t xml:space="preserve">Github </w:t>
-      </w:r>
-      <w:proofErr w:type="gramStart"/>
+        </w:rPr>
+        <w:t>download data</w:t>
+      </w:r>
+    </w:p>
+    <w:p>
+      <w:pPr>
+        <w:numPr>
+          <w:ilvl w:val="1"/>
+          <w:numId w:val="1"/>
+        </w:numPr>
+        <w:spacing w:after="0" w:line="240" w:lineRule="auto"/>
+        <w:textAlignment w:val="center"/>
+        <w:rPr>
+          <w:rFonts w:ascii="Calibri" w:eastAsia="Times New Roman" w:hAnsi="Calibri" w:cs="Calibri"/>
+          <w:highlight w:val="green"/>
+        </w:rPr>
+      </w:pPr>
+      <w:r>
+        <w:rPr>
+          <w:rFonts w:ascii="Calibri" w:eastAsia="Times New Roman" w:hAnsi="Calibri" w:cs="Calibri"/>
+          <w:highlight w:val="green"/>
+          <w:shd w:val="clear" w:color="auto" w:fill="DBE5F1"/>
+        </w:rPr>
+        <w:t>County shapefiles</w:t>
+      </w:r>
+    </w:p>
+    <w:p>
+      <w:pPr>
+        <w:numPr>
+          <w:ilvl w:val="1"/>
+          <w:numId w:val="1"/>
+        </w:numPr>
+        <w:spacing w:after="0" w:line="240" w:lineRule="auto"/>
+        <w:textAlignment w:val="center"/>
+        <w:rPr>
+          <w:rFonts w:ascii="Calibri" w:eastAsia="Times New Roman" w:hAnsi="Calibri" w:cs="Calibri"/>
+          <w:highlight w:val="green"/>
+        </w:rPr>
+      </w:pPr>
+      <w:proofErr w:type="spellStart"/>
+      <w:r>
+        <w:rPr>
+          <w:rFonts w:ascii="Calibri" w:eastAsia="Times New Roman" w:hAnsi="Calibri" w:cs="Calibri"/>
+          <w:highlight w:val="green"/>
+          <w:shd w:val="clear" w:color="auto" w:fill="DBE5F1"/>
+        </w:rPr>
+        <w:t>Zipcodes</w:t>
+      </w:r>
+      <w:proofErr w:type="spellEnd"/>
+      <w:r>
+        <w:rPr>
+          <w:rFonts w:ascii="Calibri" w:eastAsia="Times New Roman" w:hAnsi="Calibri" w:cs="Calibri"/>
+          <w:highlight w:val="green"/>
+          <w:shd w:val="clear" w:color="auto" w:fill="DBE5F1"/>
+        </w:rPr>
+        <w:t xml:space="preserve"> &lt;- UCMR data </w:t>
+      </w:r>
+    </w:p>
+    <w:p>
+      <w:pPr>
+        <w:numPr>
+          <w:ilvl w:val="1"/>
+          <w:numId w:val="1"/>
+        </w:numPr>
+        <w:spacing w:after="0" w:line="240" w:lineRule="auto"/>
+        <w:textAlignment w:val="center"/>
+        <w:rPr>
+          <w:rFonts w:ascii="Calibri" w:eastAsia="Times New Roman" w:hAnsi="Calibri" w:cs="Calibri"/>
+          <w:highlight w:val="green"/>
+        </w:rPr>
+      </w:pPr>
+      <w:r>
+        <w:rPr>
+          <w:rFonts w:ascii="Calibri" w:eastAsia="Times New Roman" w:hAnsi="Calibri" w:cs="Calibri"/>
+          <w:highlight w:val="green"/>
+          <w:shd w:val="clear" w:color="auto" w:fill="DBE5F1"/>
+        </w:rPr>
+        <w:t xml:space="preserve">EPIC data </w:t>
+      </w:r>
+    </w:p>
+    <w:p>
+      <w:pPr>
+        <w:numPr>
+          <w:ilvl w:val="1"/>
+          <w:numId w:val="1"/>
+        </w:numPr>
+        <w:spacing w:after="0" w:line="240" w:lineRule="auto"/>
+        <w:textAlignment w:val="center"/>
+        <w:rPr>
+          <w:rFonts w:ascii="Calibri" w:eastAsia="Times New Roman" w:hAnsi="Calibri" w:cs="Calibri"/>
+          <w:highlight w:val="green"/>
+        </w:rPr>
+      </w:pPr>
       <w:r>
         <w:rPr>
           <w:rFonts w:ascii="Calibri" w:eastAsia="Times New Roman" w:hAnsi="Calibri" w:cs="Calibri"/>
           <w:highlight w:val="green"/>
           <w:shd w:val="clear" w:color="auto" w:fill="FFFF99"/>
         </w:rPr>
-        <w:t>repo  (</w:t>
-      </w:r>
-      <w:proofErr w:type="gramEnd"/>
+        <w:t xml:space="preserve">SYR 4 &amp; SYR 3 </w:t>
+      </w:r>
       <w:r>
         <w:rPr>
           <w:rFonts w:ascii="Calibri" w:eastAsia="Times New Roman" w:hAnsi="Calibri" w:cs="Calibri"/>
           <w:highlight w:val="green"/>
           <w:shd w:val="clear" w:color="auto" w:fill="FFFF99"/>
         </w:rPr>
-        <w:t xml:space="preserve">6/16/23) </w:t>
+        <w:t>&amp; SYR 2</w:t>
+      </w:r>
+    </w:p>
+    <w:p>
+      <w:pPr>
+        <w:numPr>
+          <w:ilvl w:val="1"/>
+          <w:numId w:val="1"/>
+        </w:numPr>
+        <w:spacing w:after="0" w:line="240" w:lineRule="auto"/>
+        <w:textAlignment w:val="center"/>
+        <w:rPr>
+          <w:rFonts w:ascii="Calibri" w:eastAsia="Times New Roman" w:hAnsi="Calibri" w:cs="Calibri"/>
+          <w:highlight w:val="green"/>
+        </w:rPr>
+      </w:pPr>
+      <w:r>
+        <w:rPr>
+          <w:rFonts w:ascii="Calibri" w:eastAsia="Times New Roman" w:hAnsi="Calibri" w:cs="Calibri"/>
+          <w:highlight w:val="green"/>
+          <w:shd w:val="clear" w:color="auto" w:fill="FFFF99"/>
+        </w:rPr>
+        <w:t xml:space="preserve">UCMR3 PFAS Data </w:t>
+      </w:r>
+      <w:r>
+        <w:rPr>
+          <w:rFonts w:ascii="Calibri" w:eastAsia="Times New Roman" w:hAnsi="Calibri" w:cs="Calibri"/>
+          <w:highlight w:val="green"/>
+        </w:rPr>
+        <w:t xml:space="preserve">&amp; </w:t>
+      </w:r>
+      <w:r>
+        <w:rPr>
+          <w:rFonts w:ascii="Calibri" w:eastAsia="Times New Roman" w:hAnsi="Calibri" w:cs="Calibri"/>
+          <w:highlight w:val="green"/>
+          <w:shd w:val="clear" w:color="auto" w:fill="FFFF99"/>
+        </w:rPr>
+        <w:t>PFAS Analytic Tools</w:t>
+      </w:r>
+    </w:p>
+    <w:p>
+      <w:pPr>
+        <w:numPr>
+          <w:ilvl w:val="1"/>
+          <w:numId w:val="1"/>
+        </w:numPr>
+        <w:spacing w:after="0" w:line="240" w:lineRule="auto"/>
+        <w:textAlignment w:val="center"/>
+        <w:rPr>
+          <w:rFonts w:ascii="Calibri" w:eastAsia="Times New Roman" w:hAnsi="Calibri" w:cs="Calibri"/>
+          <w:highlight w:val="green"/>
+        </w:rPr>
+      </w:pPr>
+      <w:r>
+        <w:rPr>
+          <w:rFonts w:ascii="Calibri" w:eastAsia="Times New Roman" w:hAnsi="Calibri" w:cs="Calibri"/>
+          <w:highlight w:val="green"/>
+          <w:shd w:val="clear" w:color="auto" w:fill="FFFF99"/>
+        </w:rPr>
+        <w:t>SDWIS or Maura Allaire's data</w:t>
       </w:r>
     </w:p>
     <w:p>
@@ -335,25 +536,38 @@
         <w:textAlignment w:val="center"/>
         <w:rPr>
           <w:rFonts w:ascii="Calibri" w:eastAsia="Times New Roman" w:hAnsi="Calibri" w:cs="Calibri"/>
-          <w:highlight w:val="green"/>
-        </w:rPr>
-      </w:pPr>
-      <w:r>
-        <w:rPr>
-          <w:rFonts w:ascii="Calibri" w:eastAsia="Times New Roman" w:hAnsi="Calibri" w:cs="Calibri"/>
-          <w:highlight w:val="green"/>
-        </w:rPr>
-        <w:t xml:space="preserve">download </w:t>
-      </w:r>
-      <w:proofErr w:type="gramStart"/>
-      <w:r>
-        <w:rPr>
-          <w:rFonts w:ascii="Calibri" w:eastAsia="Times New Roman" w:hAnsi="Calibri" w:cs="Calibri"/>
-          <w:highlight w:val="green"/>
-        </w:rPr>
-        <w:t>data</w:t>
-      </w:r>
-      <w:proofErr w:type="gramEnd"/>
+        </w:rPr>
+      </w:pPr>
+      <w:r>
+        <w:rPr>
+          <w:rFonts w:ascii="Calibri" w:eastAsia="Times New Roman" w:hAnsi="Calibri" w:cs="Calibri"/>
+          <w:shd w:val="clear" w:color="auto" w:fill="DBE5F1"/>
+        </w:rPr>
+        <w:t xml:space="preserve">Running </w:t>
+      </w:r>
+      <w:proofErr w:type="spellStart"/>
+      <w:r>
+        <w:rPr>
+          <w:rFonts w:ascii="Calibri" w:eastAsia="Times New Roman" w:hAnsi="Calibri" w:cs="Calibri"/>
+          <w:shd w:val="clear" w:color="auto" w:fill="DBE5F1"/>
+        </w:rPr>
+        <w:t>EJSCREENbatch</w:t>
+      </w:r>
+      <w:proofErr w:type="spellEnd"/>
+      <w:r>
+        <w:rPr>
+          <w:rFonts w:ascii="Calibri" w:eastAsia="Times New Roman" w:hAnsi="Calibri" w:cs="Calibri"/>
+          <w:shd w:val="clear" w:color="auto" w:fill="DBE5F1"/>
+        </w:rPr>
+        <w:t xml:space="preserve"> over each service area types </w:t>
+      </w:r>
+      <w:r>
+        <w:rPr>
+          <w:rFonts w:ascii="Calibri" w:eastAsia="Times New Roman" w:hAnsi="Calibri" w:cs="Calibri"/>
+          <w:shd w:val="clear" w:color="auto" w:fill="DBE5F1"/>
+        </w:rPr>
+        <w:t>x2</w:t>
+      </w:r>
     </w:p>
     <w:p>
       <w:pPr>
@@ -365,14 +579,15 @@
         <w:textAlignment w:val="center"/>
         <w:rPr>
           <w:rFonts w:ascii="Calibri" w:eastAsia="Times New Roman" w:hAnsi="Calibri" w:cs="Calibri"/>
-        </w:rPr>
-      </w:pPr>
-      <w:r>
-        <w:rPr>
-          <w:rFonts w:ascii="Calibri" w:eastAsia="Times New Roman" w:hAnsi="Calibri" w:cs="Calibri"/>
-          <w:shd w:val="clear" w:color="auto" w:fill="DBE5F1"/>
-        </w:rPr>
-        <w:t>County shapefiles</w:t>
+          <w:highlight w:val="green"/>
+        </w:rPr>
+      </w:pPr>
+      <w:r>
+        <w:rPr>
+          <w:rFonts w:ascii="Calibri" w:eastAsia="Times New Roman" w:hAnsi="Calibri" w:cs="Calibri"/>
+          <w:highlight w:val="green"/>
+        </w:rPr>
+        <w:t>Ran over all EPIC boundaries</w:t>
       </w:r>
     </w:p>
     <w:p>
@@ -385,26 +600,64 @@
         <w:textAlignment w:val="center"/>
         <w:rPr>
           <w:rFonts w:ascii="Calibri" w:eastAsia="Times New Roman" w:hAnsi="Calibri" w:cs="Calibri"/>
-          <w:highlight w:val="green"/>
-        </w:rPr>
-      </w:pPr>
+        </w:rPr>
+      </w:pPr>
+      <w:r>
+        <w:rPr>
+          <w:rFonts w:ascii="Calibri" w:eastAsia="Times New Roman" w:hAnsi="Calibri" w:cs="Calibri"/>
+          <w:shd w:val="clear" w:color="auto" w:fill="DBE5F1"/>
+        </w:rPr>
+        <w:t xml:space="preserve">Run for counties and </w:t>
+      </w:r>
       <w:proofErr w:type="spellStart"/>
       <w:r>
         <w:rPr>
           <w:rFonts w:ascii="Calibri" w:eastAsia="Times New Roman" w:hAnsi="Calibri" w:cs="Calibri"/>
-          <w:highlight w:val="green"/>
           <w:shd w:val="clear" w:color="auto" w:fill="DBE5F1"/>
         </w:rPr>
-        <w:t>Zipcodes</w:t>
+        <w:t>zipcodes</w:t>
       </w:r>
       <w:proofErr w:type="spellEnd"/>
       <w:r>
         <w:rPr>
           <w:rFonts w:ascii="Calibri" w:eastAsia="Times New Roman" w:hAnsi="Calibri" w:cs="Calibri"/>
-          <w:highlight w:val="green"/>
           <w:shd w:val="clear" w:color="auto" w:fill="DBE5F1"/>
         </w:rPr>
-        <w:t xml:space="preserve"> &lt;- UCMR data </w:t>
+        <w:t xml:space="preserve"> </w:t>
+      </w:r>
+    </w:p>
+    <w:p>
+      <w:pPr>
+        <w:numPr>
+          <w:ilvl w:val="0"/>
+          <w:numId w:val="1"/>
+        </w:numPr>
+        <w:spacing w:after="0" w:line="240" w:lineRule="auto"/>
+        <w:textAlignment w:val="center"/>
+        <w:rPr>
+          <w:rFonts w:ascii="Calibri" w:eastAsia="Times New Roman" w:hAnsi="Calibri" w:cs="Calibri"/>
+        </w:rPr>
+      </w:pPr>
+      <w:r>
+        <w:rPr>
+          <w:rFonts w:ascii="Calibri" w:eastAsia="Times New Roman" w:hAnsi="Calibri" w:cs="Calibri"/>
+          <w:shd w:val="clear" w:color="auto" w:fill="FFFF99"/>
+        </w:rPr>
+        <w:t xml:space="preserve">Generate drinking water indicators &amp; then merge to </w:t>
+      </w:r>
+      <w:r>
+        <w:rPr>
+          <w:rFonts w:ascii="Calibri" w:eastAsia="Times New Roman" w:hAnsi="Calibri" w:cs="Calibri"/>
+          <w:shd w:val="clear" w:color="auto" w:fill="FFFF99"/>
+        </w:rPr>
+        <w:t>4</w:t>
+      </w:r>
+      <w:r>
+        <w:rPr>
+          <w:rFonts w:ascii="Calibri" w:eastAsia="Times New Roman" w:hAnsi="Calibri" w:cs="Calibri"/>
+          <w:shd w:val="clear" w:color="auto" w:fill="FFFF99"/>
+        </w:rPr>
+        <w:t xml:space="preserve">. </w:t>
       </w:r>
     </w:p>
     <w:p>
@@ -417,16 +670,42 @@
         <w:textAlignment w:val="center"/>
         <w:rPr>
           <w:rFonts w:ascii="Calibri" w:eastAsia="Times New Roman" w:hAnsi="Calibri" w:cs="Calibri"/>
-          <w:highlight w:val="green"/>
-        </w:rPr>
-      </w:pPr>
-      <w:r>
-        <w:rPr>
-          <w:rFonts w:ascii="Calibri" w:eastAsia="Times New Roman" w:hAnsi="Calibri" w:cs="Calibri"/>
-          <w:highlight w:val="green"/>
-          <w:shd w:val="clear" w:color="auto" w:fill="DBE5F1"/>
-        </w:rPr>
-        <w:t xml:space="preserve">EPIC data </w:t>
+        </w:rPr>
+      </w:pPr>
+      <w:r>
+        <w:rPr>
+          <w:rFonts w:ascii="Calibri" w:eastAsia="Times New Roman" w:hAnsi="Calibri" w:cs="Calibri"/>
+          <w:shd w:val="clear" w:color="auto" w:fill="FFFF99"/>
+        </w:rPr>
+        <w:t xml:space="preserve">PFAS (UCMR </w:t>
+      </w:r>
+      <w:r>
+        <w:rPr>
+          <w:rFonts w:ascii="Calibri" w:eastAsia="Times New Roman" w:hAnsi="Calibri" w:cs="Calibri"/>
+          <w:shd w:val="clear" w:color="auto" w:fill="FFFF99"/>
+        </w:rPr>
+        <w:t xml:space="preserve">3 </w:t>
+      </w:r>
+      <w:r>
+        <w:rPr>
+          <w:rFonts w:ascii="Calibri" w:eastAsia="Times New Roman" w:hAnsi="Calibri" w:cs="Calibri"/>
+          <w:shd w:val="clear" w:color="auto" w:fill="FFFF99"/>
+        </w:rPr>
+        <w:t xml:space="preserve">&amp; </w:t>
+      </w:r>
+      <w:r>
+        <w:rPr>
+          <w:rFonts w:ascii="Calibri" w:eastAsia="Times New Roman" w:hAnsi="Calibri" w:cs="Calibri"/>
+          <w:shd w:val="clear" w:color="auto" w:fill="FFFF99"/>
+        </w:rPr>
+        <w:t xml:space="preserve">5 </w:t>
+      </w:r>
+      <w:r>
+        <w:rPr>
+          <w:rFonts w:ascii="Calibri" w:eastAsia="Times New Roman" w:hAnsi="Calibri" w:cs="Calibri"/>
+          <w:shd w:val="clear" w:color="auto" w:fill="FFFF99"/>
+        </w:rPr>
+        <w:t xml:space="preserve">and PFAS Analytic Tools) </w:t>
       </w:r>
     </w:p>
     <w:p>
@@ -439,6 +718,74 @@
         <w:textAlignment w:val="center"/>
         <w:rPr>
           <w:rFonts w:ascii="Calibri" w:eastAsia="Times New Roman" w:hAnsi="Calibri" w:cs="Calibri"/>
+        </w:rPr>
+      </w:pPr>
+      <w:r>
+        <w:rPr>
+          <w:rFonts w:ascii="Calibri" w:eastAsia="Times New Roman" w:hAnsi="Calibri" w:cs="Calibri"/>
+          <w:shd w:val="clear" w:color="auto" w:fill="FFFF99"/>
+        </w:rPr>
+        <w:t>Total Coliforms (SYR 3 &amp; 4)</w:t>
+      </w:r>
+    </w:p>
+    <w:p>
+      <w:pPr>
+        <w:numPr>
+          <w:ilvl w:val="1"/>
+          <w:numId w:val="1"/>
+        </w:numPr>
+        <w:spacing w:after="0" w:line="240" w:lineRule="auto"/>
+        <w:textAlignment w:val="center"/>
+        <w:rPr>
+          <w:rFonts w:ascii="Calibri" w:eastAsia="Times New Roman" w:hAnsi="Calibri" w:cs="Calibri"/>
+        </w:rPr>
+      </w:pPr>
+      <w:r>
+        <w:rPr>
+          <w:rFonts w:ascii="Calibri" w:eastAsia="Times New Roman" w:hAnsi="Calibri" w:cs="Calibri"/>
+          <w:shd w:val="clear" w:color="auto" w:fill="FFFF99"/>
+        </w:rPr>
+        <w:t>TTHM and HAA5 (SYR</w:t>
+      </w:r>
+      <w:r>
+        <w:rPr>
+          <w:rFonts w:ascii="Calibri" w:eastAsia="Times New Roman" w:hAnsi="Calibri" w:cs="Calibri"/>
+          <w:shd w:val="clear" w:color="auto" w:fill="FFFF99"/>
+        </w:rPr>
+        <w:t xml:space="preserve"> </w:t>
+      </w:r>
+      <w:r>
+        <w:rPr>
+          <w:rFonts w:ascii="Calibri" w:eastAsia="Times New Roman" w:hAnsi="Calibri" w:cs="Calibri"/>
+          <w:shd w:val="clear" w:color="auto" w:fill="FFFF99"/>
+        </w:rPr>
+        <w:t>3 &amp;</w:t>
+      </w:r>
+      <w:r>
+        <w:rPr>
+          <w:rFonts w:ascii="Calibri" w:eastAsia="Times New Roman" w:hAnsi="Calibri" w:cs="Calibri"/>
+          <w:shd w:val="clear" w:color="auto" w:fill="FFFF99"/>
+        </w:rPr>
+        <w:t xml:space="preserve"> </w:t>
+      </w:r>
+      <w:r>
+        <w:rPr>
+          <w:rFonts w:ascii="Calibri" w:eastAsia="Times New Roman" w:hAnsi="Calibri" w:cs="Calibri"/>
+          <w:shd w:val="clear" w:color="auto" w:fill="FFFF99"/>
+        </w:rPr>
+        <w:t>4)</w:t>
+      </w:r>
+    </w:p>
+    <w:p>
+      <w:pPr>
+        <w:numPr>
+          <w:ilvl w:val="1"/>
+          <w:numId w:val="1"/>
+        </w:numPr>
+        <w:spacing w:after="0" w:line="240" w:lineRule="auto"/>
+        <w:textAlignment w:val="center"/>
+        <w:rPr>
+          <w:rFonts w:ascii="Calibri" w:eastAsia="Times New Roman" w:hAnsi="Calibri" w:cs="Calibri"/>
           <w:highlight w:val="green"/>
         </w:rPr>
       </w:pPr>
@@ -448,15 +795,78 @@
           <w:highlight w:val="green"/>
           <w:shd w:val="clear" w:color="auto" w:fill="FFFF99"/>
         </w:rPr>
-        <w:t xml:space="preserve">SYR 4 &amp; SYR 3 </w:t>
-      </w:r>
+        <w:t>Health-based violations</w:t>
+      </w:r>
+    </w:p>
+    <w:p>
+      <w:pPr>
+        <w:numPr>
+          <w:ilvl w:val="1"/>
+          <w:numId w:val="1"/>
+        </w:numPr>
+        <w:spacing w:after="0" w:line="240" w:lineRule="auto"/>
+        <w:textAlignment w:val="center"/>
+        <w:rPr>
+          <w:rFonts w:ascii="Calibri" w:eastAsia="Times New Roman" w:hAnsi="Calibri" w:cs="Calibri"/>
+          <w:highlight w:val="green"/>
+        </w:rPr>
+      </w:pPr>
       <w:r>
         <w:rPr>
           <w:rFonts w:ascii="Calibri" w:eastAsia="Times New Roman" w:hAnsi="Calibri" w:cs="Calibri"/>
           <w:highlight w:val="green"/>
           <w:shd w:val="clear" w:color="auto" w:fill="FFFF99"/>
         </w:rPr>
-        <w:t>&amp; SYR 2</w:t>
+        <w:t xml:space="preserve">Lead action level exceedances </w:t>
+      </w:r>
+    </w:p>
+    <w:p>
+      <w:pPr>
+        <w:numPr>
+          <w:ilvl w:val="0"/>
+          <w:numId w:val="1"/>
+        </w:numPr>
+        <w:spacing w:after="0" w:line="240" w:lineRule="auto"/>
+        <w:textAlignment w:val="center"/>
+        <w:rPr>
+          <w:rFonts w:ascii="Calibri" w:eastAsia="Times New Roman" w:hAnsi="Calibri" w:cs="Calibri"/>
+          <w:highlight w:val="green"/>
+        </w:rPr>
+      </w:pPr>
+      <w:r>
+        <w:rPr>
+          <w:rFonts w:ascii="Calibri" w:eastAsia="Times New Roman" w:hAnsi="Calibri" w:cs="Calibri"/>
+          <w:highlight w:val="green"/>
+        </w:rPr>
+        <w:t xml:space="preserve">Create paper </w:t>
+      </w:r>
+      <w:r>
+        <w:rPr>
+          <w:rFonts w:ascii="Calibri" w:eastAsia="Times New Roman" w:hAnsi="Calibri" w:cs="Calibri"/>
+          <w:highlight w:val="green"/>
+        </w:rPr>
+        <w:t xml:space="preserve">shell </w:t>
+      </w:r>
+    </w:p>
+    <w:p>
+      <w:pPr>
+        <w:numPr>
+          <w:ilvl w:val="0"/>
+          <w:numId w:val="1"/>
+        </w:numPr>
+        <w:spacing w:after="0" w:line="240" w:lineRule="auto"/>
+        <w:textAlignment w:val="center"/>
+        <w:rPr>
+          <w:rFonts w:ascii="Calibri" w:eastAsia="Times New Roman" w:hAnsi="Calibri" w:cs="Calibri"/>
+          <w:highlight w:val="magenta"/>
+        </w:rPr>
+      </w:pPr>
+      <w:r>
+        <w:rPr>
+          <w:rFonts w:ascii="Calibri" w:eastAsia="Times New Roman" w:hAnsi="Calibri" w:cs="Calibri"/>
+          <w:highlight w:val="magenta"/>
+        </w:rPr>
+        <w:t xml:space="preserve">Create aggregate drinking water statistics for each demographic group </w:t>
       </w:r>
     </w:p>
     <w:p>
@@ -469,31 +879,36 @@
         <w:textAlignment w:val="center"/>
         <w:rPr>
           <w:rFonts w:ascii="Calibri" w:eastAsia="Times New Roman" w:hAnsi="Calibri" w:cs="Calibri"/>
-          <w:highlight w:val="green"/>
-        </w:rPr>
-      </w:pPr>
-      <w:r>
-        <w:rPr>
-          <w:rFonts w:ascii="Calibri" w:eastAsia="Times New Roman" w:hAnsi="Calibri" w:cs="Calibri"/>
-          <w:highlight w:val="green"/>
-          <w:shd w:val="clear" w:color="auto" w:fill="FFFF99"/>
-        </w:rPr>
-        <w:t xml:space="preserve">UCMR3 PFAS Data </w:t>
-      </w:r>
-      <w:r>
-        <w:rPr>
-          <w:rFonts w:ascii="Calibri" w:eastAsia="Times New Roman" w:hAnsi="Calibri" w:cs="Calibri"/>
-          <w:highlight w:val="green"/>
-        </w:rPr>
-        <w:t xml:space="preserve">&amp; </w:t>
-      </w:r>
-      <w:r>
-        <w:rPr>
-          <w:rFonts w:ascii="Calibri" w:eastAsia="Times New Roman" w:hAnsi="Calibri" w:cs="Calibri"/>
-          <w:highlight w:val="green"/>
-          <w:shd w:val="clear" w:color="auto" w:fill="FFFF99"/>
-        </w:rPr>
-        <w:t>PFAS Analytic Tools</w:t>
+          <w:highlight w:val="magenta"/>
+        </w:rPr>
+      </w:pPr>
+      <w:r>
+        <w:rPr>
+          <w:rFonts w:ascii="Calibri" w:eastAsia="Times New Roman" w:hAnsi="Calibri" w:cs="Calibri"/>
+          <w:highlight w:val="magenta"/>
+        </w:rPr>
+        <w:t xml:space="preserve">Non-hispanic white, </w:t>
+      </w:r>
+      <w:r>
+        <w:rPr>
+          <w:rFonts w:ascii="Calibri" w:eastAsia="Times New Roman" w:hAnsi="Calibri" w:cs="Calibri"/>
+          <w:highlight w:val="magenta"/>
+        </w:rPr>
+        <w:t xml:space="preserve">people of color, </w:t>
+      </w:r>
+      <w:r>
+        <w:rPr>
+          <w:rFonts w:ascii="Calibri" w:eastAsia="Times New Roman" w:hAnsi="Calibri" w:cs="Calibri"/>
+          <w:highlight w:val="magenta"/>
+        </w:rPr>
+        <w:t xml:space="preserve">Below 2X PL, </w:t>
+      </w:r>
+      <w:r>
+        <w:rPr>
+          <w:rFonts w:ascii="Calibri" w:eastAsia="Times New Roman" w:hAnsi="Calibri" w:cs="Calibri"/>
+          <w:highlight w:val="magenta"/>
+        </w:rPr>
+        <w:t>Above 2X PL</w:t>
       </w:r>
     </w:p>
     <w:p>
@@ -506,17 +921,338 @@
         <w:textAlignment w:val="center"/>
         <w:rPr>
           <w:rFonts w:ascii="Calibri" w:eastAsia="Times New Roman" w:hAnsi="Calibri" w:cs="Calibri"/>
-          <w:highlight w:val="green"/>
-        </w:rPr>
-      </w:pPr>
-      <w:r>
-        <w:rPr>
-          <w:rFonts w:ascii="Calibri" w:eastAsia="Times New Roman" w:hAnsi="Calibri" w:cs="Calibri"/>
-          <w:highlight w:val="green"/>
-          <w:shd w:val="clear" w:color="auto" w:fill="FFFF99"/>
-        </w:rPr>
-        <w:t>SDWIS or Maura Allaire's data</w:t>
-      </w:r>
+          <w:highlight w:val="magenta"/>
+        </w:rPr>
+      </w:pPr>
+      <w:r>
+        <w:rPr>
+          <w:rFonts w:ascii="Calibri" w:eastAsia="Times New Roman" w:hAnsi="Calibri" w:cs="Calibri"/>
+          <w:highlight w:val="magenta"/>
+        </w:rPr>
+        <w:t>(optional) Black, hispanic, Asian, PI</w:t>
+      </w:r>
+    </w:p>
+    <w:p>
+      <w:pPr>
+        <w:spacing w:after="0" w:line="240" w:lineRule="auto"/>
+        <w:textAlignment w:val="center"/>
+        <w:rPr>
+          <w:rFonts w:ascii="Calibri" w:eastAsia="Times New Roman" w:hAnsi="Calibri" w:cs="Calibri"/>
+        </w:rPr>
+      </w:pPr>
+    </w:p>
+    <w:p>
+      <w:pPr>
+        <w:spacing w:after="0" w:line="240" w:lineRule="auto"/>
+        <w:textAlignment w:val="center"/>
+        <w:rPr>
+          <w:rFonts w:ascii="Calibri" w:eastAsia="Times New Roman" w:hAnsi="Calibri" w:cs="Calibri"/>
+        </w:rPr>
+      </w:pPr>
+      <w:r>
+        <w:rPr>
+          <w:rFonts w:ascii="Calibri" w:eastAsia="Times New Roman" w:hAnsi="Calibri" w:cs="Calibri"/>
+        </w:rPr>
+        <w:t xml:space="preserve">For each indicator </w:t>
+      </w:r>
+      <w:proofErr w:type="spellStart"/>
+      <w:r>
+        <w:rPr>
+          <w:rFonts w:ascii="Calibri" w:eastAsia="Times New Roman" w:hAnsi="Calibri" w:cs="Calibri"/>
+        </w:rPr>
+        <w:t>i</w:t>
+      </w:r>
+      <w:proofErr w:type="spellEnd"/>
+      <w:r>
+        <w:rPr>
+          <w:rFonts w:ascii="Calibri" w:eastAsia="Times New Roman" w:hAnsi="Calibri" w:cs="Calibri"/>
+        </w:rPr>
+        <w:t xml:space="preserve"> and demographic category d, </w:t>
+      </w:r>
+      <w:r>
+        <w:rPr>
+          <w:rFonts w:ascii="Calibri" w:eastAsia="Times New Roman" w:hAnsi="Calibri" w:cs="Calibri"/>
+        </w:rPr>
+        <w:t>and water system p:</w:t>
+      </w:r>
+    </w:p>
+    <w:p>
+      <w:pPr>
+        <w:spacing w:after="0" w:line="240" w:lineRule="auto"/>
+        <w:textAlignment w:val="center"/>
+        <w:rPr>
+          <w:rFonts w:ascii="Calibri" w:eastAsia="Times New Roman" w:hAnsi="Calibri" w:cs="Calibri"/>
+        </w:rPr>
+      </w:pPr>
+    </w:p>
+    <w:p>
+      <w:pPr>
+        <w:spacing w:before="120" w:after="120" w:line="240" w:lineRule="auto"/>
+        <w:textAlignment w:val="center"/>
+        <w:rPr>
+          <w:rFonts w:ascii="Calibri" w:eastAsia="Times New Roman" w:hAnsi="Calibri" w:cs="Calibri"/>
+        </w:rPr>
+      </w:pPr>
+      <m:oMathPara>
+        <m:oMath>
+          <m:r>
+            <w:rPr>
+              <w:rFonts w:ascii="Cambria Math" w:eastAsia="Times New Roman" w:hAnsi="Cambria Math" w:cs="Calibri"/>
+            </w:rPr>
+            <m:t>Average Indicato</m:t>
+          </m:r>
+          <m:sSub>
+            <m:sSubPr>
+              <m:ctrlPr>
+                <w:rPr>
+                  <w:rFonts w:ascii="Cambria Math" w:eastAsia="Times New Roman" w:hAnsi="Cambria Math" w:cs="Calibri"/>
+                  <w:i/>
+                </w:rPr>
+              </m:ctrlPr>
+            </m:sSubPr>
+            <m:e>
+              <m:r>
+                <w:rPr>
+                  <w:rFonts w:ascii="Cambria Math" w:eastAsia="Times New Roman" w:hAnsi="Cambria Math" w:cs="Calibri"/>
+                </w:rPr>
+                <m:t>r</m:t>
+              </m:r>
+            </m:e>
+            <m:sub>
+              <m:r>
+                <w:rPr>
+                  <w:rFonts w:ascii="Cambria Math" w:eastAsia="Times New Roman" w:hAnsi="Cambria Math" w:cs="Calibri"/>
+                </w:rPr>
+                <m:t>i</m:t>
+              </m:r>
+              <m:r>
+                <w:rPr>
+                  <w:rFonts w:ascii="Cambria Math" w:eastAsia="Times New Roman" w:hAnsi="Cambria Math" w:cs="Calibri"/>
+                </w:rPr>
+                <m:t>d</m:t>
+              </m:r>
+            </m:sub>
+          </m:sSub>
+          <m:r>
+            <w:rPr>
+              <w:rFonts w:ascii="Cambria Math" w:eastAsia="Times New Roman" w:hAnsi="Cambria Math" w:cs="Calibri"/>
+            </w:rPr>
+            <m:t>=</m:t>
+          </m:r>
+          <m:f>
+            <m:fPr>
+              <m:ctrlPr>
+                <w:rPr>
+                  <w:rFonts w:ascii="Cambria Math" w:eastAsia="Times New Roman" w:hAnsi="Cambria Math" w:cs="Calibri"/>
+                  <w:i/>
+                </w:rPr>
+              </m:ctrlPr>
+            </m:fPr>
+            <m:num>
+              <m:nary>
+                <m:naryPr>
+                  <m:chr m:val="∑"/>
+                  <m:limLoc m:val="undOvr"/>
+                  <m:ctrlPr>
+                    <w:rPr>
+                      <w:rFonts w:ascii="Cambria Math" w:eastAsia="Times New Roman" w:hAnsi="Cambria Math" w:cs="Calibri"/>
+                      <w:i/>
+                    </w:rPr>
+                  </m:ctrlPr>
+                </m:naryPr>
+                <m:sub>
+                  <m:r>
+                    <w:rPr>
+                      <w:rFonts w:ascii="Cambria Math" w:eastAsia="Times New Roman" w:hAnsi="Cambria Math" w:cs="Calibri"/>
+                    </w:rPr>
+                    <m:t>p</m:t>
+                  </m:r>
+                  <m:r>
+                    <w:rPr>
+                      <w:rFonts w:ascii="Cambria Math" w:eastAsia="Times New Roman" w:hAnsi="Cambria Math" w:cs="Calibri"/>
+                    </w:rPr>
+                    <m:t>∈</m:t>
+                  </m:r>
+                  <m:r>
+                    <w:rPr>
+                      <w:rFonts w:ascii="Cambria Math" w:eastAsia="Times New Roman" w:hAnsi="Cambria Math" w:cs="Calibri"/>
+                    </w:rPr>
+                    <m:t>PWS</m:t>
+                  </m:r>
+                </m:sub>
+                <m:sup>
+                  <m:r>
+                    <w:rPr>
+                      <w:rFonts w:ascii="Cambria Math" w:eastAsia="Times New Roman" w:hAnsi="Cambria Math" w:cs="Calibri"/>
+                    </w:rPr>
+                    <m:t>N</m:t>
+                  </m:r>
+                </m:sup>
+                <m:e>
+                  <m:d>
+                    <m:dPr>
+                      <m:ctrlPr>
+                        <w:rPr>
+                          <w:rFonts w:ascii="Cambria Math" w:eastAsia="Times New Roman" w:hAnsi="Cambria Math" w:cs="Calibri"/>
+                          <w:i/>
+                        </w:rPr>
+                      </m:ctrlPr>
+                    </m:dPr>
+                    <m:e>
+                      <m:r>
+                        <w:rPr>
+                          <w:rFonts w:ascii="Cambria Math" w:eastAsia="Times New Roman" w:hAnsi="Cambria Math" w:cs="Calibri"/>
+                        </w:rPr>
+                        <m:t>Pop Shar</m:t>
+                      </m:r>
+                      <m:sSub>
+                        <m:sSubPr>
+                          <m:ctrlPr>
+                            <w:rPr>
+                              <w:rFonts w:ascii="Cambria Math" w:eastAsia="Times New Roman" w:hAnsi="Cambria Math" w:cs="Calibri"/>
+                              <w:i/>
+                            </w:rPr>
+                          </m:ctrlPr>
+                        </m:sSubPr>
+                        <m:e>
+                          <m:r>
+                            <w:rPr>
+                              <w:rFonts w:ascii="Cambria Math" w:eastAsia="Times New Roman" w:hAnsi="Cambria Math" w:cs="Calibri"/>
+                            </w:rPr>
+                            <m:t>e</m:t>
+                          </m:r>
+                        </m:e>
+                        <m:sub>
+                          <m:r>
+                            <w:rPr>
+                              <w:rFonts w:ascii="Cambria Math" w:eastAsia="Times New Roman" w:hAnsi="Cambria Math" w:cs="Calibri"/>
+                            </w:rPr>
+                            <m:t>idp</m:t>
+                          </m:r>
+                        </m:sub>
+                      </m:sSub>
+                      <m:r>
+                        <w:rPr>
+                          <w:rFonts w:ascii="Cambria Math" w:eastAsia="Times New Roman" w:hAnsi="Cambria Math" w:cs="Calibri"/>
+                        </w:rPr>
+                        <m:t>*Pop Serve</m:t>
+                      </m:r>
+                      <m:sSub>
+                        <m:sSubPr>
+                          <m:ctrlPr>
+                            <w:rPr>
+                              <w:rFonts w:ascii="Cambria Math" w:eastAsia="Times New Roman" w:hAnsi="Cambria Math" w:cs="Calibri"/>
+                              <w:i/>
+                            </w:rPr>
+                          </m:ctrlPr>
+                        </m:sSubPr>
+                        <m:e>
+                          <m:r>
+                            <w:rPr>
+                              <w:rFonts w:ascii="Cambria Math" w:eastAsia="Times New Roman" w:hAnsi="Cambria Math" w:cs="Calibri"/>
+                            </w:rPr>
+                            <m:t>d</m:t>
+                          </m:r>
+                        </m:e>
+                        <m:sub>
+                          <m:r>
+                            <w:rPr>
+                              <w:rFonts w:ascii="Cambria Math" w:eastAsia="Times New Roman" w:hAnsi="Cambria Math" w:cs="Calibri"/>
+                            </w:rPr>
+                            <m:t>idp</m:t>
+                          </m:r>
+                        </m:sub>
+                      </m:sSub>
+                    </m:e>
+                  </m:d>
+                  <m:r>
+                    <w:rPr>
+                      <w:rFonts w:ascii="Cambria Math" w:eastAsia="Times New Roman" w:hAnsi="Cambria Math" w:cs="Calibri"/>
+                    </w:rPr>
+                    <m:t>*DW Indicato</m:t>
+                  </m:r>
+                  <m:sSub>
+                    <m:sSubPr>
+                      <m:ctrlPr>
+                        <w:rPr>
+                          <w:rFonts w:ascii="Cambria Math" w:eastAsia="Times New Roman" w:hAnsi="Cambria Math" w:cs="Calibri"/>
+                          <w:i/>
+                        </w:rPr>
+                      </m:ctrlPr>
+                    </m:sSubPr>
+                    <m:e>
+                      <m:r>
+                        <w:rPr>
+                          <w:rFonts w:ascii="Cambria Math" w:eastAsia="Times New Roman" w:hAnsi="Cambria Math" w:cs="Calibri"/>
+                        </w:rPr>
+                        <m:t>r</m:t>
+                      </m:r>
+                    </m:e>
+                    <m:sub>
+                      <m:r>
+                        <w:rPr>
+                          <w:rFonts w:ascii="Cambria Math" w:eastAsia="Times New Roman" w:hAnsi="Cambria Math" w:cs="Calibri"/>
+                        </w:rPr>
+                        <m:t>p</m:t>
+                      </m:r>
+                    </m:sub>
+                  </m:sSub>
+                </m:e>
+              </m:nary>
+            </m:num>
+            <m:den>
+              <m:r>
+                <w:rPr>
+                  <w:rFonts w:ascii="Cambria Math" w:eastAsia="Times New Roman" w:hAnsi="Cambria Math" w:cs="Calibri"/>
+                </w:rPr>
+                <m:t xml:space="preserve">Total Pop </m:t>
+              </m:r>
+              <m:r>
+                <w:rPr>
+                  <w:rFonts w:ascii="Cambria Math" w:eastAsia="Times New Roman" w:hAnsi="Cambria Math" w:cs="Calibri"/>
+                </w:rPr>
+                <m:t>Serve</m:t>
+              </m:r>
+              <m:sSub>
+                <m:sSubPr>
+                  <m:ctrlPr>
+                    <w:rPr>
+                      <w:rFonts w:ascii="Cambria Math" w:eastAsia="Times New Roman" w:hAnsi="Cambria Math" w:cs="Calibri"/>
+                      <w:i/>
+                    </w:rPr>
+                  </m:ctrlPr>
+                </m:sSubPr>
+                <m:e>
+                  <m:r>
+                    <w:rPr>
+                      <w:rFonts w:ascii="Cambria Math" w:eastAsia="Times New Roman" w:hAnsi="Cambria Math" w:cs="Calibri"/>
+                    </w:rPr>
+                    <m:t>d</m:t>
+                  </m:r>
+                </m:e>
+                <m:sub>
+                  <m:r>
+                    <w:rPr>
+                      <w:rFonts w:ascii="Cambria Math" w:eastAsia="Times New Roman" w:hAnsi="Cambria Math" w:cs="Calibri"/>
+                    </w:rPr>
+                    <m:t>d</m:t>
+                  </m:r>
+                </m:sub>
+              </m:sSub>
+            </m:den>
+          </m:f>
+        </m:oMath>
+      </m:oMathPara>
+    </w:p>
+    <w:p>
+      <w:pPr>
+        <w:spacing w:before="120" w:after="120" w:line="240" w:lineRule="auto"/>
+        <w:ind w:left="720"/>
+        <w:textAlignment w:val="center"/>
+        <w:rPr>
+          <w:rFonts w:ascii="Calibri" w:eastAsia="Times New Roman" w:hAnsi="Calibri" w:cs="Calibri"/>
+        </w:rPr>
+      </w:pPr>
     </w:p>
     <w:p>
       <w:pPr>
@@ -533,35 +1269,9 @@
       <w:r>
         <w:rPr>
           <w:rFonts w:ascii="Calibri" w:eastAsia="Times New Roman" w:hAnsi="Calibri" w:cs="Calibri"/>
-          <w:shd w:val="clear" w:color="auto" w:fill="DBE5F1"/>
-        </w:rPr>
-        <w:t xml:space="preserve">Running </w:t>
-      </w:r>
-      <w:proofErr w:type="spellStart"/>
-      <w:r>
-        <w:rPr>
-          <w:rFonts w:ascii="Calibri" w:eastAsia="Times New Roman" w:hAnsi="Calibri" w:cs="Calibri"/>
-          <w:shd w:val="clear" w:color="auto" w:fill="DBE5F1"/>
-        </w:rPr>
-        <w:t>EJSCREENbatch</w:t>
-      </w:r>
-      <w:proofErr w:type="spellEnd"/>
-      <w:r>
-        <w:rPr>
-          <w:rFonts w:ascii="Calibri" w:eastAsia="Times New Roman" w:hAnsi="Calibri" w:cs="Calibri"/>
-          <w:shd w:val="clear" w:color="auto" w:fill="DBE5F1"/>
-        </w:rPr>
-        <w:t xml:space="preserve"> over each service area types </w:t>
-      </w:r>
-      <w:proofErr w:type="gramStart"/>
-      <w:r>
-        <w:rPr>
-          <w:rFonts w:ascii="Calibri" w:eastAsia="Times New Roman" w:hAnsi="Calibri" w:cs="Calibri"/>
-          <w:shd w:val="clear" w:color="auto" w:fill="DBE5F1"/>
-        </w:rPr>
-        <w:t>x2</w:t>
-      </w:r>
-      <w:proofErr w:type="gramEnd"/>
+        </w:rPr>
+        <w:t xml:space="preserve">Create relative risk ratios for each indicator. </w:t>
+      </w:r>
     </w:p>
     <w:p>
       <w:pPr>
@@ -573,25 +1283,20 @@
         <w:textAlignment w:val="center"/>
         <w:rPr>
           <w:rFonts w:ascii="Calibri" w:eastAsia="Times New Roman" w:hAnsi="Calibri" w:cs="Calibri"/>
-          <w:highlight w:val="green"/>
-        </w:rPr>
-      </w:pPr>
-      <w:r>
-        <w:rPr>
-          <w:rFonts w:ascii="Calibri" w:eastAsia="Times New Roman" w:hAnsi="Calibri" w:cs="Calibri"/>
-          <w:highlight w:val="green"/>
-        </w:rPr>
-        <w:t xml:space="preserve">Ran over all EPIC </w:t>
-      </w:r>
-      <w:proofErr w:type="gramStart"/>
-      <w:r>
-        <w:rPr>
-          <w:rFonts w:ascii="Calibri" w:eastAsia="Times New Roman" w:hAnsi="Calibri" w:cs="Calibri"/>
-          <w:highlight w:val="green"/>
-        </w:rPr>
-        <w:t>boundaries</w:t>
-      </w:r>
-      <w:proofErr w:type="gramEnd"/>
+        </w:rPr>
+      </w:pPr>
+      <w:r>
+        <w:rPr>
+          <w:rFonts w:ascii="Calibri" w:eastAsia="Times New Roman" w:hAnsi="Calibri" w:cs="Calibri"/>
+        </w:rPr>
+        <w:t>Non-hispanic White vs.</w:t>
+      </w:r>
+      <w:r>
+        <w:rPr>
+          <w:rFonts w:ascii="Calibri" w:eastAsia="Times New Roman" w:hAnsi="Calibri" w:cs="Calibri"/>
+        </w:rPr>
+        <w:t xml:space="preserve"> POC</w:t>
+      </w:r>
     </w:p>
     <w:p>
       <w:pPr>
@@ -608,27 +1313,8 @@
       <w:r>
         <w:rPr>
           <w:rFonts w:ascii="Calibri" w:eastAsia="Times New Roman" w:hAnsi="Calibri" w:cs="Calibri"/>
-          <w:shd w:val="clear" w:color="auto" w:fill="DBE5F1"/>
-        </w:rPr>
-        <w:t xml:space="preserve">Run for counties and </w:t>
-      </w:r>
-      <w:proofErr w:type="spellStart"/>
-      <w:proofErr w:type="gramStart"/>
-      <w:r>
-        <w:rPr>
-          <w:rFonts w:ascii="Calibri" w:eastAsia="Times New Roman" w:hAnsi="Calibri" w:cs="Calibri"/>
-          <w:shd w:val="clear" w:color="auto" w:fill="DBE5F1"/>
-        </w:rPr>
-        <w:t>zipcodes</w:t>
-      </w:r>
-      <w:proofErr w:type="spellEnd"/>
-      <w:proofErr w:type="gramEnd"/>
-      <w:r>
-        <w:rPr>
-          <w:rFonts w:ascii="Calibri" w:eastAsia="Times New Roman" w:hAnsi="Calibri" w:cs="Calibri"/>
-          <w:shd w:val="clear" w:color="auto" w:fill="DBE5F1"/>
-        </w:rPr>
-        <w:t xml:space="preserve"> </w:t>
+        </w:rPr>
+        <w:t xml:space="preserve">Below 2x Poverty Line vs. Above 2x Poverty Line </w:t>
       </w:r>
     </w:p>
     <w:p>
@@ -646,23 +1332,27 @@
       <w:r>
         <w:rPr>
           <w:rFonts w:ascii="Calibri" w:eastAsia="Times New Roman" w:hAnsi="Calibri" w:cs="Calibri"/>
-          <w:shd w:val="clear" w:color="auto" w:fill="FFFF99"/>
-        </w:rPr>
-        <w:t xml:space="preserve">Generate drinking water indicators &amp; then merge to </w:t>
-      </w:r>
-      <w:r>
-        <w:rPr>
-          <w:rFonts w:ascii="Calibri" w:eastAsia="Times New Roman" w:hAnsi="Calibri" w:cs="Calibri"/>
-          <w:shd w:val="clear" w:color="auto" w:fill="FFFF99"/>
-        </w:rPr>
-        <w:t>4</w:t>
-      </w:r>
-      <w:r>
-        <w:rPr>
-          <w:rFonts w:ascii="Calibri" w:eastAsia="Times New Roman" w:hAnsi="Calibri" w:cs="Calibri"/>
-          <w:shd w:val="clear" w:color="auto" w:fill="FFFF99"/>
-        </w:rPr>
-        <w:t xml:space="preserve">. </w:t>
+        </w:rPr>
+        <w:t>Output the tables</w:t>
+      </w:r>
+    </w:p>
+    <w:p>
+      <w:pPr>
+        <w:numPr>
+          <w:ilvl w:val="0"/>
+          <w:numId w:val="1"/>
+        </w:numPr>
+        <w:spacing w:after="0" w:line="240" w:lineRule="auto"/>
+        <w:textAlignment w:val="center"/>
+        <w:rPr>
+          <w:rFonts w:ascii="Calibri" w:eastAsia="Times New Roman" w:hAnsi="Calibri" w:cs="Calibri"/>
+        </w:rPr>
+      </w:pPr>
+      <w:r>
+        <w:rPr>
+          <w:rFonts w:ascii="Calibri" w:eastAsia="Times New Roman" w:hAnsi="Calibri" w:cs="Calibri"/>
+        </w:rPr>
+        <w:t>Brainstorm figures</w:t>
       </w:r>
     </w:p>
     <w:p>
@@ -680,9 +1370,8 @@
       <w:r>
         <w:rPr>
           <w:rFonts w:ascii="Calibri" w:eastAsia="Times New Roman" w:hAnsi="Calibri" w:cs="Calibri"/>
-          <w:shd w:val="clear" w:color="auto" w:fill="FFFF99"/>
-        </w:rPr>
-        <w:t xml:space="preserve">PFAS (UCMR and PFAS Analytic Tools) </w:t>
+        </w:rPr>
+        <w:t>HB violations at the census tract level</w:t>
       </w:r>
     </w:p>
     <w:p>
@@ -700,255 +1389,8 @@
       <w:r>
         <w:rPr>
           <w:rFonts w:ascii="Calibri" w:eastAsia="Times New Roman" w:hAnsi="Calibri" w:cs="Calibri"/>
-          <w:shd w:val="clear" w:color="auto" w:fill="FFFF99"/>
-        </w:rPr>
-        <w:t>Total Coliforms (SYR 3 &amp; 4)</w:t>
-      </w:r>
-    </w:p>
-    <w:p>
-      <w:pPr>
-        <w:numPr>
-          <w:ilvl w:val="1"/>
-          <w:numId w:val="1"/>
-        </w:numPr>
-        <w:spacing w:after="0" w:line="240" w:lineRule="auto"/>
-        <w:textAlignment w:val="center"/>
-        <w:rPr>
-          <w:rFonts w:ascii="Calibri" w:eastAsia="Times New Roman" w:hAnsi="Calibri" w:cs="Calibri"/>
-        </w:rPr>
-      </w:pPr>
-      <w:r>
-        <w:rPr>
-          <w:rFonts w:ascii="Calibri" w:eastAsia="Times New Roman" w:hAnsi="Calibri" w:cs="Calibri"/>
-          <w:shd w:val="clear" w:color="auto" w:fill="FFFF99"/>
-        </w:rPr>
-        <w:t>TTHM and HAA5 (SYR</w:t>
-      </w:r>
-      <w:r>
-        <w:rPr>
-          <w:rFonts w:ascii="Calibri" w:eastAsia="Times New Roman" w:hAnsi="Calibri" w:cs="Calibri"/>
-          <w:shd w:val="clear" w:color="auto" w:fill="FFFF99"/>
-        </w:rPr>
-        <w:t xml:space="preserve"> </w:t>
-      </w:r>
-      <w:r>
-        <w:rPr>
-          <w:rFonts w:ascii="Calibri" w:eastAsia="Times New Roman" w:hAnsi="Calibri" w:cs="Calibri"/>
-          <w:shd w:val="clear" w:color="auto" w:fill="FFFF99"/>
-        </w:rPr>
-        <w:t>3 &amp;</w:t>
-      </w:r>
-      <w:r>
-        <w:rPr>
-          <w:rFonts w:ascii="Calibri" w:eastAsia="Times New Roman" w:hAnsi="Calibri" w:cs="Calibri"/>
-          <w:shd w:val="clear" w:color="auto" w:fill="FFFF99"/>
-        </w:rPr>
-        <w:t xml:space="preserve"> </w:t>
-      </w:r>
-      <w:r>
-        <w:rPr>
-          <w:rFonts w:ascii="Calibri" w:eastAsia="Times New Roman" w:hAnsi="Calibri" w:cs="Calibri"/>
-          <w:shd w:val="clear" w:color="auto" w:fill="FFFF99"/>
-        </w:rPr>
-        <w:t>4)</w:t>
-      </w:r>
-    </w:p>
-    <w:p>
-      <w:pPr>
-        <w:numPr>
-          <w:ilvl w:val="1"/>
-          <w:numId w:val="1"/>
-        </w:numPr>
-        <w:spacing w:after="0" w:line="240" w:lineRule="auto"/>
-        <w:textAlignment w:val="center"/>
-        <w:rPr>
-          <w:rFonts w:ascii="Calibri" w:eastAsia="Times New Roman" w:hAnsi="Calibri" w:cs="Calibri"/>
-          <w:highlight w:val="green"/>
-        </w:rPr>
-      </w:pPr>
-      <w:r>
-        <w:rPr>
-          <w:rFonts w:ascii="Calibri" w:eastAsia="Times New Roman" w:hAnsi="Calibri" w:cs="Calibri"/>
-          <w:highlight w:val="green"/>
-          <w:shd w:val="clear" w:color="auto" w:fill="FFFF99"/>
-        </w:rPr>
-        <w:t>Health-based violations</w:t>
-      </w:r>
-    </w:p>
-    <w:p>
-      <w:pPr>
-        <w:numPr>
-          <w:ilvl w:val="1"/>
-          <w:numId w:val="1"/>
-        </w:numPr>
-        <w:spacing w:after="0" w:line="240" w:lineRule="auto"/>
-        <w:textAlignment w:val="center"/>
-        <w:rPr>
-          <w:rFonts w:ascii="Calibri" w:eastAsia="Times New Roman" w:hAnsi="Calibri" w:cs="Calibri"/>
-          <w:highlight w:val="green"/>
-        </w:rPr>
-      </w:pPr>
-      <w:r>
-        <w:rPr>
-          <w:rFonts w:ascii="Calibri" w:eastAsia="Times New Roman" w:hAnsi="Calibri" w:cs="Calibri"/>
-          <w:highlight w:val="green"/>
-          <w:shd w:val="clear" w:color="auto" w:fill="FFFF99"/>
-        </w:rPr>
-        <w:t xml:space="preserve">Lead action level exceedances </w:t>
-      </w:r>
-    </w:p>
-    <w:p>
-      <w:pPr>
-        <w:numPr>
-          <w:ilvl w:val="0"/>
-          <w:numId w:val="1"/>
-        </w:numPr>
-        <w:spacing w:after="0" w:line="240" w:lineRule="auto"/>
-        <w:textAlignment w:val="center"/>
-        <w:rPr>
-          <w:rFonts w:ascii="Calibri" w:eastAsia="Times New Roman" w:hAnsi="Calibri" w:cs="Calibri"/>
-        </w:rPr>
-      </w:pPr>
-      <w:r>
-        <w:rPr>
-          <w:rFonts w:ascii="Calibri" w:eastAsia="Times New Roman" w:hAnsi="Calibri" w:cs="Calibri"/>
-        </w:rPr>
-        <w:t xml:space="preserve">Create aggregate drinking water statistics for each demographic </w:t>
-      </w:r>
-      <w:proofErr w:type="gramStart"/>
-      <w:r>
-        <w:rPr>
-          <w:rFonts w:ascii="Calibri" w:eastAsia="Times New Roman" w:hAnsi="Calibri" w:cs="Calibri"/>
-        </w:rPr>
-        <w:t>group</w:t>
-      </w:r>
-      <w:proofErr w:type="gramEnd"/>
-      <w:r>
-        <w:rPr>
-          <w:rFonts w:ascii="Calibri" w:eastAsia="Times New Roman" w:hAnsi="Calibri" w:cs="Calibri"/>
-        </w:rPr>
-        <w:t xml:space="preserve"> </w:t>
-      </w:r>
-    </w:p>
-    <w:p>
-      <w:pPr>
-        <w:numPr>
-          <w:ilvl w:val="1"/>
-          <w:numId w:val="1"/>
-        </w:numPr>
-        <w:spacing w:after="0" w:line="240" w:lineRule="auto"/>
-        <w:textAlignment w:val="center"/>
-        <w:rPr>
-          <w:rFonts w:ascii="Calibri" w:eastAsia="Times New Roman" w:hAnsi="Calibri" w:cs="Calibri"/>
-        </w:rPr>
-      </w:pPr>
-      <w:r>
-        <w:rPr>
-          <w:rFonts w:ascii="Calibri" w:eastAsia="Times New Roman" w:hAnsi="Calibri" w:cs="Calibri"/>
-        </w:rPr>
-        <w:t>Non-hispanic white, Black, hispanic, Asian, PI, Below 2X PL, people of color</w:t>
-      </w:r>
-    </w:p>
-    <w:p>
-      <w:pPr>
-        <w:numPr>
-          <w:ilvl w:val="0"/>
-          <w:numId w:val="1"/>
-        </w:numPr>
-        <w:spacing w:after="0" w:line="240" w:lineRule="auto"/>
-        <w:textAlignment w:val="center"/>
-        <w:rPr>
-          <w:rFonts w:ascii="Calibri" w:eastAsia="Times New Roman" w:hAnsi="Calibri" w:cs="Calibri"/>
-        </w:rPr>
-      </w:pPr>
-      <w:r>
-        <w:rPr>
-          <w:rFonts w:ascii="Calibri" w:eastAsia="Times New Roman" w:hAnsi="Calibri" w:cs="Calibri"/>
-        </w:rPr>
-        <w:t xml:space="preserve">Create relative risk ratios for each indicator. </w:t>
-      </w:r>
-    </w:p>
-    <w:p>
-      <w:pPr>
-        <w:numPr>
-          <w:ilvl w:val="0"/>
-          <w:numId w:val="1"/>
-        </w:numPr>
-        <w:spacing w:after="0" w:line="240" w:lineRule="auto"/>
-        <w:textAlignment w:val="center"/>
-        <w:rPr>
-          <w:rFonts w:ascii="Calibri" w:eastAsia="Times New Roman" w:hAnsi="Calibri" w:cs="Calibri"/>
-        </w:rPr>
-      </w:pPr>
-      <w:r>
-        <w:rPr>
-          <w:rFonts w:ascii="Calibri" w:eastAsia="Times New Roman" w:hAnsi="Calibri" w:cs="Calibri"/>
-        </w:rPr>
-        <w:t xml:space="preserve">Output the </w:t>
-      </w:r>
-      <w:proofErr w:type="gramStart"/>
-      <w:r>
-        <w:rPr>
-          <w:rFonts w:ascii="Calibri" w:eastAsia="Times New Roman" w:hAnsi="Calibri" w:cs="Calibri"/>
-        </w:rPr>
-        <w:t>tables</w:t>
-      </w:r>
-      <w:proofErr w:type="gramEnd"/>
-    </w:p>
-    <w:p>
-      <w:pPr>
-        <w:numPr>
-          <w:ilvl w:val="0"/>
-          <w:numId w:val="1"/>
-        </w:numPr>
-        <w:spacing w:after="0" w:line="240" w:lineRule="auto"/>
-        <w:textAlignment w:val="center"/>
-        <w:rPr>
-          <w:rFonts w:ascii="Calibri" w:eastAsia="Times New Roman" w:hAnsi="Calibri" w:cs="Calibri"/>
-        </w:rPr>
-      </w:pPr>
-      <w:r>
-        <w:rPr>
-          <w:rFonts w:ascii="Calibri" w:eastAsia="Times New Roman" w:hAnsi="Calibri" w:cs="Calibri"/>
-        </w:rPr>
-        <w:t>Brainstorm figures</w:t>
-      </w:r>
-    </w:p>
-    <w:p>
-      <w:pPr>
-        <w:numPr>
-          <w:ilvl w:val="1"/>
-          <w:numId w:val="1"/>
-        </w:numPr>
-        <w:spacing w:after="0" w:line="240" w:lineRule="auto"/>
-        <w:textAlignment w:val="center"/>
-        <w:rPr>
-          <w:rFonts w:ascii="Calibri" w:eastAsia="Times New Roman" w:hAnsi="Calibri" w:cs="Calibri"/>
-        </w:rPr>
-      </w:pPr>
-      <w:r>
-        <w:rPr>
-          <w:rFonts w:ascii="Calibri" w:eastAsia="Times New Roman" w:hAnsi="Calibri" w:cs="Calibri"/>
-        </w:rPr>
-        <w:t>HB violations at the census tract level</w:t>
-      </w:r>
-    </w:p>
-    <w:p>
-      <w:pPr>
-        <w:numPr>
-          <w:ilvl w:val="1"/>
-          <w:numId w:val="1"/>
-        </w:numPr>
-        <w:spacing w:after="0" w:line="240" w:lineRule="auto"/>
-        <w:textAlignment w:val="center"/>
-        <w:rPr>
-          <w:rFonts w:ascii="Calibri" w:eastAsia="Times New Roman" w:hAnsi="Calibri" w:cs="Calibri"/>
-        </w:rPr>
-      </w:pPr>
-      <w:r>
-        <w:rPr>
-          <w:rFonts w:ascii="Calibri" w:eastAsia="Times New Roman" w:hAnsi="Calibri" w:cs="Calibri"/>
-        </w:rPr>
+        </w:rPr>
+        <w:lastRenderedPageBreak/>
         <w:t xml:space="preserve">Lead </w:t>
       </w:r>
       <w:proofErr w:type="spellStart"/>
@@ -1179,7 +1621,6 @@
         <w:rPr>
           <w:rFonts w:ascii="Calibri" w:eastAsia="Times New Roman" w:hAnsi="Calibri" w:cs="Calibri"/>
         </w:rPr>
-        <w:lastRenderedPageBreak/>
         <w:t>Adjust samples to be %above threshold?</w:t>
       </w:r>
     </w:p>
@@ -1213,21 +1654,83 @@
         <w:rPr>
           <w:rFonts w:ascii="Calibri" w:eastAsia="Times New Roman" w:hAnsi="Calibri" w:cs="Calibri"/>
         </w:rPr>
-        <w:t xml:space="preserve"> of lead and </w:t>
-      </w:r>
-      <w:proofErr w:type="gramStart"/>
-      <w:r>
-        <w:rPr>
-          <w:rFonts w:ascii="Calibri" w:eastAsia="Times New Roman" w:hAnsi="Calibri" w:cs="Calibri"/>
-        </w:rPr>
-        <w:t>health based</w:t>
-      </w:r>
-      <w:proofErr w:type="gramEnd"/>
-      <w:r>
-        <w:rPr>
-          <w:rFonts w:ascii="Calibri" w:eastAsia="Times New Roman" w:hAnsi="Calibri" w:cs="Calibri"/>
-        </w:rPr>
-        <w:t xml:space="preserve"> violations over the past 5 years + duration out of compliance). </w:t>
+        <w:t xml:space="preserve"> of lead and health based violations over the past 5 years + duration out of compliance). </w:t>
+      </w:r>
+    </w:p>
+    <w:p>
+      <w:pPr>
+        <w:spacing w:after="0" w:line="240" w:lineRule="auto"/>
+        <w:rPr>
+          <w:rFonts w:ascii="Calibri" w:eastAsia="Times New Roman" w:hAnsi="Calibri" w:cs="Calibri"/>
+        </w:rPr>
+      </w:pPr>
+      <w:r>
+        <w:rPr>
+          <w:rFonts w:ascii="Calibri" w:eastAsia="Times New Roman" w:hAnsi="Calibri" w:cs="Calibri"/>
+        </w:rPr>
+        <w:t>Significant updates (8/21/23)</w:t>
+      </w:r>
+    </w:p>
+    <w:p>
+      <w:pPr>
+        <w:pStyle w:val="ListParagraph"/>
+        <w:numPr>
+          <w:ilvl w:val="0"/>
+          <w:numId w:val="6"/>
+        </w:numPr>
+        <w:spacing w:after="0" w:line="240" w:lineRule="auto"/>
+        <w:rPr>
+          <w:rFonts w:ascii="Calibri" w:eastAsia="Times New Roman" w:hAnsi="Calibri" w:cs="Calibri"/>
+        </w:rPr>
+      </w:pPr>
+      <w:r>
+        <w:rPr>
+          <w:rFonts w:ascii="Calibri" w:eastAsia="Times New Roman" w:hAnsi="Calibri" w:cs="Calibri"/>
+        </w:rPr>
+        <w:t>Discussed whether</w:t>
+      </w:r>
+      <w:r>
+        <w:rPr>
+          <w:rFonts w:ascii="Calibri" w:eastAsia="Times New Roman" w:hAnsi="Calibri" w:cs="Calibri"/>
+        </w:rPr>
+        <w:t xml:space="preserve"> to </w:t>
+      </w:r>
+      <w:r>
+        <w:rPr>
+          <w:rFonts w:ascii="Calibri" w:eastAsia="Times New Roman" w:hAnsi="Calibri" w:cs="Calibri"/>
+        </w:rPr>
+        <w:t>use primary county or all county</w:t>
+      </w:r>
+      <w:r>
+        <w:rPr>
+          <w:rFonts w:ascii="Calibri" w:eastAsia="Times New Roman" w:hAnsi="Calibri" w:cs="Calibri"/>
+        </w:rPr>
+        <w:t xml:space="preserve"> for county-level service boundaries </w:t>
+      </w:r>
+    </w:p>
+    <w:p>
+      <w:pPr>
+        <w:pStyle w:val="ListParagraph"/>
+        <w:numPr>
+          <w:ilvl w:val="0"/>
+          <w:numId w:val="6"/>
+        </w:numPr>
+        <w:spacing w:after="0" w:line="240" w:lineRule="auto"/>
+        <w:rPr>
+          <w:rFonts w:ascii="Calibri" w:eastAsia="Times New Roman" w:hAnsi="Calibri" w:cs="Calibri"/>
+        </w:rPr>
+      </w:pPr>
+      <w:r>
+        <w:rPr>
+          <w:rFonts w:ascii="Calibri" w:eastAsia="Times New Roman" w:hAnsi="Calibri" w:cs="Calibri"/>
+        </w:rPr>
+        <w:t>Discussed relative risk ratios</w:t>
+      </w:r>
+      <w:r>
+        <w:rPr>
+          <w:rFonts w:ascii="Calibri" w:eastAsia="Times New Roman" w:hAnsi="Calibri" w:cs="Calibri"/>
+        </w:rPr>
+        <w:t xml:space="preserve"> and the construction of the demographic average indicator</w:t>
       </w:r>
     </w:p>
     <w:p>
@@ -1603,6 +2106,7 @@
         <w:rPr>
           <w:noProof/>
         </w:rPr>
+        <w:lastRenderedPageBreak/>
         <w:drawing>
           <wp:inline distT="0" distB="0" distL="0" distR="0" wp14:anchorId="660F4B1B" wp14:editId="6E04E65A">
             <wp:extent cx="5943600" cy="3705860"/>
@@ -1666,6 +2170,119 @@
 <file path=word/numbering.xml><?xml version="1.0" encoding="utf-8"?>
 <w:numbering xmlns:wpc="http://schemas.microsoft.com/office/word/2010/wordprocessingCanvas" xmlns:cx="http://schemas.microsoft.com/office/drawing/2014/chartex" xmlns:cx1="http://schemas.microsoft.com/office/drawing/2015/9/8/chartex" xmlns:cx2="http://schemas.microsoft.com/office/drawing/2015/10/21/chartex" xmlns:cx3="http://schemas.microsoft.com/office/drawing/2016/5/9/chartex" xmlns:cx4="http://schemas.microsoft.com/office/drawing/2016/5/10/chartex" xmlns:cx5="http://schemas.microsoft.com/office/drawing/2016/5/11/chartex" xmlns:cx6="http://schemas.microsoft.com/office/drawing/2016/5/12/chartex" xmlns:cx7="http://schemas.microsoft.com/office/drawing/2016/5/13/chartex" xmlns:cx8="http://schemas.microsoft.com/office/drawing/2016/5/14/chartex" xmlns:mc="http://schemas.openxmlformats.org/markup-compatibility/2006" xmlns:aink="http://schemas.microsoft.com/office/drawing/2016/ink" xmlns:am3d="http://schemas.microsoft.com/office/drawing/2017/model3d" xmlns:o="urn:schemas-microsoft-com:office:office" xmlns:oel="http://schemas.microsoft.com/office/2019/extlst" xmlns:r="http://schemas.openxmlformats.org/officeDocument/2006/relationships" xmlns:m="http://schemas.openxmlformats.org/officeDocument/2006/math" xmlns:v="urn:schemas-microsoft-com:vml" xmlns:wp14="http://schemas.microsoft.com/office/word/2010/wordprocessingDrawing" xmlns:wp="http://schemas.openxmlformats.org/drawingml/2006/wordprocessingDrawing" xmlns:w10="urn:schemas-microsoft-com:office:word" xmlns:w="http://schemas.openxmlformats.org/wordprocessingml/2006/main" xmlns:w14="http://schemas.microsoft.com/office/word/2010/wordml" xmlns:w15="http://schemas.microsoft.com/office/word/2012/wordml" xmlns:w16cex="http://schemas.microsoft.com/office/word/2018/wordml/cex" xmlns:w16cid="http://schemas.microsoft.com/office/word/2016/wordml/cid" xmlns:w16="http://schemas.microsoft.com/office/word/2018/wordml" xmlns:w16sdtdh="http://schemas.microsoft.com/office/word/2020/wordml/sdtdatahash" xmlns:w16se="http://schemas.microsoft.com/office/word/2015/wordml/symex" xmlns:wpg="http://schemas.microsoft.com/office/word/2010/wordprocessingGroup" xmlns:wpi="http://schemas.microsoft.com/office/word/2010/wordprocessingInk" xmlns:wne="http://schemas.microsoft.com/office/word/2006/wordml" xmlns:wps="http://schemas.microsoft.com/office/word/2010/wordprocessingShape" mc:Ignorable="w14 w15 w16se w16cid w16 w16cex w16sdtdh wp14">
   <w:abstractNum w:abstractNumId="0" w15:restartNumberingAfterBreak="0">
+    <w:nsid w:val="1162203C"/>
+    <w:multiLevelType w:val="hybridMultilevel"/>
+    <w:tmpl w:val="8ECE085A"/>
+    <w:lvl w:ilvl="0" w:tplc="04090005">
+      <w:start w:val="1"/>
+      <w:numFmt w:val="bullet"/>
+      <w:lvlText w:val=""/>
+      <w:lvlJc w:val="left"/>
+      <w:pPr>
+        <w:ind w:left="720" w:hanging="360"/>
+      </w:pPr>
+      <w:rPr>
+        <w:rFonts w:ascii="Wingdings" w:hAnsi="Wingdings" w:hint="default"/>
+      </w:rPr>
+    </w:lvl>
+    <w:lvl w:ilvl="1" w:tplc="04090003" w:tentative="1">
+      <w:start w:val="1"/>
+      <w:numFmt w:val="bullet"/>
+      <w:lvlText w:val="o"/>
+      <w:lvlJc w:val="left"/>
+      <w:pPr>
+        <w:ind w:left="1440" w:hanging="360"/>
+      </w:pPr>
+      <w:rPr>
+        <w:rFonts w:ascii="Courier New" w:hAnsi="Courier New" w:cs="Courier New" w:hint="default"/>
+      </w:rPr>
+    </w:lvl>
+    <w:lvl w:ilvl="2" w:tplc="04090005" w:tentative="1">
+      <w:start w:val="1"/>
+      <w:numFmt w:val="bullet"/>
+      <w:lvlText w:val=""/>
+      <w:lvlJc w:val="left"/>
+      <w:pPr>
+        <w:ind w:left="2160" w:hanging="360"/>
+      </w:pPr>
+      <w:rPr>
+        <w:rFonts w:ascii="Wingdings" w:hAnsi="Wingdings" w:hint="default"/>
+      </w:rPr>
+    </w:lvl>
+    <w:lvl w:ilvl="3" w:tplc="04090001" w:tentative="1">
+      <w:start w:val="1"/>
+      <w:numFmt w:val="bullet"/>
+      <w:lvlText w:val=""/>
+      <w:lvlJc w:val="left"/>
+      <w:pPr>
+        <w:ind w:left="2880" w:hanging="360"/>
+      </w:pPr>
+      <w:rPr>
+        <w:rFonts w:ascii="Symbol" w:hAnsi="Symbol" w:hint="default"/>
+      </w:rPr>
+    </w:lvl>
+    <w:lvl w:ilvl="4" w:tplc="04090003" w:tentative="1">
+      <w:start w:val="1"/>
+      <w:numFmt w:val="bullet"/>
+      <w:lvlText w:val="o"/>
+      <w:lvlJc w:val="left"/>
+      <w:pPr>
+        <w:ind w:left="3600" w:hanging="360"/>
+      </w:pPr>
+      <w:rPr>
+        <w:rFonts w:ascii="Courier New" w:hAnsi="Courier New" w:cs="Courier New" w:hint="default"/>
+      </w:rPr>
+    </w:lvl>
+    <w:lvl w:ilvl="5" w:tplc="04090005" w:tentative="1">
+      <w:start w:val="1"/>
+      <w:numFmt w:val="bullet"/>
+      <w:lvlText w:val=""/>
+      <w:lvlJc w:val="left"/>
+      <w:pPr>
+        <w:ind w:left="4320" w:hanging="360"/>
+      </w:pPr>
+      <w:rPr>
+        <w:rFonts w:ascii="Wingdings" w:hAnsi="Wingdings" w:hint="default"/>
+      </w:rPr>
+    </w:lvl>
+    <w:lvl w:ilvl="6" w:tplc="04090001" w:tentative="1">
+      <w:start w:val="1"/>
+      <w:numFmt w:val="bullet"/>
+      <w:lvlText w:val=""/>
+      <w:lvlJc w:val="left"/>
+      <w:pPr>
+        <w:ind w:left="5040" w:hanging="360"/>
+      </w:pPr>
+      <w:rPr>
+        <w:rFonts w:ascii="Symbol" w:hAnsi="Symbol" w:hint="default"/>
+      </w:rPr>
+    </w:lvl>
+    <w:lvl w:ilvl="7" w:tplc="04090003" w:tentative="1">
+      <w:start w:val="1"/>
+      <w:numFmt w:val="bullet"/>
+      <w:lvlText w:val="o"/>
+      <w:lvlJc w:val="left"/>
+      <w:pPr>
+        <w:ind w:left="5760" w:hanging="360"/>
+      </w:pPr>
+      <w:rPr>
+        <w:rFonts w:ascii="Courier New" w:hAnsi="Courier New" w:cs="Courier New" w:hint="default"/>
+      </w:rPr>
+    </w:lvl>
+    <w:lvl w:ilvl="8" w:tplc="04090005" w:tentative="1">
+      <w:start w:val="1"/>
+      <w:numFmt w:val="bullet"/>
+      <w:lvlText w:val=""/>
+      <w:lvlJc w:val="left"/>
+      <w:pPr>
+        <w:ind w:left="6480" w:hanging="360"/>
+      </w:pPr>
+      <w:rPr>
+        <w:rFonts w:ascii="Wingdings" w:hAnsi="Wingdings" w:hint="default"/>
+      </w:rPr>
+    </w:lvl>
+  </w:abstractNum>
+  <w:abstractNum w:abstractNumId="1" w15:restartNumberingAfterBreak="0">
     <w:nsid w:val="17EC5E31"/>
     <w:multiLevelType w:val="hybridMultilevel"/>
     <w:tmpl w:val="6F98A068"/>
@@ -1778,7 +2395,7 @@
       </w:rPr>
     </w:lvl>
   </w:abstractNum>
-  <w:abstractNum w:abstractNumId="1" w15:restartNumberingAfterBreak="0">
+  <w:abstractNum w:abstractNumId="2" w15:restartNumberingAfterBreak="0">
     <w:nsid w:val="41924EFC"/>
     <w:multiLevelType w:val="hybridMultilevel"/>
     <w:tmpl w:val="6E16ABB8"/>
@@ -1891,7 +2508,7 @@
       </w:rPr>
     </w:lvl>
   </w:abstractNum>
-  <w:abstractNum w:abstractNumId="2" w15:restartNumberingAfterBreak="0">
+  <w:abstractNum w:abstractNumId="3" w15:restartNumberingAfterBreak="0">
     <w:nsid w:val="68D7600A"/>
     <w:multiLevelType w:val="multilevel"/>
     <w:tmpl w:val="AE8A998C"/>
@@ -2035,7 +2652,7 @@
       </w:rPr>
     </w:lvl>
   </w:abstractNum>
-  <w:abstractNum w:abstractNumId="3" w15:restartNumberingAfterBreak="0">
+  <w:abstractNum w:abstractNumId="4" w15:restartNumberingAfterBreak="0">
     <w:nsid w:val="6C5010C2"/>
     <w:multiLevelType w:val="multilevel"/>
     <w:tmpl w:val="19E499CA"/>
@@ -2153,26 +2770,29 @@
     </w:lvl>
   </w:abstractNum>
   <w:num w:numId="1" w16cid:durableId="654801475">
-    <w:abstractNumId w:val="3"/>
+    <w:abstractNumId w:val="4"/>
     <w:lvlOverride w:ilvl="0">
       <w:startOverride w:val="1"/>
     </w:lvlOverride>
   </w:num>
   <w:num w:numId="2" w16cid:durableId="654801475">
-    <w:abstractNumId w:val="3"/>
+    <w:abstractNumId w:val="4"/>
     <w:lvlOverride w:ilvl="0"/>
     <w:lvlOverride w:ilvl="1">
       <w:startOverride w:val="1"/>
     </w:lvlOverride>
   </w:num>
   <w:num w:numId="3" w16cid:durableId="1803494266">
+    <w:abstractNumId w:val="3"/>
+  </w:num>
+  <w:num w:numId="4" w16cid:durableId="1661621460">
+    <w:abstractNumId w:val="1"/>
+  </w:num>
+  <w:num w:numId="5" w16cid:durableId="1635065148">
     <w:abstractNumId w:val="2"/>
   </w:num>
-  <w:num w:numId="4" w16cid:durableId="1661621460">
+  <w:num w:numId="6" w16cid:durableId="1054232694">
     <w:abstractNumId w:val="0"/>
-  </w:num>
-  <w:num w:numId="5" w16cid:durableId="1635065148">
-    <w:abstractNumId w:val="1"/>
   </w:num>
 </w:numbering>
 </file>
@@ -2649,6 +3269,26 @@
       <w:contextualSpacing/>
     </w:pPr>
   </w:style>
+  <w:style w:type="paragraph" w:styleId="Revision">
+    <w:name w:val="Revision"/>
+    <w:hidden/>
+    <w:uiPriority w:val="99"/>
+    <w:semiHidden/>
+    <w:rsid w:val="00D92B6D"/>
+    <w:pPr>
+      <w:spacing w:after="0" w:line="240" w:lineRule="auto"/>
+    </w:pPr>
+  </w:style>
+  <w:style w:type="character" w:styleId="PlaceholderText">
+    <w:name w:val="Placeholder Text"/>
+    <w:basedOn w:val="DefaultParagraphFont"/>
+    <w:uiPriority w:val="99"/>
+    <w:semiHidden/>
+    <w:rsid w:val="00D92B6D"/>
+    <w:rPr>
+      <w:color w:val="808080"/>
+    </w:rPr>
+  </w:style>
 </w:styles>
 </file>
 

</xml_diff>

<commit_message>
Code to create PFAS indicators
Moving over some code to generate PFAS indicators. Also downloaded AR's code and edited parts to be consistent with the rest of the programs. Edited the codes to generate zipcode areas and county areas.
</commit_message>
<xml_diff>
--- a/documents/EJ project outline.docx
+++ b/documents/EJ project outline.docx
@@ -1,12 +1,12 @@
 
 <file path=word/document.xml><?xml version="1.0" encoding="utf-8"?>
-<w:document xmlns:wpc="http://schemas.microsoft.com/office/word/2010/wordprocessingCanvas" xmlns:cx="http://schemas.microsoft.com/office/drawing/2014/chartex" xmlns:cx1="http://schemas.microsoft.com/office/drawing/2015/9/8/chartex" xmlns:cx2="http://schemas.microsoft.com/office/drawing/2015/10/21/chartex" xmlns:cx3="http://schemas.microsoft.com/office/drawing/2016/5/9/chartex" xmlns:cx4="http://schemas.microsoft.com/office/drawing/2016/5/10/chartex" xmlns:cx5="http://schemas.microsoft.com/office/drawing/2016/5/11/chartex" xmlns:cx6="http://schemas.microsoft.com/office/drawing/2016/5/12/chartex" xmlns:cx7="http://schemas.microsoft.com/office/drawing/2016/5/13/chartex" xmlns:cx8="http://schemas.microsoft.com/office/drawing/2016/5/14/chartex" xmlns:mc="http://schemas.openxmlformats.org/markup-compatibility/2006" xmlns:aink="http://schemas.microsoft.com/office/drawing/2016/ink" xmlns:am3d="http://schemas.microsoft.com/office/drawing/2017/model3d" xmlns:o="urn:schemas-microsoft-com:office:office" xmlns:oel="http://schemas.microsoft.com/office/2019/extlst" xmlns:r="http://schemas.openxmlformats.org/officeDocument/2006/relationships" xmlns:m="http://schemas.openxmlformats.org/officeDocument/2006/math" xmlns:v="urn:schemas-microsoft-com:vml" xmlns:wp14="http://schemas.microsoft.com/office/word/2010/wordprocessingDrawing" xmlns:wp="http://schemas.openxmlformats.org/drawingml/2006/wordprocessingDrawing" xmlns:w10="urn:schemas-microsoft-com:office:word" xmlns:w="http://schemas.openxmlformats.org/wordprocessingml/2006/main" xmlns:w14="http://schemas.microsoft.com/office/word/2010/wordml" xmlns:w15="http://schemas.microsoft.com/office/word/2012/wordml" xmlns:w16cex="http://schemas.microsoft.com/office/word/2018/wordml/cex" xmlns:w16cid="http://schemas.microsoft.com/office/word/2016/wordml/cid" xmlns:w16="http://schemas.microsoft.com/office/word/2018/wordml" xmlns:w16sdtdh="http://schemas.microsoft.com/office/word/2020/wordml/sdtdatahash" xmlns:w16se="http://schemas.microsoft.com/office/word/2015/wordml/symex" xmlns:wpg="http://schemas.microsoft.com/office/word/2010/wordprocessingGroup" xmlns:wpi="http://schemas.microsoft.com/office/word/2010/wordprocessingInk" xmlns:wne="http://schemas.microsoft.com/office/word/2006/wordml" xmlns:wps="http://schemas.microsoft.com/office/word/2010/wordprocessingShape" mc:Ignorable="w14 w15 w16se w16cid w16 w16cex w16sdtdh wp14">
+<w:document xmlns:wpc="http://schemas.microsoft.com/office/word/2010/wordprocessingCanvas" xmlns:cx="http://schemas.microsoft.com/office/drawing/2014/chartex" xmlns:cx1="http://schemas.microsoft.com/office/drawing/2015/9/8/chartex" xmlns:cx2="http://schemas.microsoft.com/office/drawing/2015/10/21/chartex" xmlns:cx3="http://schemas.microsoft.com/office/drawing/2016/5/9/chartex" xmlns:cx4="http://schemas.microsoft.com/office/drawing/2016/5/10/chartex" xmlns:cx5="http://schemas.microsoft.com/office/drawing/2016/5/11/chartex" xmlns:cx6="http://schemas.microsoft.com/office/drawing/2016/5/12/chartex" xmlns:cx7="http://schemas.microsoft.com/office/drawing/2016/5/13/chartex" xmlns:cx8="http://schemas.microsoft.com/office/drawing/2016/5/14/chartex" xmlns:mc="http://schemas.openxmlformats.org/markup-compatibility/2006" xmlns:aink="http://schemas.microsoft.com/office/drawing/2016/ink" xmlns:am3d="http://schemas.microsoft.com/office/drawing/2017/model3d" xmlns:o="urn:schemas-microsoft-com:office:office" xmlns:oel="http://schemas.microsoft.com/office/2019/extlst" xmlns:r="http://schemas.openxmlformats.org/officeDocument/2006/relationships" xmlns:m="http://schemas.openxmlformats.org/officeDocument/2006/math" xmlns:v="urn:schemas-microsoft-com:vml" xmlns:wp14="http://schemas.microsoft.com/office/word/2010/wordprocessingDrawing" xmlns:wp="http://schemas.openxmlformats.org/drawingml/2006/wordprocessingDrawing" xmlns:w10="urn:schemas-microsoft-com:office:word" xmlns:w="http://schemas.openxmlformats.org/wordprocessingml/2006/main" xmlns:w14="http://schemas.microsoft.com/office/word/2010/wordml" xmlns:w15="http://schemas.microsoft.com/office/word/2012/wordml" xmlns:w16cex="http://schemas.microsoft.com/office/word/2018/wordml/cex" xmlns:w16cid="http://schemas.microsoft.com/office/word/2016/wordml/cid" xmlns:w16="http://schemas.microsoft.com/office/word/2018/wordml" xmlns:w16sdtdh="http://schemas.microsoft.com/office/word/2020/wordml/sdtdatahash" xmlns:w16se="http://schemas.microsoft.com/office/word/2015/wordml/symex" xmlns:wpg="http://schemas.microsoft.com/office/word/2010/wordprocessingGroup" xmlns:wpi="http://schemas.microsoft.com/office/word/2010/wordprocessingInk" xmlns:wne="http://schemas.microsoft.com/office/word/2006/wordml" xmlns:wps="http://schemas.microsoft.com/office/word/2010/wordprocessingShape" xmlns:a="http://schemas.openxmlformats.org/drawingml/2006/main" xmlns:pic="http://schemas.openxmlformats.org/drawingml/2006/picture" xmlns:a14="http://schemas.microsoft.com/office/drawing/2010/main" mc:Ignorable="w14 w15 w16se w16cid w16 w16cex w16sdtdh wp14">
   <w:body>
     <w:p>
       <w:pPr>
         <w:spacing w:after="0" w:line="240" w:lineRule="auto"/>
         <w:rPr>
-          <w:rFonts w:ascii="Calibri Light" w:eastAsia="Times New Roman" w:hAnsi="Calibri Light" w:cs="Calibri Light"/>
+          <w:rFonts w:ascii="Calibri Light" w:hAnsi="Calibri Light" w:eastAsia="Times New Roman" w:cs="Calibri Light"/>
           <w:b/>
           <w:bCs/>
           <w:sz w:val="44"/>
@@ -15,7 +15,7 @@
       </w:pPr>
       <w:r>
         <w:rPr>
-          <w:rFonts w:ascii="Calibri Light" w:eastAsia="Times New Roman" w:hAnsi="Calibri Light" w:cs="Calibri Light"/>
+          <w:rFonts w:ascii="Calibri Light" w:hAnsi="Calibri Light" w:eastAsia="Times New Roman" w:cs="Calibri Light"/>
           <w:b/>
           <w:bCs/>
           <w:sz w:val="44"/>
@@ -62,15 +62,15 @@
       <w:pPr>
         <w:spacing w:after="0" w:line="240" w:lineRule="auto"/>
         <w:rPr>
-          <w:rFonts w:ascii="Calibri" w:eastAsia="Times New Roman" w:hAnsi="Calibri" w:cs="Calibri"/>
-        </w:rPr>
-      </w:pPr>
-    </w:p>
-    <w:p>
-      <w:pPr>
-        <w:spacing w:after="0" w:line="240" w:lineRule="auto"/>
-        <w:rPr>
-          <w:rFonts w:ascii="Calibri" w:eastAsia="Times New Roman" w:hAnsi="Calibri" w:cs="Calibri"/>
+          <w:rFonts w:ascii="Calibri" w:hAnsi="Calibri" w:eastAsia="Times New Roman" w:cs="Calibri"/>
+        </w:rPr>
+      </w:pPr>
+    </w:p>
+    <w:p>
+      <w:pPr>
+        <w:spacing w:after="0" w:line="240" w:lineRule="auto"/>
+        <w:rPr>
+          <w:rFonts w:ascii="Calibri" w:hAnsi="Calibri" w:eastAsia="Times New Roman" w:cs="Calibri"/>
         </w:rPr>
       </w:pPr>
     </w:p>
@@ -97,12 +97,12 @@
           <w:p>
             <w:pPr>
               <w:rPr>
-                <w:rFonts w:ascii="Calibri" w:eastAsia="Times New Roman" w:hAnsi="Calibri" w:cs="Calibri"/>
+                <w:rFonts w:ascii="Calibri" w:hAnsi="Calibri" w:eastAsia="Times New Roman" w:cs="Calibri"/>
               </w:rPr>
             </w:pPr>
             <w:r>
               <w:rPr>
-                <w:rFonts w:ascii="Calibri" w:eastAsia="Times New Roman" w:hAnsi="Calibri" w:cs="Calibri"/>
+                <w:rFonts w:ascii="Calibri" w:hAnsi="Calibri" w:eastAsia="Times New Roman" w:cs="Calibri"/>
               </w:rPr>
               <w:t xml:space="preserve">Legend </w:t>
             </w:r>
@@ -110,7 +110,7 @@
           <w:p>
             <w:pPr>
               <w:rPr>
-                <w:rFonts w:ascii="Calibri" w:eastAsia="Times New Roman" w:hAnsi="Calibri" w:cs="Calibri"/>
+                <w:rFonts w:ascii="Calibri" w:hAnsi="Calibri" w:eastAsia="Times New Roman" w:cs="Calibri"/>
                 <w:shd w:val="clear" w:color="auto" w:fill="FFFF99"/>
               </w:rPr>
             </w:pPr>
@@ -123,12 +123,12 @@
           <w:p>
             <w:pPr>
               <w:rPr>
-                <w:rFonts w:ascii="Calibri" w:eastAsia="Times New Roman" w:hAnsi="Calibri" w:cs="Calibri"/>
+                <w:rFonts w:ascii="Calibri" w:hAnsi="Calibri" w:eastAsia="Times New Roman" w:cs="Calibri"/>
               </w:rPr>
             </w:pPr>
             <w:r>
               <w:rPr>
-                <w:rFonts w:ascii="Calibri" w:eastAsia="Times New Roman" w:hAnsi="Calibri" w:cs="Calibri"/>
+                <w:rFonts w:ascii="Calibri" w:hAnsi="Calibri" w:eastAsia="Times New Roman" w:cs="Calibri"/>
                 <w:shd w:val="clear" w:color="auto" w:fill="FFFF99"/>
               </w:rPr>
               <w:t>Wes</w:t>
@@ -148,7 +148,7 @@
           <w:p>
             <w:pPr>
               <w:rPr>
-                <w:rFonts w:ascii="Calibri" w:eastAsia="Times New Roman" w:hAnsi="Calibri" w:cs="Calibri"/>
+                <w:rFonts w:ascii="Calibri" w:hAnsi="Calibri" w:eastAsia="Times New Roman" w:cs="Calibri"/>
                 <w:shd w:val="clear" w:color="auto" w:fill="CCFFFF"/>
               </w:rPr>
             </w:pPr>
@@ -161,12 +161,12 @@
           <w:p>
             <w:pPr>
               <w:rPr>
-                <w:rFonts w:ascii="Calibri" w:eastAsia="Times New Roman" w:hAnsi="Calibri" w:cs="Calibri"/>
+                <w:rFonts w:ascii="Calibri" w:hAnsi="Calibri" w:eastAsia="Times New Roman" w:cs="Calibri"/>
               </w:rPr>
             </w:pPr>
             <w:r>
               <w:rPr>
-                <w:rFonts w:ascii="Calibri" w:eastAsia="Times New Roman" w:hAnsi="Calibri" w:cs="Calibri"/>
+                <w:rFonts w:ascii="Calibri" w:hAnsi="Calibri" w:eastAsia="Times New Roman" w:cs="Calibri"/>
                 <w:shd w:val="clear" w:color="auto" w:fill="CCFFFF"/>
               </w:rPr>
               <w:t>AR</w:t>
@@ -186,7 +186,7 @@
           <w:p>
             <w:pPr>
               <w:rPr>
-                <w:rFonts w:ascii="Calibri" w:eastAsia="Times New Roman" w:hAnsi="Calibri" w:cs="Calibri"/>
+                <w:rFonts w:ascii="Calibri" w:hAnsi="Calibri" w:eastAsia="Times New Roman" w:cs="Calibri"/>
                 <w:highlight w:val="green"/>
                 <w:shd w:val="clear" w:color="auto" w:fill="CCFFFF"/>
               </w:rPr>
@@ -200,13 +200,13 @@
           <w:p>
             <w:pPr>
               <w:rPr>
-                <w:rFonts w:ascii="Calibri" w:eastAsia="Times New Roman" w:hAnsi="Calibri" w:cs="Calibri"/>
+                <w:rFonts w:ascii="Calibri" w:hAnsi="Calibri" w:eastAsia="Times New Roman" w:cs="Calibri"/>
                 <w:highlight w:val="magenta"/>
               </w:rPr>
             </w:pPr>
             <w:r>
               <w:rPr>
-                <w:rFonts w:ascii="Calibri" w:eastAsia="Times New Roman" w:hAnsi="Calibri" w:cs="Calibri"/>
+                <w:rFonts w:ascii="Calibri" w:hAnsi="Calibri" w:eastAsia="Times New Roman" w:cs="Calibri"/>
                 <w:highlight w:val="magenta"/>
                 <w:shd w:val="clear" w:color="auto" w:fill="CCFFFF"/>
               </w:rPr>
@@ -227,7 +227,7 @@
           <w:p>
             <w:pPr>
               <w:rPr>
-                <w:rFonts w:ascii="Calibri" w:eastAsia="Times New Roman" w:hAnsi="Calibri" w:cs="Calibri"/>
+                <w:rFonts w:ascii="Calibri" w:hAnsi="Calibri" w:eastAsia="Times New Roman" w:cs="Calibri"/>
                 <w:highlight w:val="green"/>
                 <w:shd w:val="clear" w:color="auto" w:fill="CCFFFF"/>
               </w:rPr>
@@ -241,14 +241,14 @@
           <w:p>
             <w:pPr>
               <w:rPr>
-                <w:rFonts w:ascii="Calibri" w:eastAsia="Times New Roman" w:hAnsi="Calibri" w:cs="Calibri"/>
+                <w:rFonts w:ascii="Calibri" w:hAnsi="Calibri" w:eastAsia="Times New Roman" w:cs="Calibri"/>
                 <w:highlight w:val="green"/>
                 <w:shd w:val="clear" w:color="auto" w:fill="CCFFFF"/>
               </w:rPr>
             </w:pPr>
             <w:r>
               <w:rPr>
-                <w:rFonts w:ascii="Calibri" w:eastAsia="Times New Roman" w:hAnsi="Calibri" w:cs="Calibri"/>
+                <w:rFonts w:ascii="Calibri" w:hAnsi="Calibri" w:eastAsia="Times New Roman" w:cs="Calibri"/>
                 <w:highlight w:val="green"/>
                 <w:shd w:val="clear" w:color="auto" w:fill="CCFFFF"/>
               </w:rPr>
@@ -262,15 +262,15 @@
       <w:pPr>
         <w:spacing w:after="0" w:line="240" w:lineRule="auto"/>
         <w:rPr>
-          <w:rFonts w:ascii="Calibri" w:eastAsia="Times New Roman" w:hAnsi="Calibri" w:cs="Calibri"/>
-        </w:rPr>
-      </w:pPr>
-    </w:p>
-    <w:p>
-      <w:pPr>
-        <w:spacing w:after="0" w:line="240" w:lineRule="auto"/>
-        <w:rPr>
-          <w:rFonts w:ascii="Calibri" w:eastAsia="Times New Roman" w:hAnsi="Calibri" w:cs="Calibri"/>
+          <w:rFonts w:ascii="Calibri" w:hAnsi="Calibri" w:eastAsia="Times New Roman" w:cs="Calibri"/>
+        </w:rPr>
+      </w:pPr>
+    </w:p>
+    <w:p>
+      <w:pPr>
+        <w:spacing w:after="0" w:line="240" w:lineRule="auto"/>
+        <w:rPr>
+          <w:rFonts w:ascii="Calibri" w:hAnsi="Calibri" w:eastAsia="Times New Roman" w:cs="Calibri"/>
           <w:b/>
           <w:bCs/>
           <w:sz w:val="24"/>
@@ -279,7 +279,7 @@
       </w:pPr>
       <w:r>
         <w:rPr>
-          <w:rFonts w:ascii="Calibri" w:eastAsia="Times New Roman" w:hAnsi="Calibri" w:cs="Calibri"/>
+          <w:rFonts w:ascii="Calibri" w:hAnsi="Calibri" w:eastAsia="Times New Roman" w:cs="Calibri"/>
           <w:b/>
           <w:bCs/>
           <w:sz w:val="24"/>
@@ -292,7 +292,7 @@
       <w:pPr>
         <w:spacing w:after="0" w:line="240" w:lineRule="auto"/>
         <w:rPr>
-          <w:rFonts w:ascii="Calibri" w:eastAsia="Times New Roman" w:hAnsi="Calibri" w:cs="Calibri"/>
+          <w:rFonts w:ascii="Calibri" w:hAnsi="Calibri" w:eastAsia="Times New Roman" w:cs="Calibri"/>
         </w:rPr>
       </w:pPr>
     </w:p>
@@ -305,13 +305,13 @@
         <w:spacing w:after="0" w:line="240" w:lineRule="auto"/>
         <w:textAlignment w:val="center"/>
         <w:rPr>
-          <w:rFonts w:ascii="Calibri" w:eastAsia="Times New Roman" w:hAnsi="Calibri" w:cs="Calibri"/>
+          <w:rFonts w:ascii="Calibri" w:hAnsi="Calibri" w:eastAsia="Times New Roman" w:cs="Calibri"/>
           <w:highlight w:val="green"/>
         </w:rPr>
       </w:pPr>
       <w:r>
         <w:rPr>
-          <w:rFonts w:ascii="Calibri" w:eastAsia="Times New Roman" w:hAnsi="Calibri" w:cs="Calibri"/>
+          <w:rFonts w:ascii="Calibri" w:hAnsi="Calibri" w:eastAsia="Times New Roman" w:cs="Calibri"/>
           <w:highlight w:val="green"/>
           <w:shd w:val="clear" w:color="auto" w:fill="FFFF99"/>
         </w:rPr>
@@ -327,13 +327,13 @@
         <w:spacing w:after="0" w:line="240" w:lineRule="auto"/>
         <w:textAlignment w:val="center"/>
         <w:rPr>
-          <w:rFonts w:ascii="Calibri" w:eastAsia="Times New Roman" w:hAnsi="Calibri" w:cs="Calibri"/>
+          <w:rFonts w:ascii="Calibri" w:hAnsi="Calibri" w:eastAsia="Times New Roman" w:cs="Calibri"/>
           <w:highlight w:val="green"/>
         </w:rPr>
       </w:pPr>
       <w:r>
         <w:rPr>
-          <w:rFonts w:ascii="Calibri" w:eastAsia="Times New Roman" w:hAnsi="Calibri" w:cs="Calibri"/>
+          <w:rFonts w:ascii="Calibri" w:hAnsi="Calibri" w:eastAsia="Times New Roman" w:cs="Calibri"/>
           <w:highlight w:val="green"/>
           <w:shd w:val="clear" w:color="auto" w:fill="FFFF99"/>
         </w:rPr>
@@ -349,13 +349,13 @@
         <w:spacing w:after="0" w:line="240" w:lineRule="auto"/>
         <w:textAlignment w:val="center"/>
         <w:rPr>
-          <w:rFonts w:ascii="Calibri" w:eastAsia="Times New Roman" w:hAnsi="Calibri" w:cs="Calibri"/>
+          <w:rFonts w:ascii="Calibri" w:hAnsi="Calibri" w:eastAsia="Times New Roman" w:cs="Calibri"/>
           <w:highlight w:val="green"/>
         </w:rPr>
       </w:pPr>
       <w:r>
         <w:rPr>
-          <w:rFonts w:ascii="Calibri" w:eastAsia="Times New Roman" w:hAnsi="Calibri" w:cs="Calibri"/>
+          <w:rFonts w:ascii="Calibri" w:hAnsi="Calibri" w:eastAsia="Times New Roman" w:cs="Calibri"/>
           <w:highlight w:val="green"/>
         </w:rPr>
         <w:t>download data</w:t>
@@ -370,13 +370,13 @@
         <w:spacing w:after="0" w:line="240" w:lineRule="auto"/>
         <w:textAlignment w:val="center"/>
         <w:rPr>
-          <w:rFonts w:ascii="Calibri" w:eastAsia="Times New Roman" w:hAnsi="Calibri" w:cs="Calibri"/>
+          <w:rFonts w:ascii="Calibri" w:hAnsi="Calibri" w:eastAsia="Times New Roman" w:cs="Calibri"/>
           <w:highlight w:val="green"/>
         </w:rPr>
       </w:pPr>
       <w:r>
         <w:rPr>
-          <w:rFonts w:ascii="Calibri" w:eastAsia="Times New Roman" w:hAnsi="Calibri" w:cs="Calibri"/>
+          <w:rFonts w:ascii="Calibri" w:hAnsi="Calibri" w:eastAsia="Times New Roman" w:cs="Calibri"/>
           <w:highlight w:val="green"/>
           <w:shd w:val="clear" w:color="auto" w:fill="DBE5F1"/>
         </w:rPr>
@@ -392,14 +392,14 @@
         <w:spacing w:after="0" w:line="240" w:lineRule="auto"/>
         <w:textAlignment w:val="center"/>
         <w:rPr>
-          <w:rFonts w:ascii="Calibri" w:eastAsia="Times New Roman" w:hAnsi="Calibri" w:cs="Calibri"/>
+          <w:rFonts w:ascii="Calibri" w:hAnsi="Calibri" w:eastAsia="Times New Roman" w:cs="Calibri"/>
           <w:highlight w:val="green"/>
         </w:rPr>
       </w:pPr>
       <w:proofErr w:type="spellStart"/>
       <w:r>
         <w:rPr>
-          <w:rFonts w:ascii="Calibri" w:eastAsia="Times New Roman" w:hAnsi="Calibri" w:cs="Calibri"/>
+          <w:rFonts w:ascii="Calibri" w:hAnsi="Calibri" w:eastAsia="Times New Roman" w:cs="Calibri"/>
           <w:highlight w:val="green"/>
           <w:shd w:val="clear" w:color="auto" w:fill="DBE5F1"/>
         </w:rPr>
@@ -408,7 +408,7 @@
       <w:proofErr w:type="spellEnd"/>
       <w:r>
         <w:rPr>
-          <w:rFonts w:ascii="Calibri" w:eastAsia="Times New Roman" w:hAnsi="Calibri" w:cs="Calibri"/>
+          <w:rFonts w:ascii="Calibri" w:hAnsi="Calibri" w:eastAsia="Times New Roman" w:cs="Calibri"/>
           <w:highlight w:val="green"/>
           <w:shd w:val="clear" w:color="auto" w:fill="DBE5F1"/>
         </w:rPr>
@@ -424,13 +424,13 @@
         <w:spacing w:after="0" w:line="240" w:lineRule="auto"/>
         <w:textAlignment w:val="center"/>
         <w:rPr>
-          <w:rFonts w:ascii="Calibri" w:eastAsia="Times New Roman" w:hAnsi="Calibri" w:cs="Calibri"/>
+          <w:rFonts w:ascii="Calibri" w:hAnsi="Calibri" w:eastAsia="Times New Roman" w:cs="Calibri"/>
           <w:highlight w:val="green"/>
         </w:rPr>
       </w:pPr>
       <w:r>
         <w:rPr>
-          <w:rFonts w:ascii="Calibri" w:eastAsia="Times New Roman" w:hAnsi="Calibri" w:cs="Calibri"/>
+          <w:rFonts w:ascii="Calibri" w:hAnsi="Calibri" w:eastAsia="Times New Roman" w:cs="Calibri"/>
           <w:highlight w:val="green"/>
           <w:shd w:val="clear" w:color="auto" w:fill="DBE5F1"/>
         </w:rPr>
@@ -446,13 +446,13 @@
         <w:spacing w:after="0" w:line="240" w:lineRule="auto"/>
         <w:textAlignment w:val="center"/>
         <w:rPr>
-          <w:rFonts w:ascii="Calibri" w:eastAsia="Times New Roman" w:hAnsi="Calibri" w:cs="Calibri"/>
+          <w:rFonts w:ascii="Calibri" w:hAnsi="Calibri" w:eastAsia="Times New Roman" w:cs="Calibri"/>
           <w:highlight w:val="green"/>
         </w:rPr>
       </w:pPr>
       <w:r>
         <w:rPr>
-          <w:rFonts w:ascii="Calibri" w:eastAsia="Times New Roman" w:hAnsi="Calibri" w:cs="Calibri"/>
+          <w:rFonts w:ascii="Calibri" w:hAnsi="Calibri" w:eastAsia="Times New Roman" w:cs="Calibri"/>
           <w:highlight w:val="green"/>
           <w:shd w:val="clear" w:color="auto" w:fill="FFFF99"/>
         </w:rPr>
@@ -460,7 +460,7 @@
       </w:r>
       <w:r>
         <w:rPr>
-          <w:rFonts w:ascii="Calibri" w:eastAsia="Times New Roman" w:hAnsi="Calibri" w:cs="Calibri"/>
+          <w:rFonts w:ascii="Calibri" w:hAnsi="Calibri" w:eastAsia="Times New Roman" w:cs="Calibri"/>
           <w:highlight w:val="green"/>
           <w:shd w:val="clear" w:color="auto" w:fill="FFFF99"/>
         </w:rPr>
@@ -476,13 +476,13 @@
         <w:spacing w:after="0" w:line="240" w:lineRule="auto"/>
         <w:textAlignment w:val="center"/>
         <w:rPr>
-          <w:rFonts w:ascii="Calibri" w:eastAsia="Times New Roman" w:hAnsi="Calibri" w:cs="Calibri"/>
+          <w:rFonts w:ascii="Calibri" w:hAnsi="Calibri" w:eastAsia="Times New Roman" w:cs="Calibri"/>
           <w:highlight w:val="green"/>
         </w:rPr>
       </w:pPr>
       <w:r>
         <w:rPr>
-          <w:rFonts w:ascii="Calibri" w:eastAsia="Times New Roman" w:hAnsi="Calibri" w:cs="Calibri"/>
+          <w:rFonts w:ascii="Calibri" w:hAnsi="Calibri" w:eastAsia="Times New Roman" w:cs="Calibri"/>
           <w:highlight w:val="green"/>
           <w:shd w:val="clear" w:color="auto" w:fill="FFFF99"/>
         </w:rPr>
@@ -490,14 +490,14 @@
       </w:r>
       <w:r>
         <w:rPr>
-          <w:rFonts w:ascii="Calibri" w:eastAsia="Times New Roman" w:hAnsi="Calibri" w:cs="Calibri"/>
+          <w:rFonts w:ascii="Calibri" w:hAnsi="Calibri" w:eastAsia="Times New Roman" w:cs="Calibri"/>
           <w:highlight w:val="green"/>
         </w:rPr>
         <w:t xml:space="preserve">&amp; </w:t>
       </w:r>
       <w:r>
         <w:rPr>
-          <w:rFonts w:ascii="Calibri" w:eastAsia="Times New Roman" w:hAnsi="Calibri" w:cs="Calibri"/>
+          <w:rFonts w:ascii="Calibri" w:hAnsi="Calibri" w:eastAsia="Times New Roman" w:cs="Calibri"/>
           <w:highlight w:val="green"/>
           <w:shd w:val="clear" w:color="auto" w:fill="FFFF99"/>
         </w:rPr>
@@ -513,13 +513,13 @@
         <w:spacing w:after="0" w:line="240" w:lineRule="auto"/>
         <w:textAlignment w:val="center"/>
         <w:rPr>
-          <w:rFonts w:ascii="Calibri" w:eastAsia="Times New Roman" w:hAnsi="Calibri" w:cs="Calibri"/>
+          <w:rFonts w:ascii="Calibri" w:hAnsi="Calibri" w:eastAsia="Times New Roman" w:cs="Calibri"/>
           <w:highlight w:val="green"/>
         </w:rPr>
       </w:pPr>
       <w:r>
         <w:rPr>
-          <w:rFonts w:ascii="Calibri" w:eastAsia="Times New Roman" w:hAnsi="Calibri" w:cs="Calibri"/>
+          <w:rFonts w:ascii="Calibri" w:hAnsi="Calibri" w:eastAsia="Times New Roman" w:cs="Calibri"/>
           <w:highlight w:val="green"/>
           <w:shd w:val="clear" w:color="auto" w:fill="FFFF99"/>
         </w:rPr>
@@ -535,12 +535,12 @@
         <w:spacing w:after="0" w:line="240" w:lineRule="auto"/>
         <w:textAlignment w:val="center"/>
         <w:rPr>
-          <w:rFonts w:ascii="Calibri" w:eastAsia="Times New Roman" w:hAnsi="Calibri" w:cs="Calibri"/>
-        </w:rPr>
-      </w:pPr>
-      <w:r>
-        <w:rPr>
-          <w:rFonts w:ascii="Calibri" w:eastAsia="Times New Roman" w:hAnsi="Calibri" w:cs="Calibri"/>
+          <w:rFonts w:ascii="Calibri" w:hAnsi="Calibri" w:eastAsia="Times New Roman" w:cs="Calibri"/>
+        </w:rPr>
+      </w:pPr>
+      <w:r>
+        <w:rPr>
+          <w:rFonts w:ascii="Calibri" w:hAnsi="Calibri" w:eastAsia="Times New Roman" w:cs="Calibri"/>
           <w:shd w:val="clear" w:color="auto" w:fill="DBE5F1"/>
         </w:rPr>
         <w:t xml:space="preserve">Running </w:t>
@@ -548,7 +548,7 @@
       <w:proofErr w:type="spellStart"/>
       <w:r>
         <w:rPr>
-          <w:rFonts w:ascii="Calibri" w:eastAsia="Times New Roman" w:hAnsi="Calibri" w:cs="Calibri"/>
+          <w:rFonts w:ascii="Calibri" w:hAnsi="Calibri" w:eastAsia="Times New Roman" w:cs="Calibri"/>
           <w:shd w:val="clear" w:color="auto" w:fill="DBE5F1"/>
         </w:rPr>
         <w:t>EJSCREENbatch</w:t>
@@ -556,14 +556,14 @@
       <w:proofErr w:type="spellEnd"/>
       <w:r>
         <w:rPr>
-          <w:rFonts w:ascii="Calibri" w:eastAsia="Times New Roman" w:hAnsi="Calibri" w:cs="Calibri"/>
+          <w:rFonts w:ascii="Calibri" w:hAnsi="Calibri" w:eastAsia="Times New Roman" w:cs="Calibri"/>
           <w:shd w:val="clear" w:color="auto" w:fill="DBE5F1"/>
         </w:rPr>
         <w:t xml:space="preserve"> over each service area types </w:t>
       </w:r>
       <w:r>
         <w:rPr>
-          <w:rFonts w:ascii="Calibri" w:eastAsia="Times New Roman" w:hAnsi="Calibri" w:cs="Calibri"/>
+          <w:rFonts w:ascii="Calibri" w:hAnsi="Calibri" w:eastAsia="Times New Roman" w:cs="Calibri"/>
           <w:shd w:val="clear" w:color="auto" w:fill="DBE5F1"/>
         </w:rPr>
         <w:t>x2</w:t>
@@ -578,13 +578,13 @@
         <w:spacing w:after="0" w:line="240" w:lineRule="auto"/>
         <w:textAlignment w:val="center"/>
         <w:rPr>
-          <w:rFonts w:ascii="Calibri" w:eastAsia="Times New Roman" w:hAnsi="Calibri" w:cs="Calibri"/>
+          <w:rFonts w:ascii="Calibri" w:hAnsi="Calibri" w:eastAsia="Times New Roman" w:cs="Calibri"/>
           <w:highlight w:val="green"/>
         </w:rPr>
       </w:pPr>
       <w:r>
         <w:rPr>
-          <w:rFonts w:ascii="Calibri" w:eastAsia="Times New Roman" w:hAnsi="Calibri" w:cs="Calibri"/>
+          <w:rFonts w:ascii="Calibri" w:hAnsi="Calibri" w:eastAsia="Times New Roman" w:cs="Calibri"/>
           <w:highlight w:val="green"/>
         </w:rPr>
         <w:t>Ran over all EPIC boundaries</w:t>
@@ -599,12 +599,12 @@
         <w:spacing w:after="0" w:line="240" w:lineRule="auto"/>
         <w:textAlignment w:val="center"/>
         <w:rPr>
-          <w:rFonts w:ascii="Calibri" w:eastAsia="Times New Roman" w:hAnsi="Calibri" w:cs="Calibri"/>
-        </w:rPr>
-      </w:pPr>
-      <w:r>
-        <w:rPr>
-          <w:rFonts w:ascii="Calibri" w:eastAsia="Times New Roman" w:hAnsi="Calibri" w:cs="Calibri"/>
+          <w:rFonts w:ascii="Calibri" w:hAnsi="Calibri" w:eastAsia="Times New Roman" w:cs="Calibri"/>
+        </w:rPr>
+      </w:pPr>
+      <w:r>
+        <w:rPr>
+          <w:rFonts w:ascii="Calibri" w:hAnsi="Calibri" w:eastAsia="Times New Roman" w:cs="Calibri"/>
           <w:shd w:val="clear" w:color="auto" w:fill="DBE5F1"/>
         </w:rPr>
         <w:t xml:space="preserve">Run for counties and </w:t>
@@ -612,7 +612,7 @@
       <w:proofErr w:type="spellStart"/>
       <w:r>
         <w:rPr>
-          <w:rFonts w:ascii="Calibri" w:eastAsia="Times New Roman" w:hAnsi="Calibri" w:cs="Calibri"/>
+          <w:rFonts w:ascii="Calibri" w:hAnsi="Calibri" w:eastAsia="Times New Roman" w:cs="Calibri"/>
           <w:shd w:val="clear" w:color="auto" w:fill="DBE5F1"/>
         </w:rPr>
         <w:t>zipcodes</w:t>
@@ -620,7 +620,7 @@
       <w:proofErr w:type="spellEnd"/>
       <w:r>
         <w:rPr>
-          <w:rFonts w:ascii="Calibri" w:eastAsia="Times New Roman" w:hAnsi="Calibri" w:cs="Calibri"/>
+          <w:rFonts w:ascii="Calibri" w:hAnsi="Calibri" w:eastAsia="Times New Roman" w:cs="Calibri"/>
           <w:shd w:val="clear" w:color="auto" w:fill="DBE5F1"/>
         </w:rPr>
         <w:t xml:space="preserve"> </w:t>
@@ -635,26 +635,26 @@
         <w:spacing w:after="0" w:line="240" w:lineRule="auto"/>
         <w:textAlignment w:val="center"/>
         <w:rPr>
-          <w:rFonts w:ascii="Calibri" w:eastAsia="Times New Roman" w:hAnsi="Calibri" w:cs="Calibri"/>
-        </w:rPr>
-      </w:pPr>
-      <w:r>
-        <w:rPr>
-          <w:rFonts w:ascii="Calibri" w:eastAsia="Times New Roman" w:hAnsi="Calibri" w:cs="Calibri"/>
+          <w:rFonts w:ascii="Calibri" w:hAnsi="Calibri" w:eastAsia="Times New Roman" w:cs="Calibri"/>
+        </w:rPr>
+      </w:pPr>
+      <w:r>
+        <w:rPr>
+          <w:rFonts w:ascii="Calibri" w:hAnsi="Calibri" w:eastAsia="Times New Roman" w:cs="Calibri"/>
           <w:shd w:val="clear" w:color="auto" w:fill="FFFF99"/>
         </w:rPr>
         <w:t xml:space="preserve">Generate drinking water indicators &amp; then merge to </w:t>
       </w:r>
       <w:r>
         <w:rPr>
-          <w:rFonts w:ascii="Calibri" w:eastAsia="Times New Roman" w:hAnsi="Calibri" w:cs="Calibri"/>
+          <w:rFonts w:ascii="Calibri" w:hAnsi="Calibri" w:eastAsia="Times New Roman" w:cs="Calibri"/>
           <w:shd w:val="clear" w:color="auto" w:fill="FFFF99"/>
         </w:rPr>
         <w:t>4</w:t>
       </w:r>
       <w:r>
         <w:rPr>
-          <w:rFonts w:ascii="Calibri" w:eastAsia="Times New Roman" w:hAnsi="Calibri" w:cs="Calibri"/>
+          <w:rFonts w:ascii="Calibri" w:hAnsi="Calibri" w:eastAsia="Times New Roman" w:cs="Calibri"/>
           <w:shd w:val="clear" w:color="auto" w:fill="FFFF99"/>
         </w:rPr>
         <w:t xml:space="preserve">. </w:t>
@@ -669,40 +669,40 @@
         <w:spacing w:after="0" w:line="240" w:lineRule="auto"/>
         <w:textAlignment w:val="center"/>
         <w:rPr>
-          <w:rFonts w:ascii="Calibri" w:eastAsia="Times New Roman" w:hAnsi="Calibri" w:cs="Calibri"/>
-        </w:rPr>
-      </w:pPr>
-      <w:r>
-        <w:rPr>
-          <w:rFonts w:ascii="Calibri" w:eastAsia="Times New Roman" w:hAnsi="Calibri" w:cs="Calibri"/>
+          <w:rFonts w:ascii="Calibri" w:hAnsi="Calibri" w:eastAsia="Times New Roman" w:cs="Calibri"/>
+        </w:rPr>
+      </w:pPr>
+      <w:r>
+        <w:rPr>
+          <w:rFonts w:ascii="Calibri" w:hAnsi="Calibri" w:eastAsia="Times New Roman" w:cs="Calibri"/>
           <w:shd w:val="clear" w:color="auto" w:fill="FFFF99"/>
         </w:rPr>
         <w:t xml:space="preserve">PFAS (UCMR </w:t>
       </w:r>
       <w:r>
         <w:rPr>
-          <w:rFonts w:ascii="Calibri" w:eastAsia="Times New Roman" w:hAnsi="Calibri" w:cs="Calibri"/>
+          <w:rFonts w:ascii="Calibri" w:hAnsi="Calibri" w:eastAsia="Times New Roman" w:cs="Calibri"/>
           <w:shd w:val="clear" w:color="auto" w:fill="FFFF99"/>
         </w:rPr>
         <w:t xml:space="preserve">3 </w:t>
       </w:r>
       <w:r>
         <w:rPr>
-          <w:rFonts w:ascii="Calibri" w:eastAsia="Times New Roman" w:hAnsi="Calibri" w:cs="Calibri"/>
+          <w:rFonts w:ascii="Calibri" w:hAnsi="Calibri" w:eastAsia="Times New Roman" w:cs="Calibri"/>
           <w:shd w:val="clear" w:color="auto" w:fill="FFFF99"/>
         </w:rPr>
         <w:t xml:space="preserve">&amp; </w:t>
       </w:r>
       <w:r>
         <w:rPr>
-          <w:rFonts w:ascii="Calibri" w:eastAsia="Times New Roman" w:hAnsi="Calibri" w:cs="Calibri"/>
+          <w:rFonts w:ascii="Calibri" w:hAnsi="Calibri" w:eastAsia="Times New Roman" w:cs="Calibri"/>
           <w:shd w:val="clear" w:color="auto" w:fill="FFFF99"/>
         </w:rPr>
         <w:t xml:space="preserve">5 </w:t>
       </w:r>
       <w:r>
         <w:rPr>
-          <w:rFonts w:ascii="Calibri" w:eastAsia="Times New Roman" w:hAnsi="Calibri" w:cs="Calibri"/>
+          <w:rFonts w:ascii="Calibri" w:hAnsi="Calibri" w:eastAsia="Times New Roman" w:cs="Calibri"/>
           <w:shd w:val="clear" w:color="auto" w:fill="FFFF99"/>
         </w:rPr>
         <w:t xml:space="preserve">and PFAS Analytic Tools) </w:t>
@@ -717,12 +717,12 @@
         <w:spacing w:after="0" w:line="240" w:lineRule="auto"/>
         <w:textAlignment w:val="center"/>
         <w:rPr>
-          <w:rFonts w:ascii="Calibri" w:eastAsia="Times New Roman" w:hAnsi="Calibri" w:cs="Calibri"/>
-        </w:rPr>
-      </w:pPr>
-      <w:r>
-        <w:rPr>
-          <w:rFonts w:ascii="Calibri" w:eastAsia="Times New Roman" w:hAnsi="Calibri" w:cs="Calibri"/>
+          <w:rFonts w:ascii="Calibri" w:hAnsi="Calibri" w:eastAsia="Times New Roman" w:cs="Calibri"/>
+        </w:rPr>
+      </w:pPr>
+      <w:r>
+        <w:rPr>
+          <w:rFonts w:ascii="Calibri" w:hAnsi="Calibri" w:eastAsia="Times New Roman" w:cs="Calibri"/>
           <w:shd w:val="clear" w:color="auto" w:fill="FFFF99"/>
         </w:rPr>
         <w:t>Total Coliforms (SYR 3 &amp; 4)</w:t>
@@ -737,40 +737,40 @@
         <w:spacing w:after="0" w:line="240" w:lineRule="auto"/>
         <w:textAlignment w:val="center"/>
         <w:rPr>
-          <w:rFonts w:ascii="Calibri" w:eastAsia="Times New Roman" w:hAnsi="Calibri" w:cs="Calibri"/>
-        </w:rPr>
-      </w:pPr>
-      <w:r>
-        <w:rPr>
-          <w:rFonts w:ascii="Calibri" w:eastAsia="Times New Roman" w:hAnsi="Calibri" w:cs="Calibri"/>
+          <w:rFonts w:ascii="Calibri" w:hAnsi="Calibri" w:eastAsia="Times New Roman" w:cs="Calibri"/>
+        </w:rPr>
+      </w:pPr>
+      <w:r>
+        <w:rPr>
+          <w:rFonts w:ascii="Calibri" w:hAnsi="Calibri" w:eastAsia="Times New Roman" w:cs="Calibri"/>
           <w:shd w:val="clear" w:color="auto" w:fill="FFFF99"/>
         </w:rPr>
         <w:t>TTHM and HAA5 (SYR</w:t>
       </w:r>
       <w:r>
         <w:rPr>
-          <w:rFonts w:ascii="Calibri" w:eastAsia="Times New Roman" w:hAnsi="Calibri" w:cs="Calibri"/>
+          <w:rFonts w:ascii="Calibri" w:hAnsi="Calibri" w:eastAsia="Times New Roman" w:cs="Calibri"/>
           <w:shd w:val="clear" w:color="auto" w:fill="FFFF99"/>
         </w:rPr>
         <w:t xml:space="preserve"> </w:t>
       </w:r>
       <w:r>
         <w:rPr>
-          <w:rFonts w:ascii="Calibri" w:eastAsia="Times New Roman" w:hAnsi="Calibri" w:cs="Calibri"/>
+          <w:rFonts w:ascii="Calibri" w:hAnsi="Calibri" w:eastAsia="Times New Roman" w:cs="Calibri"/>
           <w:shd w:val="clear" w:color="auto" w:fill="FFFF99"/>
         </w:rPr>
         <w:t>3 &amp;</w:t>
       </w:r>
       <w:r>
         <w:rPr>
-          <w:rFonts w:ascii="Calibri" w:eastAsia="Times New Roman" w:hAnsi="Calibri" w:cs="Calibri"/>
+          <w:rFonts w:ascii="Calibri" w:hAnsi="Calibri" w:eastAsia="Times New Roman" w:cs="Calibri"/>
           <w:shd w:val="clear" w:color="auto" w:fill="FFFF99"/>
         </w:rPr>
         <w:t xml:space="preserve"> </w:t>
       </w:r>
       <w:r>
         <w:rPr>
-          <w:rFonts w:ascii="Calibri" w:eastAsia="Times New Roman" w:hAnsi="Calibri" w:cs="Calibri"/>
+          <w:rFonts w:ascii="Calibri" w:hAnsi="Calibri" w:eastAsia="Times New Roman" w:cs="Calibri"/>
           <w:shd w:val="clear" w:color="auto" w:fill="FFFF99"/>
         </w:rPr>
         <w:t>4)</w:t>
@@ -785,13 +785,13 @@
         <w:spacing w:after="0" w:line="240" w:lineRule="auto"/>
         <w:textAlignment w:val="center"/>
         <w:rPr>
-          <w:rFonts w:ascii="Calibri" w:eastAsia="Times New Roman" w:hAnsi="Calibri" w:cs="Calibri"/>
+          <w:rFonts w:ascii="Calibri" w:hAnsi="Calibri" w:eastAsia="Times New Roman" w:cs="Calibri"/>
           <w:highlight w:val="green"/>
         </w:rPr>
       </w:pPr>
       <w:r>
         <w:rPr>
-          <w:rFonts w:ascii="Calibri" w:eastAsia="Times New Roman" w:hAnsi="Calibri" w:cs="Calibri"/>
+          <w:rFonts w:ascii="Calibri" w:hAnsi="Calibri" w:eastAsia="Times New Roman" w:cs="Calibri"/>
           <w:highlight w:val="green"/>
           <w:shd w:val="clear" w:color="auto" w:fill="FFFF99"/>
         </w:rPr>
@@ -807,13 +807,13 @@
         <w:spacing w:after="0" w:line="240" w:lineRule="auto"/>
         <w:textAlignment w:val="center"/>
         <w:rPr>
-          <w:rFonts w:ascii="Calibri" w:eastAsia="Times New Roman" w:hAnsi="Calibri" w:cs="Calibri"/>
+          <w:rFonts w:ascii="Calibri" w:hAnsi="Calibri" w:eastAsia="Times New Roman" w:cs="Calibri"/>
           <w:highlight w:val="green"/>
         </w:rPr>
       </w:pPr>
       <w:r>
         <w:rPr>
-          <w:rFonts w:ascii="Calibri" w:eastAsia="Times New Roman" w:hAnsi="Calibri" w:cs="Calibri"/>
+          <w:rFonts w:ascii="Calibri" w:hAnsi="Calibri" w:eastAsia="Times New Roman" w:cs="Calibri"/>
           <w:highlight w:val="green"/>
           <w:shd w:val="clear" w:color="auto" w:fill="FFFF99"/>
         </w:rPr>
@@ -829,20 +829,20 @@
         <w:spacing w:after="0" w:line="240" w:lineRule="auto"/>
         <w:textAlignment w:val="center"/>
         <w:rPr>
-          <w:rFonts w:ascii="Calibri" w:eastAsia="Times New Roman" w:hAnsi="Calibri" w:cs="Calibri"/>
+          <w:rFonts w:ascii="Calibri" w:hAnsi="Calibri" w:eastAsia="Times New Roman" w:cs="Calibri"/>
           <w:highlight w:val="green"/>
         </w:rPr>
       </w:pPr>
       <w:r>
         <w:rPr>
-          <w:rFonts w:ascii="Calibri" w:eastAsia="Times New Roman" w:hAnsi="Calibri" w:cs="Calibri"/>
+          <w:rFonts w:ascii="Calibri" w:hAnsi="Calibri" w:eastAsia="Times New Roman" w:cs="Calibri"/>
           <w:highlight w:val="green"/>
         </w:rPr>
         <w:t xml:space="preserve">Create paper </w:t>
       </w:r>
       <w:r>
         <w:rPr>
-          <w:rFonts w:ascii="Calibri" w:eastAsia="Times New Roman" w:hAnsi="Calibri" w:cs="Calibri"/>
+          <w:rFonts w:ascii="Calibri" w:hAnsi="Calibri" w:eastAsia="Times New Roman" w:cs="Calibri"/>
           <w:highlight w:val="green"/>
         </w:rPr>
         <w:t xml:space="preserve">shell </w:t>
@@ -857,13 +857,13 @@
         <w:spacing w:after="0" w:line="240" w:lineRule="auto"/>
         <w:textAlignment w:val="center"/>
         <w:rPr>
-          <w:rFonts w:ascii="Calibri" w:eastAsia="Times New Roman" w:hAnsi="Calibri" w:cs="Calibri"/>
+          <w:rFonts w:ascii="Calibri" w:hAnsi="Calibri" w:eastAsia="Times New Roman" w:cs="Calibri"/>
           <w:highlight w:val="magenta"/>
         </w:rPr>
       </w:pPr>
       <w:r>
         <w:rPr>
-          <w:rFonts w:ascii="Calibri" w:eastAsia="Times New Roman" w:hAnsi="Calibri" w:cs="Calibri"/>
+          <w:rFonts w:ascii="Calibri" w:hAnsi="Calibri" w:eastAsia="Times New Roman" w:cs="Calibri"/>
           <w:highlight w:val="magenta"/>
         </w:rPr>
         <w:t xml:space="preserve">Create aggregate drinking water statistics for each demographic group </w:t>
@@ -878,34 +878,34 @@
         <w:spacing w:after="0" w:line="240" w:lineRule="auto"/>
         <w:textAlignment w:val="center"/>
         <w:rPr>
-          <w:rFonts w:ascii="Calibri" w:eastAsia="Times New Roman" w:hAnsi="Calibri" w:cs="Calibri"/>
+          <w:rFonts w:ascii="Calibri" w:hAnsi="Calibri" w:eastAsia="Times New Roman" w:cs="Calibri"/>
           <w:highlight w:val="magenta"/>
         </w:rPr>
       </w:pPr>
       <w:r>
         <w:rPr>
-          <w:rFonts w:ascii="Calibri" w:eastAsia="Times New Roman" w:hAnsi="Calibri" w:cs="Calibri"/>
+          <w:rFonts w:ascii="Calibri" w:hAnsi="Calibri" w:eastAsia="Times New Roman" w:cs="Calibri"/>
           <w:highlight w:val="magenta"/>
         </w:rPr>
         <w:t xml:space="preserve">Non-hispanic white, </w:t>
       </w:r>
       <w:r>
         <w:rPr>
-          <w:rFonts w:ascii="Calibri" w:eastAsia="Times New Roman" w:hAnsi="Calibri" w:cs="Calibri"/>
+          <w:rFonts w:ascii="Calibri" w:hAnsi="Calibri" w:eastAsia="Times New Roman" w:cs="Calibri"/>
           <w:highlight w:val="magenta"/>
         </w:rPr>
         <w:t xml:space="preserve">people of color, </w:t>
       </w:r>
       <w:r>
         <w:rPr>
-          <w:rFonts w:ascii="Calibri" w:eastAsia="Times New Roman" w:hAnsi="Calibri" w:cs="Calibri"/>
+          <w:rFonts w:ascii="Calibri" w:hAnsi="Calibri" w:eastAsia="Times New Roman" w:cs="Calibri"/>
           <w:highlight w:val="magenta"/>
         </w:rPr>
         <w:t xml:space="preserve">Below 2X PL, </w:t>
       </w:r>
       <w:r>
         <w:rPr>
-          <w:rFonts w:ascii="Calibri" w:eastAsia="Times New Roman" w:hAnsi="Calibri" w:cs="Calibri"/>
+          <w:rFonts w:ascii="Calibri" w:hAnsi="Calibri" w:eastAsia="Times New Roman" w:cs="Calibri"/>
           <w:highlight w:val="magenta"/>
         </w:rPr>
         <w:t>Above 2X PL</w:t>
@@ -920,13 +920,13 @@
         <w:spacing w:after="0" w:line="240" w:lineRule="auto"/>
         <w:textAlignment w:val="center"/>
         <w:rPr>
-          <w:rFonts w:ascii="Calibri" w:eastAsia="Times New Roman" w:hAnsi="Calibri" w:cs="Calibri"/>
+          <w:rFonts w:ascii="Calibri" w:hAnsi="Calibri" w:eastAsia="Times New Roman" w:cs="Calibri"/>
           <w:highlight w:val="magenta"/>
         </w:rPr>
       </w:pPr>
       <w:r>
         <w:rPr>
-          <w:rFonts w:ascii="Calibri" w:eastAsia="Times New Roman" w:hAnsi="Calibri" w:cs="Calibri"/>
+          <w:rFonts w:ascii="Calibri" w:hAnsi="Calibri" w:eastAsia="Times New Roman" w:cs="Calibri"/>
           <w:highlight w:val="magenta"/>
         </w:rPr>
         <w:t>(optional) Black, hispanic, Asian, PI</w:t>
@@ -937,41 +937,41 @@
         <w:spacing w:after="0" w:line="240" w:lineRule="auto"/>
         <w:textAlignment w:val="center"/>
         <w:rPr>
-          <w:rFonts w:ascii="Calibri" w:eastAsia="Times New Roman" w:hAnsi="Calibri" w:cs="Calibri"/>
-        </w:rPr>
-      </w:pPr>
-    </w:p>
-    <w:p>
-      <w:pPr>
-        <w:spacing w:after="0" w:line="240" w:lineRule="auto"/>
-        <w:textAlignment w:val="center"/>
-        <w:rPr>
-          <w:rFonts w:ascii="Calibri" w:eastAsia="Times New Roman" w:hAnsi="Calibri" w:cs="Calibri"/>
-        </w:rPr>
-      </w:pPr>
-      <w:r>
-        <w:rPr>
-          <w:rFonts w:ascii="Calibri" w:eastAsia="Times New Roman" w:hAnsi="Calibri" w:cs="Calibri"/>
+          <w:rFonts w:ascii="Calibri" w:hAnsi="Calibri" w:eastAsia="Times New Roman" w:cs="Calibri"/>
+        </w:rPr>
+      </w:pPr>
+    </w:p>
+    <w:p>
+      <w:pPr>
+        <w:spacing w:after="0" w:line="240" w:lineRule="auto"/>
+        <w:textAlignment w:val="center"/>
+        <w:rPr>
+          <w:rFonts w:ascii="Calibri" w:hAnsi="Calibri" w:eastAsia="Times New Roman" w:cs="Calibri"/>
+        </w:rPr>
+      </w:pPr>
+      <w:r>
+        <w:rPr>
+          <w:rFonts w:ascii="Calibri" w:hAnsi="Calibri" w:eastAsia="Times New Roman" w:cs="Calibri"/>
         </w:rPr>
         <w:t xml:space="preserve">For each indicator </w:t>
       </w:r>
       <w:proofErr w:type="spellStart"/>
       <w:r>
         <w:rPr>
-          <w:rFonts w:ascii="Calibri" w:eastAsia="Times New Roman" w:hAnsi="Calibri" w:cs="Calibri"/>
+          <w:rFonts w:ascii="Calibri" w:hAnsi="Calibri" w:eastAsia="Times New Roman" w:cs="Calibri"/>
         </w:rPr>
         <w:t>i</w:t>
       </w:r>
       <w:proofErr w:type="spellEnd"/>
       <w:r>
         <w:rPr>
-          <w:rFonts w:ascii="Calibri" w:eastAsia="Times New Roman" w:hAnsi="Calibri" w:cs="Calibri"/>
+          <w:rFonts w:ascii="Calibri" w:hAnsi="Calibri" w:eastAsia="Times New Roman" w:cs="Calibri"/>
         </w:rPr>
         <w:t xml:space="preserve"> and demographic category d, </w:t>
       </w:r>
       <w:r>
         <w:rPr>
-          <w:rFonts w:ascii="Calibri" w:eastAsia="Times New Roman" w:hAnsi="Calibri" w:cs="Calibri"/>
+          <w:rFonts w:ascii="Calibri" w:hAnsi="Calibri" w:eastAsia="Times New Roman" w:cs="Calibri"/>
         </w:rPr>
         <w:t>and water system p:</w:t>
       </w:r>
@@ -981,7 +981,7 @@
         <w:spacing w:after="0" w:line="240" w:lineRule="auto"/>
         <w:textAlignment w:val="center"/>
         <w:rPr>
-          <w:rFonts w:ascii="Calibri" w:eastAsia="Times New Roman" w:hAnsi="Calibri" w:cs="Calibri"/>
+          <w:rFonts w:ascii="Calibri" w:hAnsi="Calibri" w:eastAsia="Times New Roman" w:cs="Calibri"/>
         </w:rPr>
       </w:pPr>
     </w:p>
@@ -990,14 +990,14 @@
         <w:spacing w:before="120" w:after="120" w:line="240" w:lineRule="auto"/>
         <w:textAlignment w:val="center"/>
         <w:rPr>
-          <w:rFonts w:ascii="Calibri" w:eastAsia="Times New Roman" w:hAnsi="Calibri" w:cs="Calibri"/>
+          <w:rFonts w:ascii="Calibri" w:hAnsi="Calibri" w:eastAsia="Times New Roman" w:cs="Calibri"/>
         </w:rPr>
       </w:pPr>
       <m:oMathPara>
         <m:oMath>
           <m:r>
             <w:rPr>
-              <w:rFonts w:ascii="Cambria Math" w:eastAsia="Times New Roman" w:hAnsi="Cambria Math" w:cs="Calibri"/>
+              <w:rFonts w:ascii="Cambria Math" w:hAnsi="Cambria Math" w:eastAsia="Times New Roman" w:cs="Calibri"/>
             </w:rPr>
             <m:t>Average Indicato</m:t>
           </m:r>
@@ -1005,7 +1005,7 @@
             <m:sSubPr>
               <m:ctrlPr>
                 <w:rPr>
-                  <w:rFonts w:ascii="Cambria Math" w:eastAsia="Times New Roman" w:hAnsi="Cambria Math" w:cs="Calibri"/>
+                  <w:rFonts w:ascii="Cambria Math" w:hAnsi="Cambria Math" w:eastAsia="Times New Roman" w:cs="Calibri"/>
                   <w:i/>
                 </w:rPr>
               </m:ctrlPr>
@@ -1013,7 +1013,7 @@
             <m:e>
               <m:r>
                 <w:rPr>
-                  <w:rFonts w:ascii="Cambria Math" w:eastAsia="Times New Roman" w:hAnsi="Cambria Math" w:cs="Calibri"/>
+                  <w:rFonts w:ascii="Cambria Math" w:hAnsi="Cambria Math" w:eastAsia="Times New Roman" w:cs="Calibri"/>
                 </w:rPr>
                 <m:t>r</m:t>
               </m:r>
@@ -1021,13 +1021,13 @@
             <m:sub>
               <m:r>
                 <w:rPr>
-                  <w:rFonts w:ascii="Cambria Math" w:eastAsia="Times New Roman" w:hAnsi="Cambria Math" w:cs="Calibri"/>
+                  <w:rFonts w:ascii="Cambria Math" w:hAnsi="Cambria Math" w:eastAsia="Times New Roman" w:cs="Calibri"/>
                 </w:rPr>
                 <m:t>i</m:t>
               </m:r>
               <m:r>
                 <w:rPr>
-                  <w:rFonts w:ascii="Cambria Math" w:eastAsia="Times New Roman" w:hAnsi="Cambria Math" w:cs="Calibri"/>
+                  <w:rFonts w:ascii="Cambria Math" w:hAnsi="Cambria Math" w:eastAsia="Times New Roman" w:cs="Calibri"/>
                 </w:rPr>
                 <m:t>d</m:t>
               </m:r>
@@ -1035,7 +1035,7 @@
           </m:sSub>
           <m:r>
             <w:rPr>
-              <w:rFonts w:ascii="Cambria Math" w:eastAsia="Times New Roman" w:hAnsi="Cambria Math" w:cs="Calibri"/>
+              <w:rFonts w:ascii="Cambria Math" w:hAnsi="Cambria Math" w:eastAsia="Times New Roman" w:cs="Calibri"/>
             </w:rPr>
             <m:t>=</m:t>
           </m:r>
@@ -1043,7 +1043,7 @@
             <m:fPr>
               <m:ctrlPr>
                 <w:rPr>
-                  <w:rFonts w:ascii="Cambria Math" w:eastAsia="Times New Roman" w:hAnsi="Cambria Math" w:cs="Calibri"/>
+                  <w:rFonts w:ascii="Cambria Math" w:hAnsi="Cambria Math" w:eastAsia="Times New Roman" w:cs="Calibri"/>
                   <w:i/>
                 </w:rPr>
               </m:ctrlPr>
@@ -1055,7 +1055,7 @@
                   <m:limLoc m:val="undOvr"/>
                   <m:ctrlPr>
                     <w:rPr>
-                      <w:rFonts w:ascii="Cambria Math" w:eastAsia="Times New Roman" w:hAnsi="Cambria Math" w:cs="Calibri"/>
+                      <w:rFonts w:ascii="Cambria Math" w:hAnsi="Cambria Math" w:eastAsia="Times New Roman" w:cs="Calibri"/>
                       <w:i/>
                     </w:rPr>
                   </m:ctrlPr>
@@ -1063,19 +1063,19 @@
                 <m:sub>
                   <m:r>
                     <w:rPr>
-                      <w:rFonts w:ascii="Cambria Math" w:eastAsia="Times New Roman" w:hAnsi="Cambria Math" w:cs="Calibri"/>
+                      <w:rFonts w:ascii="Cambria Math" w:hAnsi="Cambria Math" w:eastAsia="Times New Roman" w:cs="Calibri"/>
                     </w:rPr>
                     <m:t>p</m:t>
                   </m:r>
                   <m:r>
                     <w:rPr>
-                      <w:rFonts w:ascii="Cambria Math" w:eastAsia="Times New Roman" w:hAnsi="Cambria Math" w:cs="Calibri"/>
+                      <w:rFonts w:ascii="Cambria Math" w:hAnsi="Cambria Math" w:eastAsia="Times New Roman" w:cs="Calibri"/>
                     </w:rPr>
                     <m:t>∈</m:t>
                   </m:r>
                   <m:r>
                     <w:rPr>
-                      <w:rFonts w:ascii="Cambria Math" w:eastAsia="Times New Roman" w:hAnsi="Cambria Math" w:cs="Calibri"/>
+                      <w:rFonts w:ascii="Cambria Math" w:hAnsi="Cambria Math" w:eastAsia="Times New Roman" w:cs="Calibri"/>
                     </w:rPr>
                     <m:t>PWS</m:t>
                   </m:r>
@@ -1083,7 +1083,7 @@
                 <m:sup>
                   <m:r>
                     <w:rPr>
-                      <w:rFonts w:ascii="Cambria Math" w:eastAsia="Times New Roman" w:hAnsi="Cambria Math" w:cs="Calibri"/>
+                      <w:rFonts w:ascii="Cambria Math" w:hAnsi="Cambria Math" w:eastAsia="Times New Roman" w:cs="Calibri"/>
                     </w:rPr>
                     <m:t>N</m:t>
                   </m:r>
@@ -1093,7 +1093,7 @@
                     <m:dPr>
                       <m:ctrlPr>
                         <w:rPr>
-                          <w:rFonts w:ascii="Cambria Math" w:eastAsia="Times New Roman" w:hAnsi="Cambria Math" w:cs="Calibri"/>
+                          <w:rFonts w:ascii="Cambria Math" w:hAnsi="Cambria Math" w:eastAsia="Times New Roman" w:cs="Calibri"/>
                           <w:i/>
                         </w:rPr>
                       </m:ctrlPr>
@@ -1101,7 +1101,7 @@
                     <m:e>
                       <m:r>
                         <w:rPr>
-                          <w:rFonts w:ascii="Cambria Math" w:eastAsia="Times New Roman" w:hAnsi="Cambria Math" w:cs="Calibri"/>
+                          <w:rFonts w:ascii="Cambria Math" w:hAnsi="Cambria Math" w:eastAsia="Times New Roman" w:cs="Calibri"/>
                         </w:rPr>
                         <m:t>Pop Shar</m:t>
                       </m:r>
@@ -1109,7 +1109,7 @@
                         <m:sSubPr>
                           <m:ctrlPr>
                             <w:rPr>
-                              <w:rFonts w:ascii="Cambria Math" w:eastAsia="Times New Roman" w:hAnsi="Cambria Math" w:cs="Calibri"/>
+                              <w:rFonts w:ascii="Cambria Math" w:hAnsi="Cambria Math" w:eastAsia="Times New Roman" w:cs="Calibri"/>
                               <w:i/>
                             </w:rPr>
                           </m:ctrlPr>
@@ -1117,7 +1117,7 @@
                         <m:e>
                           <m:r>
                             <w:rPr>
-                              <w:rFonts w:ascii="Cambria Math" w:eastAsia="Times New Roman" w:hAnsi="Cambria Math" w:cs="Calibri"/>
+                              <w:rFonts w:ascii="Cambria Math" w:hAnsi="Cambria Math" w:eastAsia="Times New Roman" w:cs="Calibri"/>
                             </w:rPr>
                             <m:t>e</m:t>
                           </m:r>
@@ -1125,7 +1125,7 @@
                         <m:sub>
                           <m:r>
                             <w:rPr>
-                              <w:rFonts w:ascii="Cambria Math" w:eastAsia="Times New Roman" w:hAnsi="Cambria Math" w:cs="Calibri"/>
+                              <w:rFonts w:ascii="Cambria Math" w:hAnsi="Cambria Math" w:eastAsia="Times New Roman" w:cs="Calibri"/>
                             </w:rPr>
                             <m:t>idp</m:t>
                           </m:r>
@@ -1133,7 +1133,7 @@
                       </m:sSub>
                       <m:r>
                         <w:rPr>
-                          <w:rFonts w:ascii="Cambria Math" w:eastAsia="Times New Roman" w:hAnsi="Cambria Math" w:cs="Calibri"/>
+                          <w:rFonts w:ascii="Cambria Math" w:hAnsi="Cambria Math" w:eastAsia="Times New Roman" w:cs="Calibri"/>
                         </w:rPr>
                         <m:t>*Pop Serve</m:t>
                       </m:r>
@@ -1141,7 +1141,7 @@
                         <m:sSubPr>
                           <m:ctrlPr>
                             <w:rPr>
-                              <w:rFonts w:ascii="Cambria Math" w:eastAsia="Times New Roman" w:hAnsi="Cambria Math" w:cs="Calibri"/>
+                              <w:rFonts w:ascii="Cambria Math" w:hAnsi="Cambria Math" w:eastAsia="Times New Roman" w:cs="Calibri"/>
                               <w:i/>
                             </w:rPr>
                           </m:ctrlPr>
@@ -1149,7 +1149,7 @@
                         <m:e>
                           <m:r>
                             <w:rPr>
-                              <w:rFonts w:ascii="Cambria Math" w:eastAsia="Times New Roman" w:hAnsi="Cambria Math" w:cs="Calibri"/>
+                              <w:rFonts w:ascii="Cambria Math" w:hAnsi="Cambria Math" w:eastAsia="Times New Roman" w:cs="Calibri"/>
                             </w:rPr>
                             <m:t>d</m:t>
                           </m:r>
@@ -1157,7 +1157,7 @@
                         <m:sub>
                           <m:r>
                             <w:rPr>
-                              <w:rFonts w:ascii="Cambria Math" w:eastAsia="Times New Roman" w:hAnsi="Cambria Math" w:cs="Calibri"/>
+                              <w:rFonts w:ascii="Cambria Math" w:hAnsi="Cambria Math" w:eastAsia="Times New Roman" w:cs="Calibri"/>
                             </w:rPr>
                             <m:t>idp</m:t>
                           </m:r>
@@ -1167,7 +1167,7 @@
                   </m:d>
                   <m:r>
                     <w:rPr>
-                      <w:rFonts w:ascii="Cambria Math" w:eastAsia="Times New Roman" w:hAnsi="Cambria Math" w:cs="Calibri"/>
+                      <w:rFonts w:ascii="Cambria Math" w:hAnsi="Cambria Math" w:eastAsia="Times New Roman" w:cs="Calibri"/>
                     </w:rPr>
                     <m:t>*DW Indicato</m:t>
                   </m:r>
@@ -1175,7 +1175,7 @@
                     <m:sSubPr>
                       <m:ctrlPr>
                         <w:rPr>
-                          <w:rFonts w:ascii="Cambria Math" w:eastAsia="Times New Roman" w:hAnsi="Cambria Math" w:cs="Calibri"/>
+                          <w:rFonts w:ascii="Cambria Math" w:hAnsi="Cambria Math" w:eastAsia="Times New Roman" w:cs="Calibri"/>
                           <w:i/>
                         </w:rPr>
                       </m:ctrlPr>
@@ -1183,7 +1183,7 @@
                     <m:e>
                       <m:r>
                         <w:rPr>
-                          <w:rFonts w:ascii="Cambria Math" w:eastAsia="Times New Roman" w:hAnsi="Cambria Math" w:cs="Calibri"/>
+                          <w:rFonts w:ascii="Cambria Math" w:hAnsi="Cambria Math" w:eastAsia="Times New Roman" w:cs="Calibri"/>
                         </w:rPr>
                         <m:t>r</m:t>
                       </m:r>
@@ -1191,7 +1191,7 @@
                     <m:sub>
                       <m:r>
                         <w:rPr>
-                          <w:rFonts w:ascii="Cambria Math" w:eastAsia="Times New Roman" w:hAnsi="Cambria Math" w:cs="Calibri"/>
+                          <w:rFonts w:ascii="Cambria Math" w:hAnsi="Cambria Math" w:eastAsia="Times New Roman" w:cs="Calibri"/>
                         </w:rPr>
                         <m:t>p</m:t>
                       </m:r>
@@ -1203,13 +1203,13 @@
             <m:den>
               <m:r>
                 <w:rPr>
-                  <w:rFonts w:ascii="Cambria Math" w:eastAsia="Times New Roman" w:hAnsi="Cambria Math" w:cs="Calibri"/>
+                  <w:rFonts w:ascii="Cambria Math" w:hAnsi="Cambria Math" w:eastAsia="Times New Roman" w:cs="Calibri"/>
                 </w:rPr>
                 <m:t xml:space="preserve">Total Pop </m:t>
               </m:r>
               <m:r>
                 <w:rPr>
-                  <w:rFonts w:ascii="Cambria Math" w:eastAsia="Times New Roman" w:hAnsi="Cambria Math" w:cs="Calibri"/>
+                  <w:rFonts w:ascii="Cambria Math" w:hAnsi="Cambria Math" w:eastAsia="Times New Roman" w:cs="Calibri"/>
                 </w:rPr>
                 <m:t>Serve</m:t>
               </m:r>
@@ -1217,7 +1217,7 @@
                 <m:sSubPr>
                   <m:ctrlPr>
                     <w:rPr>
-                      <w:rFonts w:ascii="Cambria Math" w:eastAsia="Times New Roman" w:hAnsi="Cambria Math" w:cs="Calibri"/>
+                      <w:rFonts w:ascii="Cambria Math" w:hAnsi="Cambria Math" w:eastAsia="Times New Roman" w:cs="Calibri"/>
                       <w:i/>
                     </w:rPr>
                   </m:ctrlPr>
@@ -1225,7 +1225,7 @@
                 <m:e>
                   <m:r>
                     <w:rPr>
-                      <w:rFonts w:ascii="Cambria Math" w:eastAsia="Times New Roman" w:hAnsi="Cambria Math" w:cs="Calibri"/>
+                      <w:rFonts w:ascii="Cambria Math" w:hAnsi="Cambria Math" w:eastAsia="Times New Roman" w:cs="Calibri"/>
                     </w:rPr>
                     <m:t>d</m:t>
                   </m:r>
@@ -1233,7 +1233,7 @@
                 <m:sub>
                   <m:r>
                     <w:rPr>
-                      <w:rFonts w:ascii="Cambria Math" w:eastAsia="Times New Roman" w:hAnsi="Cambria Math" w:cs="Calibri"/>
+                      <w:rFonts w:ascii="Cambria Math" w:hAnsi="Cambria Math" w:eastAsia="Times New Roman" w:cs="Calibri"/>
                     </w:rPr>
                     <m:t>d</m:t>
                   </m:r>
@@ -1250,7 +1250,7 @@
         <w:ind w:left="720"/>
         <w:textAlignment w:val="center"/>
         <w:rPr>
-          <w:rFonts w:ascii="Calibri" w:eastAsia="Times New Roman" w:hAnsi="Calibri" w:cs="Calibri"/>
+          <w:rFonts w:ascii="Calibri" w:hAnsi="Calibri" w:eastAsia="Times New Roman" w:cs="Calibri"/>
         </w:rPr>
       </w:pPr>
     </w:p>
@@ -1263,12 +1263,12 @@
         <w:spacing w:after="0" w:line="240" w:lineRule="auto"/>
         <w:textAlignment w:val="center"/>
         <w:rPr>
-          <w:rFonts w:ascii="Calibri" w:eastAsia="Times New Roman" w:hAnsi="Calibri" w:cs="Calibri"/>
-        </w:rPr>
-      </w:pPr>
-      <w:r>
-        <w:rPr>
-          <w:rFonts w:ascii="Calibri" w:eastAsia="Times New Roman" w:hAnsi="Calibri" w:cs="Calibri"/>
+          <w:rFonts w:ascii="Calibri" w:hAnsi="Calibri" w:eastAsia="Times New Roman" w:cs="Calibri"/>
+        </w:rPr>
+      </w:pPr>
+      <w:r>
+        <w:rPr>
+          <w:rFonts w:ascii="Calibri" w:hAnsi="Calibri" w:eastAsia="Times New Roman" w:cs="Calibri"/>
         </w:rPr>
         <w:t xml:space="preserve">Create relative risk ratios for each indicator. </w:t>
       </w:r>
@@ -1282,18 +1282,18 @@
         <w:spacing w:after="0" w:line="240" w:lineRule="auto"/>
         <w:textAlignment w:val="center"/>
         <w:rPr>
-          <w:rFonts w:ascii="Calibri" w:eastAsia="Times New Roman" w:hAnsi="Calibri" w:cs="Calibri"/>
-        </w:rPr>
-      </w:pPr>
-      <w:r>
-        <w:rPr>
-          <w:rFonts w:ascii="Calibri" w:eastAsia="Times New Roman" w:hAnsi="Calibri" w:cs="Calibri"/>
+          <w:rFonts w:ascii="Calibri" w:hAnsi="Calibri" w:eastAsia="Times New Roman" w:cs="Calibri"/>
+        </w:rPr>
+      </w:pPr>
+      <w:r>
+        <w:rPr>
+          <w:rFonts w:ascii="Calibri" w:hAnsi="Calibri" w:eastAsia="Times New Roman" w:cs="Calibri"/>
         </w:rPr>
         <w:t>Non-hispanic White vs.</w:t>
       </w:r>
       <w:r>
         <w:rPr>
-          <w:rFonts w:ascii="Calibri" w:eastAsia="Times New Roman" w:hAnsi="Calibri" w:cs="Calibri"/>
+          <w:rFonts w:ascii="Calibri" w:hAnsi="Calibri" w:eastAsia="Times New Roman" w:cs="Calibri"/>
         </w:rPr>
         <w:t xml:space="preserve"> POC</w:t>
       </w:r>
@@ -1307,12 +1307,12 @@
         <w:spacing w:after="0" w:line="240" w:lineRule="auto"/>
         <w:textAlignment w:val="center"/>
         <w:rPr>
-          <w:rFonts w:ascii="Calibri" w:eastAsia="Times New Roman" w:hAnsi="Calibri" w:cs="Calibri"/>
-        </w:rPr>
-      </w:pPr>
-      <w:r>
-        <w:rPr>
-          <w:rFonts w:ascii="Calibri" w:eastAsia="Times New Roman" w:hAnsi="Calibri" w:cs="Calibri"/>
+          <w:rFonts w:ascii="Calibri" w:hAnsi="Calibri" w:eastAsia="Times New Roman" w:cs="Calibri"/>
+        </w:rPr>
+      </w:pPr>
+      <w:r>
+        <w:rPr>
+          <w:rFonts w:ascii="Calibri" w:hAnsi="Calibri" w:eastAsia="Times New Roman" w:cs="Calibri"/>
         </w:rPr>
         <w:t xml:space="preserve">Below 2x Poverty Line vs. Above 2x Poverty Line </w:t>
       </w:r>
@@ -1326,12 +1326,12 @@
         <w:spacing w:after="0" w:line="240" w:lineRule="auto"/>
         <w:textAlignment w:val="center"/>
         <w:rPr>
-          <w:rFonts w:ascii="Calibri" w:eastAsia="Times New Roman" w:hAnsi="Calibri" w:cs="Calibri"/>
-        </w:rPr>
-      </w:pPr>
-      <w:r>
-        <w:rPr>
-          <w:rFonts w:ascii="Calibri" w:eastAsia="Times New Roman" w:hAnsi="Calibri" w:cs="Calibri"/>
+          <w:rFonts w:ascii="Calibri" w:hAnsi="Calibri" w:eastAsia="Times New Roman" w:cs="Calibri"/>
+        </w:rPr>
+      </w:pPr>
+      <w:r>
+        <w:rPr>
+          <w:rFonts w:ascii="Calibri" w:hAnsi="Calibri" w:eastAsia="Times New Roman" w:cs="Calibri"/>
         </w:rPr>
         <w:t>Output the tables</w:t>
       </w:r>
@@ -1345,12 +1345,12 @@
         <w:spacing w:after="0" w:line="240" w:lineRule="auto"/>
         <w:textAlignment w:val="center"/>
         <w:rPr>
-          <w:rFonts w:ascii="Calibri" w:eastAsia="Times New Roman" w:hAnsi="Calibri" w:cs="Calibri"/>
-        </w:rPr>
-      </w:pPr>
-      <w:r>
-        <w:rPr>
-          <w:rFonts w:ascii="Calibri" w:eastAsia="Times New Roman" w:hAnsi="Calibri" w:cs="Calibri"/>
+          <w:rFonts w:ascii="Calibri" w:hAnsi="Calibri" w:eastAsia="Times New Roman" w:cs="Calibri"/>
+        </w:rPr>
+      </w:pPr>
+      <w:r>
+        <w:rPr>
+          <w:rFonts w:ascii="Calibri" w:hAnsi="Calibri" w:eastAsia="Times New Roman" w:cs="Calibri"/>
         </w:rPr>
         <w:t>Brainstorm figures</w:t>
       </w:r>
@@ -1364,12 +1364,12 @@
         <w:spacing w:after="0" w:line="240" w:lineRule="auto"/>
         <w:textAlignment w:val="center"/>
         <w:rPr>
-          <w:rFonts w:ascii="Calibri" w:eastAsia="Times New Roman" w:hAnsi="Calibri" w:cs="Calibri"/>
-        </w:rPr>
-      </w:pPr>
-      <w:r>
-        <w:rPr>
-          <w:rFonts w:ascii="Calibri" w:eastAsia="Times New Roman" w:hAnsi="Calibri" w:cs="Calibri"/>
+          <w:rFonts w:ascii="Calibri" w:hAnsi="Calibri" w:eastAsia="Times New Roman" w:cs="Calibri"/>
+        </w:rPr>
+      </w:pPr>
+      <w:r>
+        <w:rPr>
+          <w:rFonts w:ascii="Calibri" w:hAnsi="Calibri" w:eastAsia="Times New Roman" w:cs="Calibri"/>
         </w:rPr>
         <w:t>HB violations at the census tract level</w:t>
       </w:r>
@@ -1383,27 +1383,24 @@
         <w:spacing w:after="0" w:line="240" w:lineRule="auto"/>
         <w:textAlignment w:val="center"/>
         <w:rPr>
-          <w:rFonts w:ascii="Calibri" w:eastAsia="Times New Roman" w:hAnsi="Calibri" w:cs="Calibri"/>
-        </w:rPr>
-      </w:pPr>
-      <w:r>
-        <w:rPr>
-          <w:rFonts w:ascii="Calibri" w:eastAsia="Times New Roman" w:hAnsi="Calibri" w:cs="Calibri"/>
-        </w:rPr>
-        <w:lastRenderedPageBreak/>
+          <w:rFonts w:ascii="Calibri" w:hAnsi="Calibri" w:eastAsia="Times New Roman" w:cs="Calibri"/>
+        </w:rPr>
+      </w:pPr>
+      <w:r>
+        <w:rPr>
+          <w:rFonts w:ascii="Calibri" w:hAnsi="Calibri" w:eastAsia="Times New Roman" w:cs="Calibri"/>
+        </w:rPr>
         <w:t xml:space="preserve">Lead </w:t>
       </w:r>
-      <w:proofErr w:type="spellStart"/>
-      <w:r>
-        <w:rPr>
-          <w:rFonts w:ascii="Calibri" w:eastAsia="Times New Roman" w:hAnsi="Calibri" w:cs="Calibri"/>
-        </w:rPr>
-        <w:t>exceedences</w:t>
-      </w:r>
-      <w:proofErr w:type="spellEnd"/>
-      <w:r>
-        <w:rPr>
-          <w:rFonts w:ascii="Calibri" w:eastAsia="Times New Roman" w:hAnsi="Calibri" w:cs="Calibri"/>
+      <w:r>
+        <w:rPr>
+          <w:rFonts w:ascii="Calibri" w:hAnsi="Calibri" w:eastAsia="Times New Roman" w:cs="Calibri"/>
+        </w:rPr>
+        <w:t>exceedances</w:t>
+      </w:r>
+      <w:r>
+        <w:rPr>
+          <w:rFonts w:ascii="Calibri" w:hAnsi="Calibri" w:eastAsia="Times New Roman" w:cs="Calibri"/>
         </w:rPr>
         <w:t xml:space="preserve"> at the census tract level</w:t>
       </w:r>
@@ -1417,18 +1414,18 @@
         <w:spacing w:after="0" w:line="240" w:lineRule="auto"/>
         <w:textAlignment w:val="center"/>
         <w:rPr>
-          <w:rFonts w:ascii="Calibri" w:eastAsia="Times New Roman" w:hAnsi="Calibri" w:cs="Calibri"/>
-        </w:rPr>
-      </w:pPr>
-      <w:r>
-        <w:rPr>
-          <w:rFonts w:ascii="Calibri" w:eastAsia="Times New Roman" w:hAnsi="Calibri" w:cs="Calibri"/>
+          <w:rFonts w:ascii="Calibri" w:hAnsi="Calibri" w:eastAsia="Times New Roman" w:cs="Calibri"/>
+        </w:rPr>
+      </w:pPr>
+      <w:r>
+        <w:rPr>
+          <w:rFonts w:ascii="Calibri" w:hAnsi="Calibri" w:eastAsia="Times New Roman" w:cs="Calibri"/>
         </w:rPr>
         <w:t>Brainstorm journal outlets and write the paper</w:t>
       </w:r>
       <w:r>
         <w:rPr>
-          <w:rFonts w:ascii="Calibri" w:eastAsia="Times New Roman" w:hAnsi="Calibri" w:cs="Calibri"/>
+          <w:rFonts w:ascii="Calibri" w:hAnsi="Calibri" w:eastAsia="Times New Roman" w:cs="Calibri"/>
         </w:rPr>
         <w:t>.</w:t>
       </w:r>
@@ -1442,13 +1439,13 @@
         <w:spacing w:after="0" w:line="240" w:lineRule="auto"/>
         <w:textAlignment w:val="center"/>
         <w:rPr>
-          <w:rFonts w:ascii="Calibri" w:eastAsia="Times New Roman" w:hAnsi="Calibri" w:cs="Calibri"/>
+          <w:rFonts w:ascii="Calibri" w:hAnsi="Calibri" w:eastAsia="Times New Roman" w:cs="Calibri"/>
           <w:highlight w:val="yellow"/>
         </w:rPr>
       </w:pPr>
       <w:r>
         <w:rPr>
-          <w:rFonts w:ascii="Calibri" w:eastAsia="Times New Roman" w:hAnsi="Calibri" w:cs="Calibri"/>
+          <w:rFonts w:ascii="Calibri" w:hAnsi="Calibri" w:eastAsia="Times New Roman" w:cs="Calibri"/>
           <w:highlight w:val="yellow"/>
         </w:rPr>
         <w:t xml:space="preserve">NEW: Compare how “disadvantaged water system” is defined differently depending on the service boundary being used. </w:t>
@@ -1458,12 +1455,12 @@
       <w:pPr>
         <w:spacing w:after="0" w:line="240" w:lineRule="auto"/>
         <w:rPr>
-          <w:rFonts w:ascii="Calibri" w:eastAsia="Times New Roman" w:hAnsi="Calibri" w:cs="Calibri"/>
-        </w:rPr>
-      </w:pPr>
-      <w:r>
-        <w:rPr>
-          <w:rFonts w:ascii="Calibri" w:eastAsia="Times New Roman" w:hAnsi="Calibri" w:cs="Calibri"/>
+          <w:rFonts w:ascii="Calibri" w:hAnsi="Calibri" w:eastAsia="Times New Roman" w:cs="Calibri"/>
+        </w:rPr>
+      </w:pPr>
+      <w:r>
+        <w:rPr>
+          <w:rFonts w:ascii="Calibri" w:hAnsi="Calibri" w:eastAsia="Times New Roman" w:cs="Calibri"/>
         </w:rPr>
         <w:t> </w:t>
       </w:r>
@@ -1472,7 +1469,7 @@
       <w:pPr>
         <w:spacing w:after="0" w:line="240" w:lineRule="auto"/>
         <w:rPr>
-          <w:rFonts w:ascii="Calibri" w:eastAsia="Times New Roman" w:hAnsi="Calibri" w:cs="Calibri"/>
+          <w:rFonts w:ascii="Calibri" w:hAnsi="Calibri" w:eastAsia="Times New Roman" w:cs="Calibri"/>
           <w:b/>
           <w:bCs/>
           <w:sz w:val="24"/>
@@ -1481,7 +1478,7 @@
       </w:pPr>
       <w:r>
         <w:rPr>
-          <w:rFonts w:ascii="Calibri" w:eastAsia="Times New Roman" w:hAnsi="Calibri" w:cs="Calibri"/>
+          <w:rFonts w:ascii="Calibri" w:hAnsi="Calibri" w:eastAsia="Times New Roman" w:cs="Calibri"/>
           <w:b/>
           <w:bCs/>
           <w:sz w:val="24"/>
@@ -1491,7 +1488,7 @@
       </w:r>
       <w:r>
         <w:rPr>
-          <w:rFonts w:ascii="Calibri" w:eastAsia="Times New Roman" w:hAnsi="Calibri" w:cs="Calibri"/>
+          <w:rFonts w:ascii="Calibri" w:hAnsi="Calibri" w:eastAsia="Times New Roman" w:cs="Calibri"/>
           <w:b/>
           <w:bCs/>
           <w:sz w:val="24"/>
@@ -1501,7 +1498,7 @@
       </w:r>
       <w:r>
         <w:rPr>
-          <w:rFonts w:ascii="Calibri" w:eastAsia="Times New Roman" w:hAnsi="Calibri" w:cs="Calibri"/>
+          <w:rFonts w:ascii="Calibri" w:hAnsi="Calibri" w:eastAsia="Times New Roman" w:cs="Calibri"/>
           <w:b/>
           <w:bCs/>
           <w:sz w:val="24"/>
@@ -1511,7 +1508,7 @@
       </w:r>
       <w:r>
         <w:rPr>
-          <w:rFonts w:ascii="Calibri" w:eastAsia="Times New Roman" w:hAnsi="Calibri" w:cs="Calibri"/>
+          <w:rFonts w:ascii="Calibri" w:hAnsi="Calibri" w:eastAsia="Times New Roman" w:cs="Calibri"/>
           <w:b/>
           <w:bCs/>
           <w:sz w:val="24"/>
@@ -1524,20 +1521,20 @@
       <w:pPr>
         <w:spacing w:after="0" w:line="240" w:lineRule="auto"/>
         <w:rPr>
-          <w:rFonts w:ascii="Calibri" w:eastAsia="Times New Roman" w:hAnsi="Calibri" w:cs="Calibri"/>
-        </w:rPr>
-      </w:pPr>
-    </w:p>
-    <w:p>
-      <w:pPr>
-        <w:spacing w:after="0" w:line="240" w:lineRule="auto"/>
-        <w:rPr>
-          <w:rFonts w:ascii="Calibri" w:eastAsia="Times New Roman" w:hAnsi="Calibri" w:cs="Calibri"/>
-        </w:rPr>
-      </w:pPr>
-      <w:r>
-        <w:rPr>
-          <w:rFonts w:ascii="Calibri" w:eastAsia="Times New Roman" w:hAnsi="Calibri" w:cs="Calibri"/>
+          <w:rFonts w:ascii="Calibri" w:hAnsi="Calibri" w:eastAsia="Times New Roman" w:cs="Calibri"/>
+        </w:rPr>
+      </w:pPr>
+    </w:p>
+    <w:p>
+      <w:pPr>
+        <w:spacing w:after="0" w:line="240" w:lineRule="auto"/>
+        <w:rPr>
+          <w:rFonts w:ascii="Calibri" w:hAnsi="Calibri" w:eastAsia="Times New Roman" w:cs="Calibri"/>
+        </w:rPr>
+      </w:pPr>
+      <w:r>
+        <w:rPr>
+          <w:rFonts w:ascii="Calibri" w:hAnsi="Calibri" w:eastAsia="Times New Roman" w:cs="Calibri"/>
         </w:rPr>
         <w:t>Significant updates (8/7/23):</w:t>
       </w:r>
@@ -1551,12 +1548,12 @@
         </w:numPr>
         <w:spacing w:after="0" w:line="240" w:lineRule="auto"/>
         <w:rPr>
-          <w:rFonts w:ascii="Calibri" w:eastAsia="Times New Roman" w:hAnsi="Calibri" w:cs="Calibri"/>
-        </w:rPr>
-      </w:pPr>
-      <w:r>
-        <w:rPr>
-          <w:rFonts w:ascii="Calibri" w:eastAsia="Times New Roman" w:hAnsi="Calibri" w:cs="Calibri"/>
+          <w:rFonts w:ascii="Calibri" w:hAnsi="Calibri" w:eastAsia="Times New Roman" w:cs="Calibri"/>
+        </w:rPr>
+      </w:pPr>
+      <w:r>
+        <w:rPr>
+          <w:rFonts w:ascii="Calibri" w:hAnsi="Calibri" w:eastAsia="Times New Roman" w:cs="Calibri"/>
         </w:rPr>
         <w:t xml:space="preserve">Almost all data is now present. Water indicators and boundaries are all there. Need to join PWSIDs to counties. </w:t>
       </w:r>
@@ -1570,12 +1567,12 @@
         </w:numPr>
         <w:spacing w:after="0" w:line="240" w:lineRule="auto"/>
         <w:rPr>
-          <w:rFonts w:ascii="Calibri" w:eastAsia="Times New Roman" w:hAnsi="Calibri" w:cs="Calibri"/>
-        </w:rPr>
-      </w:pPr>
-      <w:r>
-        <w:rPr>
-          <w:rFonts w:ascii="Calibri" w:eastAsia="Times New Roman" w:hAnsi="Calibri" w:cs="Calibri"/>
+          <w:rFonts w:ascii="Calibri" w:hAnsi="Calibri" w:eastAsia="Times New Roman" w:cs="Calibri"/>
+        </w:rPr>
+      </w:pPr>
+      <w:r>
+        <w:rPr>
+          <w:rFonts w:ascii="Calibri" w:hAnsi="Calibri" w:eastAsia="Times New Roman" w:cs="Calibri"/>
         </w:rPr>
         <w:t>Will Wheeler’s idea on how to update the paper.</w:t>
       </w:r>
@@ -1589,18 +1586,18 @@
         </w:numPr>
         <w:spacing w:after="0" w:line="240" w:lineRule="auto"/>
         <w:rPr>
-          <w:rFonts w:ascii="Calibri" w:eastAsia="Times New Roman" w:hAnsi="Calibri" w:cs="Calibri"/>
-        </w:rPr>
-      </w:pPr>
-      <w:r>
-        <w:rPr>
-          <w:rFonts w:ascii="Calibri" w:eastAsia="Times New Roman" w:hAnsi="Calibri" w:cs="Calibri"/>
+          <w:rFonts w:ascii="Calibri" w:hAnsi="Calibri" w:eastAsia="Times New Roman" w:cs="Calibri"/>
+        </w:rPr>
+      </w:pPr>
+      <w:r>
+        <w:rPr>
+          <w:rFonts w:ascii="Calibri" w:hAnsi="Calibri" w:eastAsia="Times New Roman" w:cs="Calibri"/>
         </w:rPr>
         <w:t xml:space="preserve">Discuss different </w:t>
       </w:r>
       <w:r>
         <w:rPr>
-          <w:rFonts w:ascii="Calibri" w:eastAsia="Times New Roman" w:hAnsi="Calibri" w:cs="Calibri"/>
+          <w:rFonts w:ascii="Calibri" w:hAnsi="Calibri" w:eastAsia="Times New Roman" w:cs="Calibri"/>
         </w:rPr>
         <w:t xml:space="preserve">possible outcomes. </w:t>
       </w:r>
@@ -1614,12 +1611,12 @@
         </w:numPr>
         <w:spacing w:after="0" w:line="240" w:lineRule="auto"/>
         <w:rPr>
-          <w:rFonts w:ascii="Calibri" w:eastAsia="Times New Roman" w:hAnsi="Calibri" w:cs="Calibri"/>
-        </w:rPr>
-      </w:pPr>
-      <w:r>
-        <w:rPr>
-          <w:rFonts w:ascii="Calibri" w:eastAsia="Times New Roman" w:hAnsi="Calibri" w:cs="Calibri"/>
+          <w:rFonts w:ascii="Calibri" w:hAnsi="Calibri" w:eastAsia="Times New Roman" w:cs="Calibri"/>
+        </w:rPr>
+      </w:pPr>
+      <w:r>
+        <w:rPr>
+          <w:rFonts w:ascii="Calibri" w:hAnsi="Calibri" w:eastAsia="Times New Roman" w:cs="Calibri"/>
         </w:rPr>
         <w:t>Adjust samples to be %above threshold?</w:t>
       </w:r>
@@ -1633,26 +1630,26 @@
         </w:numPr>
         <w:spacing w:after="0" w:line="240" w:lineRule="auto"/>
         <w:rPr>
-          <w:rFonts w:ascii="Calibri" w:eastAsia="Times New Roman" w:hAnsi="Calibri" w:cs="Calibri"/>
-        </w:rPr>
-      </w:pPr>
-      <w:r>
-        <w:rPr>
-          <w:rFonts w:ascii="Calibri" w:eastAsia="Times New Roman" w:hAnsi="Calibri" w:cs="Calibri"/>
+          <w:rFonts w:ascii="Calibri" w:hAnsi="Calibri" w:eastAsia="Times New Roman" w:cs="Calibri"/>
+        </w:rPr>
+      </w:pPr>
+      <w:r>
+        <w:rPr>
+          <w:rFonts w:ascii="Calibri" w:hAnsi="Calibri" w:eastAsia="Times New Roman" w:cs="Calibri"/>
         </w:rPr>
         <w:t xml:space="preserve">Two EJSCREEN indicators being scoped out (action level </w:t>
       </w:r>
       <w:proofErr w:type="spellStart"/>
       <w:r>
         <w:rPr>
-          <w:rFonts w:ascii="Calibri" w:eastAsia="Times New Roman" w:hAnsi="Calibri" w:cs="Calibri"/>
+          <w:rFonts w:ascii="Calibri" w:hAnsi="Calibri" w:eastAsia="Times New Roman" w:cs="Calibri"/>
         </w:rPr>
         <w:t>exceedences</w:t>
       </w:r>
       <w:proofErr w:type="spellEnd"/>
       <w:r>
         <w:rPr>
-          <w:rFonts w:ascii="Calibri" w:eastAsia="Times New Roman" w:hAnsi="Calibri" w:cs="Calibri"/>
+          <w:rFonts w:ascii="Calibri" w:hAnsi="Calibri" w:eastAsia="Times New Roman" w:cs="Calibri"/>
         </w:rPr>
         <w:t xml:space="preserve"> of lead and health based violations over the past 5 years + duration out of compliance). </w:t>
       </w:r>
@@ -1661,12 +1658,12 @@
       <w:pPr>
         <w:spacing w:after="0" w:line="240" w:lineRule="auto"/>
         <w:rPr>
-          <w:rFonts w:ascii="Calibri" w:eastAsia="Times New Roman" w:hAnsi="Calibri" w:cs="Calibri"/>
-        </w:rPr>
-      </w:pPr>
-      <w:r>
-        <w:rPr>
-          <w:rFonts w:ascii="Calibri" w:eastAsia="Times New Roman" w:hAnsi="Calibri" w:cs="Calibri"/>
+          <w:rFonts w:ascii="Calibri" w:hAnsi="Calibri" w:eastAsia="Times New Roman" w:cs="Calibri"/>
+        </w:rPr>
+      </w:pPr>
+      <w:r>
+        <w:rPr>
+          <w:rFonts w:ascii="Calibri" w:hAnsi="Calibri" w:eastAsia="Times New Roman" w:cs="Calibri"/>
         </w:rPr>
         <w:t>Significant updates (8/21/23)</w:t>
       </w:r>
@@ -1680,30 +1677,30 @@
         </w:numPr>
         <w:spacing w:after="0" w:line="240" w:lineRule="auto"/>
         <w:rPr>
-          <w:rFonts w:ascii="Calibri" w:eastAsia="Times New Roman" w:hAnsi="Calibri" w:cs="Calibri"/>
-        </w:rPr>
-      </w:pPr>
-      <w:r>
-        <w:rPr>
-          <w:rFonts w:ascii="Calibri" w:eastAsia="Times New Roman" w:hAnsi="Calibri" w:cs="Calibri"/>
+          <w:rFonts w:ascii="Calibri" w:hAnsi="Calibri" w:eastAsia="Times New Roman" w:cs="Calibri"/>
+        </w:rPr>
+      </w:pPr>
+      <w:r>
+        <w:rPr>
+          <w:rFonts w:ascii="Calibri" w:hAnsi="Calibri" w:eastAsia="Times New Roman" w:cs="Calibri"/>
         </w:rPr>
         <w:t>Discussed whether</w:t>
       </w:r>
       <w:r>
         <w:rPr>
-          <w:rFonts w:ascii="Calibri" w:eastAsia="Times New Roman" w:hAnsi="Calibri" w:cs="Calibri"/>
+          <w:rFonts w:ascii="Calibri" w:hAnsi="Calibri" w:eastAsia="Times New Roman" w:cs="Calibri"/>
         </w:rPr>
         <w:t xml:space="preserve"> to </w:t>
       </w:r>
       <w:r>
         <w:rPr>
-          <w:rFonts w:ascii="Calibri" w:eastAsia="Times New Roman" w:hAnsi="Calibri" w:cs="Calibri"/>
+          <w:rFonts w:ascii="Calibri" w:hAnsi="Calibri" w:eastAsia="Times New Roman" w:cs="Calibri"/>
         </w:rPr>
         <w:t>use primary county or all county</w:t>
       </w:r>
       <w:r>
         <w:rPr>
-          <w:rFonts w:ascii="Calibri" w:eastAsia="Times New Roman" w:hAnsi="Calibri" w:cs="Calibri"/>
+          <w:rFonts w:ascii="Calibri" w:hAnsi="Calibri" w:eastAsia="Times New Roman" w:cs="Calibri"/>
         </w:rPr>
         <w:t xml:space="preserve"> for county-level service boundaries </w:t>
       </w:r>
@@ -1717,18 +1714,18 @@
         </w:numPr>
         <w:spacing w:after="0" w:line="240" w:lineRule="auto"/>
         <w:rPr>
-          <w:rFonts w:ascii="Calibri" w:eastAsia="Times New Roman" w:hAnsi="Calibri" w:cs="Calibri"/>
-        </w:rPr>
-      </w:pPr>
-      <w:r>
-        <w:rPr>
-          <w:rFonts w:ascii="Calibri" w:eastAsia="Times New Roman" w:hAnsi="Calibri" w:cs="Calibri"/>
+          <w:rFonts w:ascii="Calibri" w:hAnsi="Calibri" w:eastAsia="Times New Roman" w:cs="Calibri"/>
+        </w:rPr>
+      </w:pPr>
+      <w:r>
+        <w:rPr>
+          <w:rFonts w:ascii="Calibri" w:hAnsi="Calibri" w:eastAsia="Times New Roman" w:cs="Calibri"/>
         </w:rPr>
         <w:t>Discussed relative risk ratios</w:t>
       </w:r>
       <w:r>
         <w:rPr>
-          <w:rFonts w:ascii="Calibri" w:eastAsia="Times New Roman" w:hAnsi="Calibri" w:cs="Calibri"/>
+          <w:rFonts w:ascii="Calibri" w:hAnsi="Calibri" w:eastAsia="Times New Roman" w:cs="Calibri"/>
         </w:rPr>
         <w:t xml:space="preserve"> and the construction of the demographic average indicator</w:t>
       </w:r>
@@ -1738,12 +1735,12 @@
         <w:spacing w:after="0" w:line="240" w:lineRule="auto"/>
         <w:ind w:left="540"/>
         <w:rPr>
-          <w:rFonts w:ascii="Calibri" w:eastAsia="Times New Roman" w:hAnsi="Calibri" w:cs="Calibri"/>
-        </w:rPr>
-      </w:pPr>
-      <w:r>
-        <w:rPr>
-          <w:rFonts w:ascii="Calibri" w:eastAsia="Times New Roman" w:hAnsi="Calibri" w:cs="Calibri"/>
+          <w:rFonts w:ascii="Calibri" w:hAnsi="Calibri" w:eastAsia="Times New Roman" w:cs="Calibri"/>
+        </w:rPr>
+      </w:pPr>
+      <w:r>
+        <w:rPr>
+          <w:rFonts w:ascii="Calibri" w:hAnsi="Calibri" w:eastAsia="Times New Roman" w:cs="Calibri"/>
         </w:rPr>
         <w:t> </w:t>
       </w:r>
@@ -1752,7 +1749,7 @@
       <w:pPr>
         <w:spacing w:after="0" w:line="240" w:lineRule="auto"/>
         <w:rPr>
-          <w:rFonts w:ascii="Calibri" w:eastAsia="Times New Roman" w:hAnsi="Calibri" w:cs="Calibri"/>
+          <w:rFonts w:ascii="Calibri" w:hAnsi="Calibri" w:eastAsia="Times New Roman" w:cs="Calibri"/>
           <w:b/>
           <w:bCs/>
           <w:sz w:val="24"/>
@@ -1761,7 +1758,7 @@
       </w:pPr>
       <w:r>
         <w:rPr>
-          <w:rFonts w:ascii="Calibri" w:eastAsia="Times New Roman" w:hAnsi="Calibri" w:cs="Calibri"/>
+          <w:rFonts w:ascii="Calibri" w:hAnsi="Calibri" w:eastAsia="Times New Roman" w:cs="Calibri"/>
           <w:b/>
           <w:bCs/>
           <w:sz w:val="24"/>
@@ -1771,7 +1768,7 @@
       </w:r>
       <w:r>
         <w:rPr>
-          <w:rFonts w:ascii="Calibri" w:eastAsia="Times New Roman" w:hAnsi="Calibri" w:cs="Calibri"/>
+          <w:rFonts w:ascii="Calibri" w:hAnsi="Calibri" w:eastAsia="Times New Roman" w:cs="Calibri"/>
           <w:b/>
           <w:bCs/>
           <w:sz w:val="24"/>
@@ -1781,7 +1778,7 @@
       </w:r>
       <w:r>
         <w:rPr>
-          <w:rFonts w:ascii="Calibri" w:eastAsia="Times New Roman" w:hAnsi="Calibri" w:cs="Calibri"/>
+          <w:rFonts w:ascii="Calibri" w:hAnsi="Calibri" w:eastAsia="Times New Roman" w:cs="Calibri"/>
           <w:b/>
           <w:bCs/>
           <w:sz w:val="24"/>
@@ -1791,7 +1788,7 @@
       </w:r>
       <w:r>
         <w:rPr>
-          <w:rFonts w:ascii="Calibri" w:eastAsia="Times New Roman" w:hAnsi="Calibri" w:cs="Calibri"/>
+          <w:rFonts w:ascii="Calibri" w:hAnsi="Calibri" w:eastAsia="Times New Roman" w:cs="Calibri"/>
           <w:b/>
           <w:bCs/>
           <w:sz w:val="24"/>
@@ -1804,20 +1801,20 @@
       <w:pPr>
         <w:spacing w:after="0" w:line="240" w:lineRule="auto"/>
         <w:rPr>
-          <w:rFonts w:ascii="Calibri" w:eastAsia="Times New Roman" w:hAnsi="Calibri" w:cs="Calibri"/>
-        </w:rPr>
-      </w:pPr>
-    </w:p>
-    <w:p>
-      <w:pPr>
-        <w:spacing w:after="0" w:line="240" w:lineRule="auto"/>
-        <w:rPr>
-          <w:rFonts w:ascii="Calibri" w:eastAsia="Times New Roman" w:hAnsi="Calibri" w:cs="Calibri"/>
-        </w:rPr>
-      </w:pPr>
-      <w:r>
-        <w:rPr>
-          <w:rFonts w:ascii="Calibri" w:eastAsia="Times New Roman" w:hAnsi="Calibri" w:cs="Calibri"/>
+          <w:rFonts w:ascii="Calibri" w:hAnsi="Calibri" w:eastAsia="Times New Roman" w:cs="Calibri"/>
+        </w:rPr>
+      </w:pPr>
+    </w:p>
+    <w:p>
+      <w:pPr>
+        <w:spacing w:after="0" w:line="240" w:lineRule="auto"/>
+        <w:rPr>
+          <w:rFonts w:ascii="Calibri" w:hAnsi="Calibri" w:eastAsia="Times New Roman" w:cs="Calibri"/>
+        </w:rPr>
+      </w:pPr>
+      <w:r>
+        <w:rPr>
+          <w:rFonts w:ascii="Calibri" w:hAnsi="Calibri" w:eastAsia="Times New Roman" w:cs="Calibri"/>
         </w:rPr>
         <w:t>Questions</w:t>
       </w:r>
@@ -1831,12 +1828,12 @@
         <w:spacing w:after="0" w:line="240" w:lineRule="auto"/>
         <w:textAlignment w:val="center"/>
         <w:rPr>
-          <w:rFonts w:ascii="Calibri" w:eastAsia="Times New Roman" w:hAnsi="Calibri" w:cs="Calibri"/>
-        </w:rPr>
-      </w:pPr>
-      <w:r>
-        <w:rPr>
-          <w:rFonts w:ascii="Calibri" w:eastAsia="Times New Roman" w:hAnsi="Calibri" w:cs="Calibri"/>
+          <w:rFonts w:ascii="Calibri" w:hAnsi="Calibri" w:eastAsia="Times New Roman" w:cs="Calibri"/>
+        </w:rPr>
+      </w:pPr>
+      <w:r>
+        <w:rPr>
+          <w:rFonts w:ascii="Calibri" w:hAnsi="Calibri" w:eastAsia="Times New Roman" w:cs="Calibri"/>
         </w:rPr>
         <w:t>National vs. state vs. region?</w:t>
       </w:r>
@@ -1850,12 +1847,12 @@
         <w:spacing w:after="0" w:line="240" w:lineRule="auto"/>
         <w:textAlignment w:val="center"/>
         <w:rPr>
-          <w:rFonts w:ascii="Calibri" w:eastAsia="Times New Roman" w:hAnsi="Calibri" w:cs="Calibri"/>
-        </w:rPr>
-      </w:pPr>
-      <w:r>
-        <w:rPr>
-          <w:rFonts w:ascii="Calibri" w:eastAsia="Times New Roman" w:hAnsi="Calibri" w:cs="Calibri"/>
+          <w:rFonts w:ascii="Calibri" w:hAnsi="Calibri" w:eastAsia="Times New Roman" w:cs="Calibri"/>
+        </w:rPr>
+      </w:pPr>
+      <w:r>
+        <w:rPr>
+          <w:rFonts w:ascii="Calibri" w:hAnsi="Calibri" w:eastAsia="Times New Roman" w:cs="Calibri"/>
         </w:rPr>
         <w:t>Subset that is the perfect boundaries.</w:t>
       </w:r>
@@ -1869,12 +1866,12 @@
         <w:spacing w:after="0" w:line="240" w:lineRule="auto"/>
         <w:textAlignment w:val="center"/>
         <w:rPr>
-          <w:rFonts w:ascii="Calibri" w:eastAsia="Times New Roman" w:hAnsi="Calibri" w:cs="Calibri"/>
-        </w:rPr>
-      </w:pPr>
-      <w:r>
-        <w:rPr>
-          <w:rFonts w:ascii="Calibri" w:eastAsia="Times New Roman" w:hAnsi="Calibri" w:cs="Calibri"/>
+          <w:rFonts w:ascii="Calibri" w:hAnsi="Calibri" w:eastAsia="Times New Roman" w:cs="Calibri"/>
+        </w:rPr>
+      </w:pPr>
+      <w:r>
+        <w:rPr>
+          <w:rFonts w:ascii="Calibri" w:hAnsi="Calibri" w:eastAsia="Times New Roman" w:cs="Calibri"/>
         </w:rPr>
         <w:t xml:space="preserve">Separately summarizing EPIC's tier 1, tier 2, tier 3  </w:t>
       </w:r>
@@ -1888,12 +1885,12 @@
         <w:spacing w:after="0" w:line="240" w:lineRule="auto"/>
         <w:textAlignment w:val="center"/>
         <w:rPr>
-          <w:rFonts w:ascii="Calibri" w:eastAsia="Times New Roman" w:hAnsi="Calibri" w:cs="Calibri"/>
-        </w:rPr>
-      </w:pPr>
-      <w:r>
-        <w:rPr>
-          <w:rFonts w:ascii="Calibri" w:eastAsia="Times New Roman" w:hAnsi="Calibri" w:cs="Calibri"/>
+          <w:rFonts w:ascii="Calibri" w:hAnsi="Calibri" w:eastAsia="Times New Roman" w:cs="Calibri"/>
+        </w:rPr>
+      </w:pPr>
+      <w:r>
+        <w:rPr>
+          <w:rFonts w:ascii="Calibri" w:hAnsi="Calibri" w:eastAsia="Times New Roman" w:cs="Calibri"/>
         </w:rPr>
         <w:t>What is the disparity index?</w:t>
       </w:r>
@@ -1907,36 +1904,36 @@
         <w:spacing w:after="0" w:line="240" w:lineRule="auto"/>
         <w:textAlignment w:val="center"/>
         <w:rPr>
-          <w:rFonts w:ascii="Calibri" w:eastAsia="Times New Roman" w:hAnsi="Calibri" w:cs="Calibri"/>
-        </w:rPr>
-      </w:pPr>
-      <w:r>
-        <w:rPr>
-          <w:rFonts w:ascii="Calibri" w:eastAsia="Times New Roman" w:hAnsi="Calibri" w:cs="Calibri"/>
+          <w:rFonts w:ascii="Calibri" w:hAnsi="Calibri" w:eastAsia="Times New Roman" w:cs="Calibri"/>
+        </w:rPr>
+      </w:pPr>
+      <w:r>
+        <w:rPr>
+          <w:rFonts w:ascii="Calibri" w:hAnsi="Calibri" w:eastAsia="Times New Roman" w:cs="Calibri"/>
         </w:rPr>
         <w:t>Relative risk</w:t>
       </w:r>
       <w:r>
         <w:rPr>
-          <w:rFonts w:ascii="Calibri" w:eastAsia="Times New Roman" w:hAnsi="Calibri" w:cs="Calibri"/>
+          <w:rFonts w:ascii="Calibri" w:hAnsi="Calibri" w:eastAsia="Times New Roman" w:cs="Calibri"/>
         </w:rPr>
         <w:t xml:space="preserve">: </w:t>
       </w:r>
       <w:r>
         <w:rPr>
-          <w:rFonts w:ascii="Calibri" w:eastAsia="Times New Roman" w:hAnsi="Calibri" w:cs="Calibri"/>
+          <w:rFonts w:ascii="Calibri" w:hAnsi="Calibri" w:eastAsia="Times New Roman" w:cs="Calibri"/>
         </w:rPr>
         <w:t>simplify and keep to one number</w:t>
       </w:r>
       <w:r>
         <w:rPr>
-          <w:rFonts w:ascii="Calibri" w:eastAsia="Times New Roman" w:hAnsi="Calibri" w:cs="Calibri"/>
+          <w:rFonts w:ascii="Calibri" w:hAnsi="Calibri" w:eastAsia="Times New Roman" w:cs="Calibri"/>
         </w:rPr>
         <w:t xml:space="preserve"> for </w:t>
       </w:r>
       <w:r>
         <w:rPr>
-          <w:rFonts w:ascii="Calibri" w:eastAsia="Times New Roman" w:hAnsi="Calibri" w:cs="Calibri"/>
+          <w:rFonts w:ascii="Calibri" w:hAnsi="Calibri" w:eastAsia="Times New Roman" w:cs="Calibri"/>
         </w:rPr>
         <w:t>POC and NH-White</w:t>
       </w:r>
@@ -1950,12 +1947,12 @@
         <w:spacing w:after="0" w:line="240" w:lineRule="auto"/>
         <w:textAlignment w:val="center"/>
         <w:rPr>
-          <w:rFonts w:ascii="Calibri" w:eastAsia="Times New Roman" w:hAnsi="Calibri" w:cs="Calibri"/>
-        </w:rPr>
-      </w:pPr>
-      <w:r>
-        <w:rPr>
-          <w:rFonts w:ascii="Calibri" w:eastAsia="Times New Roman" w:hAnsi="Calibri" w:cs="Calibri"/>
+          <w:rFonts w:ascii="Calibri" w:hAnsi="Calibri" w:eastAsia="Times New Roman" w:cs="Calibri"/>
+        </w:rPr>
+      </w:pPr>
+      <w:r>
+        <w:rPr>
+          <w:rFonts w:ascii="Calibri" w:hAnsi="Calibri" w:eastAsia="Times New Roman" w:cs="Calibri"/>
         </w:rPr>
         <w:t xml:space="preserve">Appendix tables for additional comparisons across groups </w:t>
       </w:r>
@@ -1969,12 +1966,12 @@
         <w:spacing w:after="0" w:line="240" w:lineRule="auto"/>
         <w:textAlignment w:val="center"/>
         <w:rPr>
-          <w:rFonts w:ascii="Calibri" w:eastAsia="Times New Roman" w:hAnsi="Calibri" w:cs="Calibri"/>
-        </w:rPr>
-      </w:pPr>
-      <w:r>
-        <w:rPr>
-          <w:rFonts w:ascii="Calibri" w:eastAsia="Times New Roman" w:hAnsi="Calibri" w:cs="Calibri"/>
+          <w:rFonts w:ascii="Calibri" w:hAnsi="Calibri" w:eastAsia="Times New Roman" w:cs="Calibri"/>
+        </w:rPr>
+      </w:pPr>
+      <w:r>
+        <w:rPr>
+          <w:rFonts w:ascii="Calibri" w:hAnsi="Calibri" w:eastAsia="Times New Roman" w:cs="Calibri"/>
         </w:rPr>
         <w:t>What are the most important types of outcomes?</w:t>
       </w:r>
@@ -1988,12 +1985,12 @@
         <w:spacing w:after="0" w:line="240" w:lineRule="auto"/>
         <w:textAlignment w:val="center"/>
         <w:rPr>
-          <w:rFonts w:ascii="Calibri" w:eastAsia="Times New Roman" w:hAnsi="Calibri" w:cs="Calibri"/>
-        </w:rPr>
-      </w:pPr>
-      <w:r>
-        <w:rPr>
-          <w:rFonts w:ascii="Calibri" w:eastAsia="Times New Roman" w:hAnsi="Calibri" w:cs="Calibri"/>
+          <w:rFonts w:ascii="Calibri" w:hAnsi="Calibri" w:eastAsia="Times New Roman" w:cs="Calibri"/>
+        </w:rPr>
+      </w:pPr>
+      <w:r>
+        <w:rPr>
+          <w:rFonts w:ascii="Calibri" w:hAnsi="Calibri" w:eastAsia="Times New Roman" w:cs="Calibri"/>
         </w:rPr>
         <w:t xml:space="preserve">Health based violations, etc. </w:t>
       </w:r>
@@ -2007,13 +2004,13 @@
         <w:spacing w:after="0" w:line="240" w:lineRule="auto"/>
         <w:textAlignment w:val="center"/>
         <w:rPr>
-          <w:rFonts w:ascii="Calibri" w:eastAsia="Times New Roman" w:hAnsi="Calibri" w:cs="Calibri"/>
+          <w:rFonts w:ascii="Calibri" w:hAnsi="Calibri" w:eastAsia="Times New Roman" w:cs="Calibri"/>
           <w:highlight w:val="yellow"/>
         </w:rPr>
       </w:pPr>
       <w:r>
         <w:rPr>
-          <w:rFonts w:ascii="Calibri" w:eastAsia="Times New Roman" w:hAnsi="Calibri" w:cs="Calibri"/>
+          <w:rFonts w:ascii="Calibri" w:hAnsi="Calibri" w:eastAsia="Times New Roman" w:cs="Calibri"/>
           <w:highlight w:val="yellow"/>
         </w:rPr>
         <w:t>Should we adjust the samples so they’re % above a threshold as in Keiser and Shapiro?</w:t>
@@ -2028,13 +2025,13 @@
         <w:spacing w:after="0" w:line="240" w:lineRule="auto"/>
         <w:textAlignment w:val="center"/>
         <w:rPr>
-          <w:rFonts w:ascii="Calibri" w:eastAsia="Times New Roman" w:hAnsi="Calibri" w:cs="Calibri"/>
+          <w:rFonts w:ascii="Calibri" w:hAnsi="Calibri" w:eastAsia="Times New Roman" w:cs="Calibri"/>
           <w:highlight w:val="yellow"/>
         </w:rPr>
       </w:pPr>
       <w:r>
         <w:rPr>
-          <w:rFonts w:ascii="Calibri" w:eastAsia="Times New Roman" w:hAnsi="Calibri" w:cs="Calibri"/>
+          <w:rFonts w:ascii="Calibri" w:hAnsi="Calibri" w:eastAsia="Times New Roman" w:cs="Calibri"/>
           <w:highlight w:val="yellow"/>
         </w:rPr>
         <w:t>How does population density, region, PDW density, etc., impact accuracy and differences we observe across water system boundary types?</w:t>
@@ -2043,7 +2040,7 @@
     <w:p>
       <w:pPr>
         <w:rPr>
-          <w:rFonts w:ascii="Calibri" w:eastAsia="Times New Roman" w:hAnsi="Calibri" w:cs="Calibri"/>
+          <w:rFonts w:ascii="Calibri" w:hAnsi="Calibri" w:eastAsia="Times New Roman" w:cs="Calibri"/>
         </w:rPr>
       </w:pPr>
     </w:p>
@@ -2052,7 +2049,7 @@
       <w:pPr>
         <w:spacing w:after="0" w:line="240" w:lineRule="auto"/>
         <w:rPr>
-          <w:rFonts w:ascii="Calibri" w:eastAsia="Times New Roman" w:hAnsi="Calibri" w:cs="Calibri"/>
+          <w:rFonts w:ascii="Calibri" w:hAnsi="Calibri" w:eastAsia="Times New Roman" w:cs="Calibri"/>
           <w:b/>
           <w:bCs/>
           <w:sz w:val="24"/>
@@ -2061,7 +2058,7 @@
       </w:pPr>
       <w:r>
         <w:rPr>
-          <w:rFonts w:ascii="Calibri" w:eastAsia="Times New Roman" w:hAnsi="Calibri" w:cs="Calibri"/>
+          <w:rFonts w:ascii="Calibri" w:hAnsi="Calibri" w:eastAsia="Times New Roman" w:cs="Calibri"/>
           <w:b/>
           <w:bCs/>
           <w:sz w:val="24"/>
@@ -2071,7 +2068,7 @@
       </w:r>
       <w:r>
         <w:rPr>
-          <w:rFonts w:ascii="Calibri" w:eastAsia="Times New Roman" w:hAnsi="Calibri" w:cs="Calibri"/>
+          <w:rFonts w:ascii="Calibri" w:hAnsi="Calibri" w:eastAsia="Times New Roman" w:cs="Calibri"/>
           <w:b/>
           <w:bCs/>
           <w:sz w:val="24"/>
@@ -2081,7 +2078,7 @@
       </w:r>
       <w:r>
         <w:rPr>
-          <w:rFonts w:ascii="Calibri" w:eastAsia="Times New Roman" w:hAnsi="Calibri" w:cs="Calibri"/>
+          <w:rFonts w:ascii="Calibri" w:hAnsi="Calibri" w:eastAsia="Times New Roman" w:cs="Calibri"/>
           <w:b/>
           <w:bCs/>
           <w:sz w:val="24"/>
@@ -2091,7 +2088,7 @@
       </w:r>
       <w:r>
         <w:rPr>
-          <w:rFonts w:ascii="Calibri" w:eastAsia="Times New Roman" w:hAnsi="Calibri" w:cs="Calibri"/>
+          <w:rFonts w:ascii="Calibri" w:hAnsi="Calibri" w:eastAsia="Times New Roman" w:cs="Calibri"/>
           <w:b/>
           <w:bCs/>
           <w:sz w:val="24"/>
@@ -2158,7 +2155,7 @@
       </w:r>
     </w:p>
     <w:sectPr>
-      <w:pgSz w:w="12240" w:h="15840"/>
+      <w:pgSz w:w="12240" w:h="15840" w:orient="portrait"/>
       <w:pgMar w:top="1440" w:right="1440" w:bottom="1440" w:left="1440" w:header="720" w:footer="720" w:gutter="0"/>
       <w:cols w:space="720"/>
       <w:docGrid w:linePitch="360"/>
@@ -2182,7 +2179,7 @@
         <w:ind w:left="720" w:hanging="360"/>
       </w:pPr>
       <w:rPr>
-        <w:rFonts w:ascii="Wingdings" w:hAnsi="Wingdings" w:hint="default"/>
+        <w:rFonts w:hint="default" w:ascii="Wingdings" w:hAnsi="Wingdings"/>
       </w:rPr>
     </w:lvl>
     <w:lvl w:ilvl="1" w:tplc="04090003" w:tentative="1">
@@ -2194,7 +2191,7 @@
         <w:ind w:left="1440" w:hanging="360"/>
       </w:pPr>
       <w:rPr>
-        <w:rFonts w:ascii="Courier New" w:hAnsi="Courier New" w:cs="Courier New" w:hint="default"/>
+        <w:rFonts w:hint="default" w:ascii="Courier New" w:hAnsi="Courier New" w:cs="Courier New"/>
       </w:rPr>
     </w:lvl>
     <w:lvl w:ilvl="2" w:tplc="04090005" w:tentative="1">
@@ -2206,7 +2203,7 @@
         <w:ind w:left="2160" w:hanging="360"/>
       </w:pPr>
       <w:rPr>
-        <w:rFonts w:ascii="Wingdings" w:hAnsi="Wingdings" w:hint="default"/>
+        <w:rFonts w:hint="default" w:ascii="Wingdings" w:hAnsi="Wingdings"/>
       </w:rPr>
     </w:lvl>
     <w:lvl w:ilvl="3" w:tplc="04090001" w:tentative="1">
@@ -2218,7 +2215,7 @@
         <w:ind w:left="2880" w:hanging="360"/>
       </w:pPr>
       <w:rPr>
-        <w:rFonts w:ascii="Symbol" w:hAnsi="Symbol" w:hint="default"/>
+        <w:rFonts w:hint="default" w:ascii="Symbol" w:hAnsi="Symbol"/>
       </w:rPr>
     </w:lvl>
     <w:lvl w:ilvl="4" w:tplc="04090003" w:tentative="1">
@@ -2230,7 +2227,7 @@
         <w:ind w:left="3600" w:hanging="360"/>
       </w:pPr>
       <w:rPr>
-        <w:rFonts w:ascii="Courier New" w:hAnsi="Courier New" w:cs="Courier New" w:hint="default"/>
+        <w:rFonts w:hint="default" w:ascii="Courier New" w:hAnsi="Courier New" w:cs="Courier New"/>
       </w:rPr>
     </w:lvl>
     <w:lvl w:ilvl="5" w:tplc="04090005" w:tentative="1">
@@ -2242,7 +2239,7 @@
         <w:ind w:left="4320" w:hanging="360"/>
       </w:pPr>
       <w:rPr>
-        <w:rFonts w:ascii="Wingdings" w:hAnsi="Wingdings" w:hint="default"/>
+        <w:rFonts w:hint="default" w:ascii="Wingdings" w:hAnsi="Wingdings"/>
       </w:rPr>
     </w:lvl>
     <w:lvl w:ilvl="6" w:tplc="04090001" w:tentative="1">
@@ -2254,7 +2251,7 @@
         <w:ind w:left="5040" w:hanging="360"/>
       </w:pPr>
       <w:rPr>
-        <w:rFonts w:ascii="Symbol" w:hAnsi="Symbol" w:hint="default"/>
+        <w:rFonts w:hint="default" w:ascii="Symbol" w:hAnsi="Symbol"/>
       </w:rPr>
     </w:lvl>
     <w:lvl w:ilvl="7" w:tplc="04090003" w:tentative="1">
@@ -2266,7 +2263,7 @@
         <w:ind w:left="5760" w:hanging="360"/>
       </w:pPr>
       <w:rPr>
-        <w:rFonts w:ascii="Courier New" w:hAnsi="Courier New" w:cs="Courier New" w:hint="default"/>
+        <w:rFonts w:hint="default" w:ascii="Courier New" w:hAnsi="Courier New" w:cs="Courier New"/>
       </w:rPr>
     </w:lvl>
     <w:lvl w:ilvl="8" w:tplc="04090005" w:tentative="1">
@@ -2278,7 +2275,7 @@
         <w:ind w:left="6480" w:hanging="360"/>
       </w:pPr>
       <w:rPr>
-        <w:rFonts w:ascii="Wingdings" w:hAnsi="Wingdings" w:hint="default"/>
+        <w:rFonts w:hint="default" w:ascii="Wingdings" w:hAnsi="Wingdings"/>
       </w:rPr>
     </w:lvl>
   </w:abstractNum>
@@ -2295,7 +2292,7 @@
         <w:ind w:left="720" w:hanging="360"/>
       </w:pPr>
       <w:rPr>
-        <w:rFonts w:ascii="Symbol" w:hAnsi="Symbol" w:hint="default"/>
+        <w:rFonts w:hint="default" w:ascii="Symbol" w:hAnsi="Symbol"/>
       </w:rPr>
     </w:lvl>
     <w:lvl w:ilvl="1" w:tplc="04090003" w:tentative="1">
@@ -2307,7 +2304,7 @@
         <w:ind w:left="1440" w:hanging="360"/>
       </w:pPr>
       <w:rPr>
-        <w:rFonts w:ascii="Courier New" w:hAnsi="Courier New" w:cs="Courier New" w:hint="default"/>
+        <w:rFonts w:hint="default" w:ascii="Courier New" w:hAnsi="Courier New" w:cs="Courier New"/>
       </w:rPr>
     </w:lvl>
     <w:lvl w:ilvl="2" w:tplc="04090005" w:tentative="1">
@@ -2319,7 +2316,7 @@
         <w:ind w:left="2160" w:hanging="360"/>
       </w:pPr>
       <w:rPr>
-        <w:rFonts w:ascii="Wingdings" w:hAnsi="Wingdings" w:hint="default"/>
+        <w:rFonts w:hint="default" w:ascii="Wingdings" w:hAnsi="Wingdings"/>
       </w:rPr>
     </w:lvl>
     <w:lvl w:ilvl="3" w:tplc="04090001" w:tentative="1">
@@ -2331,7 +2328,7 @@
         <w:ind w:left="2880" w:hanging="360"/>
       </w:pPr>
       <w:rPr>
-        <w:rFonts w:ascii="Symbol" w:hAnsi="Symbol" w:hint="default"/>
+        <w:rFonts w:hint="default" w:ascii="Symbol" w:hAnsi="Symbol"/>
       </w:rPr>
     </w:lvl>
     <w:lvl w:ilvl="4" w:tplc="04090003" w:tentative="1">
@@ -2343,7 +2340,7 @@
         <w:ind w:left="3600" w:hanging="360"/>
       </w:pPr>
       <w:rPr>
-        <w:rFonts w:ascii="Courier New" w:hAnsi="Courier New" w:cs="Courier New" w:hint="default"/>
+        <w:rFonts w:hint="default" w:ascii="Courier New" w:hAnsi="Courier New" w:cs="Courier New"/>
       </w:rPr>
     </w:lvl>
     <w:lvl w:ilvl="5" w:tplc="04090005" w:tentative="1">
@@ -2355,7 +2352,7 @@
         <w:ind w:left="4320" w:hanging="360"/>
       </w:pPr>
       <w:rPr>
-        <w:rFonts w:ascii="Wingdings" w:hAnsi="Wingdings" w:hint="default"/>
+        <w:rFonts w:hint="default" w:ascii="Wingdings" w:hAnsi="Wingdings"/>
       </w:rPr>
     </w:lvl>
     <w:lvl w:ilvl="6" w:tplc="04090001" w:tentative="1">
@@ -2367,7 +2364,7 @@
         <w:ind w:left="5040" w:hanging="360"/>
       </w:pPr>
       <w:rPr>
-        <w:rFonts w:ascii="Symbol" w:hAnsi="Symbol" w:hint="default"/>
+        <w:rFonts w:hint="default" w:ascii="Symbol" w:hAnsi="Symbol"/>
       </w:rPr>
     </w:lvl>
     <w:lvl w:ilvl="7" w:tplc="04090003" w:tentative="1">
@@ -2379,7 +2376,7 @@
         <w:ind w:left="5760" w:hanging="360"/>
       </w:pPr>
       <w:rPr>
-        <w:rFonts w:ascii="Courier New" w:hAnsi="Courier New" w:cs="Courier New" w:hint="default"/>
+        <w:rFonts w:hint="default" w:ascii="Courier New" w:hAnsi="Courier New" w:cs="Courier New"/>
       </w:rPr>
     </w:lvl>
     <w:lvl w:ilvl="8" w:tplc="04090005" w:tentative="1">
@@ -2391,7 +2388,7 @@
         <w:ind w:left="6480" w:hanging="360"/>
       </w:pPr>
       <w:rPr>
-        <w:rFonts w:ascii="Wingdings" w:hAnsi="Wingdings" w:hint="default"/>
+        <w:rFonts w:hint="default" w:ascii="Wingdings" w:hAnsi="Wingdings"/>
       </w:rPr>
     </w:lvl>
   </w:abstractNum>
@@ -2408,7 +2405,7 @@
         <w:ind w:left="720" w:hanging="360"/>
       </w:pPr>
       <w:rPr>
-        <w:rFonts w:ascii="Wingdings" w:hAnsi="Wingdings" w:hint="default"/>
+        <w:rFonts w:hint="default" w:ascii="Wingdings" w:hAnsi="Wingdings"/>
       </w:rPr>
     </w:lvl>
     <w:lvl w:ilvl="1" w:tplc="FFFFFFFF">
@@ -2420,7 +2417,7 @@
         <w:ind w:left="1440" w:hanging="360"/>
       </w:pPr>
       <w:rPr>
-        <w:rFonts w:ascii="Courier New" w:hAnsi="Courier New" w:cs="Courier New" w:hint="default"/>
+        <w:rFonts w:hint="default" w:ascii="Courier New" w:hAnsi="Courier New" w:cs="Courier New"/>
       </w:rPr>
     </w:lvl>
     <w:lvl w:ilvl="2" w:tplc="FFFFFFFF" w:tentative="1">
@@ -2432,7 +2429,7 @@
         <w:ind w:left="2160" w:hanging="360"/>
       </w:pPr>
       <w:rPr>
-        <w:rFonts w:ascii="Wingdings" w:hAnsi="Wingdings" w:hint="default"/>
+        <w:rFonts w:hint="default" w:ascii="Wingdings" w:hAnsi="Wingdings"/>
       </w:rPr>
     </w:lvl>
     <w:lvl w:ilvl="3" w:tplc="FFFFFFFF" w:tentative="1">
@@ -2444,7 +2441,7 @@
         <w:ind w:left="2880" w:hanging="360"/>
       </w:pPr>
       <w:rPr>
-        <w:rFonts w:ascii="Symbol" w:hAnsi="Symbol" w:hint="default"/>
+        <w:rFonts w:hint="default" w:ascii="Symbol" w:hAnsi="Symbol"/>
       </w:rPr>
     </w:lvl>
     <w:lvl w:ilvl="4" w:tplc="FFFFFFFF" w:tentative="1">
@@ -2456,7 +2453,7 @@
         <w:ind w:left="3600" w:hanging="360"/>
       </w:pPr>
       <w:rPr>
-        <w:rFonts w:ascii="Courier New" w:hAnsi="Courier New" w:cs="Courier New" w:hint="default"/>
+        <w:rFonts w:hint="default" w:ascii="Courier New" w:hAnsi="Courier New" w:cs="Courier New"/>
       </w:rPr>
     </w:lvl>
     <w:lvl w:ilvl="5" w:tplc="FFFFFFFF" w:tentative="1">
@@ -2468,7 +2465,7 @@
         <w:ind w:left="4320" w:hanging="360"/>
       </w:pPr>
       <w:rPr>
-        <w:rFonts w:ascii="Wingdings" w:hAnsi="Wingdings" w:hint="default"/>
+        <w:rFonts w:hint="default" w:ascii="Wingdings" w:hAnsi="Wingdings"/>
       </w:rPr>
     </w:lvl>
     <w:lvl w:ilvl="6" w:tplc="FFFFFFFF" w:tentative="1">
@@ -2480,7 +2477,7 @@
         <w:ind w:left="5040" w:hanging="360"/>
       </w:pPr>
       <w:rPr>
-        <w:rFonts w:ascii="Symbol" w:hAnsi="Symbol" w:hint="default"/>
+        <w:rFonts w:hint="default" w:ascii="Symbol" w:hAnsi="Symbol"/>
       </w:rPr>
     </w:lvl>
     <w:lvl w:ilvl="7" w:tplc="FFFFFFFF" w:tentative="1">
@@ -2492,7 +2489,7 @@
         <w:ind w:left="5760" w:hanging="360"/>
       </w:pPr>
       <w:rPr>
-        <w:rFonts w:ascii="Courier New" w:hAnsi="Courier New" w:cs="Courier New" w:hint="default"/>
+        <w:rFonts w:hint="default" w:ascii="Courier New" w:hAnsi="Courier New" w:cs="Courier New"/>
       </w:rPr>
     </w:lvl>
     <w:lvl w:ilvl="8" w:tplc="FFFFFFFF" w:tentative="1">
@@ -2504,7 +2501,7 @@
         <w:ind w:left="6480" w:hanging="360"/>
       </w:pPr>
       <w:rPr>
-        <w:rFonts w:ascii="Wingdings" w:hAnsi="Wingdings" w:hint="default"/>
+        <w:rFonts w:hint="default" w:ascii="Wingdings" w:hAnsi="Wingdings"/>
       </w:rPr>
     </w:lvl>
   </w:abstractNum>
@@ -2524,7 +2521,7 @@
         <w:ind w:left="720" w:hanging="360"/>
       </w:pPr>
       <w:rPr>
-        <w:rFonts w:ascii="Symbol" w:hAnsi="Symbol" w:hint="default"/>
+        <w:rFonts w:hint="default" w:ascii="Symbol" w:hAnsi="Symbol"/>
         <w:sz w:val="20"/>
       </w:rPr>
     </w:lvl>
@@ -2540,7 +2537,7 @@
         <w:ind w:left="1440" w:hanging="360"/>
       </w:pPr>
       <w:rPr>
-        <w:rFonts w:ascii="Courier New" w:hAnsi="Courier New" w:hint="default"/>
+        <w:rFonts w:hint="default" w:ascii="Courier New" w:hAnsi="Courier New"/>
         <w:sz w:val="20"/>
       </w:rPr>
     </w:lvl>
@@ -2552,7 +2549,7 @@
         <w:ind w:left="2160" w:hanging="360"/>
       </w:pPr>
       <w:rPr>
-        <w:rFonts w:ascii="Calibri" w:eastAsia="Times New Roman" w:hAnsi="Calibri" w:cs="Calibri" w:hint="default"/>
+        <w:rFonts w:hint="default" w:ascii="Calibri" w:hAnsi="Calibri" w:eastAsia="Times New Roman" w:cs="Calibri"/>
       </w:rPr>
     </w:lvl>
     <w:lvl w:ilvl="3" w:tentative="1">
@@ -2567,7 +2564,7 @@
         <w:ind w:left="2880" w:hanging="360"/>
       </w:pPr>
       <w:rPr>
-        <w:rFonts w:ascii="Symbol" w:hAnsi="Symbol" w:hint="default"/>
+        <w:rFonts w:hint="default" w:ascii="Symbol" w:hAnsi="Symbol"/>
         <w:sz w:val="20"/>
       </w:rPr>
     </w:lvl>
@@ -2583,7 +2580,7 @@
         <w:ind w:left="3600" w:hanging="360"/>
       </w:pPr>
       <w:rPr>
-        <w:rFonts w:ascii="Symbol" w:hAnsi="Symbol" w:hint="default"/>
+        <w:rFonts w:hint="default" w:ascii="Symbol" w:hAnsi="Symbol"/>
         <w:sz w:val="20"/>
       </w:rPr>
     </w:lvl>
@@ -2599,7 +2596,7 @@
         <w:ind w:left="4320" w:hanging="360"/>
       </w:pPr>
       <w:rPr>
-        <w:rFonts w:ascii="Symbol" w:hAnsi="Symbol" w:hint="default"/>
+        <w:rFonts w:hint="default" w:ascii="Symbol" w:hAnsi="Symbol"/>
         <w:sz w:val="20"/>
       </w:rPr>
     </w:lvl>
@@ -2615,7 +2612,7 @@
         <w:ind w:left="5040" w:hanging="360"/>
       </w:pPr>
       <w:rPr>
-        <w:rFonts w:ascii="Symbol" w:hAnsi="Symbol" w:hint="default"/>
+        <w:rFonts w:hint="default" w:ascii="Symbol" w:hAnsi="Symbol"/>
         <w:sz w:val="20"/>
       </w:rPr>
     </w:lvl>
@@ -2631,7 +2628,7 @@
         <w:ind w:left="5760" w:hanging="360"/>
       </w:pPr>
       <w:rPr>
-        <w:rFonts w:ascii="Symbol" w:hAnsi="Symbol" w:hint="default"/>
+        <w:rFonts w:hint="default" w:ascii="Symbol" w:hAnsi="Symbol"/>
         <w:sz w:val="20"/>
       </w:rPr>
     </w:lvl>
@@ -2647,7 +2644,7 @@
         <w:ind w:left="6480" w:hanging="360"/>
       </w:pPr>
       <w:rPr>
-        <w:rFonts w:ascii="Symbol" w:hAnsi="Symbol" w:hint="default"/>
+        <w:rFonts w:hint="default" w:ascii="Symbol" w:hAnsi="Symbol"/>
         <w:sz w:val="20"/>
       </w:rPr>
     </w:lvl>
@@ -2680,7 +2677,7 @@
         <w:ind w:left="1440" w:hanging="360"/>
       </w:pPr>
       <w:rPr>
-        <w:rFonts w:ascii="Symbol" w:hAnsi="Symbol" w:hint="default"/>
+        <w:rFonts w:hint="default" w:ascii="Symbol" w:hAnsi="Symbol"/>
         <w:sz w:val="20"/>
       </w:rPr>
     </w:lvl>
@@ -2802,7 +2799,7 @@
   <w:docDefaults>
     <w:rPrDefault>
       <w:rPr>
-        <w:rFonts w:asciiTheme="minorHAnsi" w:eastAsiaTheme="minorHAnsi" w:hAnsiTheme="minorHAnsi" w:cstheme="minorBidi"/>
+        <w:rFonts w:asciiTheme="minorHAnsi" w:hAnsiTheme="minorHAnsi" w:eastAsiaTheme="minorHAnsi" w:cstheme="minorBidi"/>
         <w:sz w:val="22"/>
         <w:szCs w:val="22"/>
         <w:lang w:val="en-US" w:eastAsia="en-US" w:bidi="ar-SA"/>
@@ -2817,14 +2814,14 @@
   <w:latentStyles w:defLockedState="0" w:defUIPriority="99" w:defSemiHidden="0" w:defUnhideWhenUsed="0" w:defQFormat="0" w:count="376">
     <w:lsdException w:name="Normal" w:uiPriority="0" w:qFormat="1"/>
     <w:lsdException w:name="heading 1" w:uiPriority="9" w:qFormat="1"/>
-    <w:lsdException w:name="heading 2" w:semiHidden="1" w:uiPriority="9" w:unhideWhenUsed="1" w:qFormat="1"/>
-    <w:lsdException w:name="heading 3" w:semiHidden="1" w:uiPriority="9" w:unhideWhenUsed="1" w:qFormat="1"/>
-    <w:lsdException w:name="heading 4" w:semiHidden="1" w:uiPriority="9" w:unhideWhenUsed="1" w:qFormat="1"/>
-    <w:lsdException w:name="heading 5" w:semiHidden="1" w:uiPriority="9" w:unhideWhenUsed="1" w:qFormat="1"/>
-    <w:lsdException w:name="heading 6" w:semiHidden="1" w:uiPriority="9" w:unhideWhenUsed="1" w:qFormat="1"/>
-    <w:lsdException w:name="heading 7" w:semiHidden="1" w:uiPriority="9" w:unhideWhenUsed="1" w:qFormat="1"/>
-    <w:lsdException w:name="heading 8" w:semiHidden="1" w:uiPriority="9" w:unhideWhenUsed="1" w:qFormat="1"/>
-    <w:lsdException w:name="heading 9" w:semiHidden="1" w:uiPriority="9" w:unhideWhenUsed="1" w:qFormat="1"/>
+    <w:lsdException w:name="heading 2" w:uiPriority="9" w:semiHidden="1" w:unhideWhenUsed="1" w:qFormat="1"/>
+    <w:lsdException w:name="heading 3" w:uiPriority="9" w:semiHidden="1" w:unhideWhenUsed="1" w:qFormat="1"/>
+    <w:lsdException w:name="heading 4" w:uiPriority="9" w:semiHidden="1" w:unhideWhenUsed="1" w:qFormat="1"/>
+    <w:lsdException w:name="heading 5" w:uiPriority="9" w:semiHidden="1" w:unhideWhenUsed="1" w:qFormat="1"/>
+    <w:lsdException w:name="heading 6" w:uiPriority="9" w:semiHidden="1" w:unhideWhenUsed="1" w:qFormat="1"/>
+    <w:lsdException w:name="heading 7" w:uiPriority="9" w:semiHidden="1" w:unhideWhenUsed="1" w:qFormat="1"/>
+    <w:lsdException w:name="heading 8" w:uiPriority="9" w:semiHidden="1" w:unhideWhenUsed="1" w:qFormat="1"/>
+    <w:lsdException w:name="heading 9" w:uiPriority="9" w:semiHidden="1" w:unhideWhenUsed="1" w:qFormat="1"/>
     <w:lsdException w:name="index 1" w:semiHidden="1" w:unhideWhenUsed="1"/>
     <w:lsdException w:name="index 2" w:semiHidden="1" w:unhideWhenUsed="1"/>
     <w:lsdException w:name="index 3" w:semiHidden="1" w:unhideWhenUsed="1"/>
@@ -2834,22 +2831,22 @@
     <w:lsdException w:name="index 7" w:semiHidden="1" w:unhideWhenUsed="1"/>
     <w:lsdException w:name="index 8" w:semiHidden="1" w:unhideWhenUsed="1"/>
     <w:lsdException w:name="index 9" w:semiHidden="1" w:unhideWhenUsed="1"/>
-    <w:lsdException w:name="toc 1" w:semiHidden="1" w:uiPriority="39" w:unhideWhenUsed="1"/>
-    <w:lsdException w:name="toc 2" w:semiHidden="1" w:uiPriority="39" w:unhideWhenUsed="1"/>
-    <w:lsdException w:name="toc 3" w:semiHidden="1" w:uiPriority="39" w:unhideWhenUsed="1"/>
-    <w:lsdException w:name="toc 4" w:semiHidden="1" w:uiPriority="39" w:unhideWhenUsed="1"/>
-    <w:lsdException w:name="toc 5" w:semiHidden="1" w:uiPriority="39" w:unhideWhenUsed="1"/>
-    <w:lsdException w:name="toc 6" w:semiHidden="1" w:uiPriority="39" w:unhideWhenUsed="1"/>
-    <w:lsdException w:name="toc 7" w:semiHidden="1" w:uiPriority="39" w:unhideWhenUsed="1"/>
-    <w:lsdException w:name="toc 8" w:semiHidden="1" w:uiPriority="39" w:unhideWhenUsed="1"/>
-    <w:lsdException w:name="toc 9" w:semiHidden="1" w:uiPriority="39" w:unhideWhenUsed="1"/>
+    <w:lsdException w:name="toc 1" w:uiPriority="39" w:semiHidden="1" w:unhideWhenUsed="1"/>
+    <w:lsdException w:name="toc 2" w:uiPriority="39" w:semiHidden="1" w:unhideWhenUsed="1"/>
+    <w:lsdException w:name="toc 3" w:uiPriority="39" w:semiHidden="1" w:unhideWhenUsed="1"/>
+    <w:lsdException w:name="toc 4" w:uiPriority="39" w:semiHidden="1" w:unhideWhenUsed="1"/>
+    <w:lsdException w:name="toc 5" w:uiPriority="39" w:semiHidden="1" w:unhideWhenUsed="1"/>
+    <w:lsdException w:name="toc 6" w:uiPriority="39" w:semiHidden="1" w:unhideWhenUsed="1"/>
+    <w:lsdException w:name="toc 7" w:uiPriority="39" w:semiHidden="1" w:unhideWhenUsed="1"/>
+    <w:lsdException w:name="toc 8" w:uiPriority="39" w:semiHidden="1" w:unhideWhenUsed="1"/>
+    <w:lsdException w:name="toc 9" w:uiPriority="39" w:semiHidden="1" w:unhideWhenUsed="1"/>
     <w:lsdException w:name="Normal Indent" w:semiHidden="1" w:unhideWhenUsed="1"/>
     <w:lsdException w:name="footnote text" w:semiHidden="1" w:unhideWhenUsed="1"/>
     <w:lsdException w:name="annotation text" w:semiHidden="1" w:unhideWhenUsed="1"/>
     <w:lsdException w:name="header" w:semiHidden="1" w:unhideWhenUsed="1"/>
     <w:lsdException w:name="footer" w:semiHidden="1" w:unhideWhenUsed="1"/>
     <w:lsdException w:name="index heading" w:semiHidden="1" w:unhideWhenUsed="1"/>
-    <w:lsdException w:name="caption" w:semiHidden="1" w:uiPriority="35" w:unhideWhenUsed="1" w:qFormat="1"/>
+    <w:lsdException w:name="caption" w:uiPriority="35" w:semiHidden="1" w:unhideWhenUsed="1" w:qFormat="1"/>
     <w:lsdException w:name="table of figures" w:semiHidden="1" w:unhideWhenUsed="1"/>
     <w:lsdException w:name="envelope address" w:semiHidden="1" w:unhideWhenUsed="1"/>
     <w:lsdException w:name="envelope return" w:semiHidden="1" w:unhideWhenUsed="1"/>
@@ -2880,7 +2877,7 @@
     <w:lsdException w:name="Title" w:uiPriority="10" w:qFormat="1"/>
     <w:lsdException w:name="Closing" w:semiHidden="1" w:unhideWhenUsed="1"/>
     <w:lsdException w:name="Signature" w:semiHidden="1" w:unhideWhenUsed="1"/>
-    <w:lsdException w:name="Default Paragraph Font" w:semiHidden="1" w:uiPriority="1" w:unhideWhenUsed="1"/>
+    <w:lsdException w:name="Default Paragraph Font" w:uiPriority="1" w:semiHidden="1" w:unhideWhenUsed="1"/>
     <w:lsdException w:name="Body Text" w:semiHidden="1" w:unhideWhenUsed="1"/>
     <w:lsdException w:name="Body Text Indent" w:semiHidden="1" w:unhideWhenUsed="1"/>
     <w:lsdException w:name="List Continue" w:semiHidden="1" w:unhideWhenUsed="1"/>
@@ -3080,8 +3077,8 @@
     <w:lsdException w:name="Subtle Reference" w:uiPriority="31" w:qFormat="1"/>
     <w:lsdException w:name="Intense Reference" w:uiPriority="32" w:qFormat="1"/>
     <w:lsdException w:name="Book Title" w:uiPriority="33" w:qFormat="1"/>
-    <w:lsdException w:name="Bibliography" w:semiHidden="1" w:uiPriority="37" w:unhideWhenUsed="1"/>
-    <w:lsdException w:name="TOC Heading" w:semiHidden="1" w:uiPriority="39" w:unhideWhenUsed="1" w:qFormat="1"/>
+    <w:lsdException w:name="Bibliography" w:uiPriority="37" w:semiHidden="1" w:unhideWhenUsed="1"/>
+    <w:lsdException w:name="TOC Heading" w:uiPriority="39" w:semiHidden="1" w:unhideWhenUsed="1" w:qFormat="1"/>
     <w:lsdException w:name="Plain Table 1" w:uiPriority="41"/>
     <w:lsdException w:name="Plain Table 2" w:uiPriority="42"/>
     <w:lsdException w:name="Plain Table 3" w:uiPriority="43"/>
@@ -3192,17 +3189,17 @@
     <w:lsdException w:name="Unresolved Mention" w:semiHidden="1" w:unhideWhenUsed="1"/>
     <w:lsdException w:name="Smart Link" w:semiHidden="1" w:unhideWhenUsed="1"/>
   </w:latentStyles>
-  <w:style w:type="paragraph" w:default="1" w:styleId="Normal">
+  <w:style w:type="paragraph" w:styleId="Normal" w:default="1">
     <w:name w:val="Normal"/>
     <w:qFormat/>
   </w:style>
-  <w:style w:type="character" w:default="1" w:styleId="DefaultParagraphFont">
+  <w:style w:type="character" w:styleId="DefaultParagraphFont" w:default="1">
     <w:name w:val="Default Paragraph Font"/>
     <w:uiPriority w:val="1"/>
     <w:semiHidden/>
     <w:unhideWhenUsed/>
   </w:style>
-  <w:style w:type="table" w:default="1" w:styleId="TableNormal">
+  <w:style w:type="table" w:styleId="TableNormal" w:default="1">
     <w:name w:val="Normal Table"/>
     <w:uiPriority w:val="99"/>
     <w:semiHidden/>
@@ -3217,7 +3214,7 @@
       </w:tblCellMar>
     </w:tblPr>
   </w:style>
-  <w:style w:type="numbering" w:default="1" w:styleId="NoList">
+  <w:style w:type="numbering" w:styleId="NoList" w:default="1">
     <w:name w:val="No List"/>
     <w:uiPriority w:val="99"/>
     <w:semiHidden/>
@@ -3234,7 +3231,7 @@
       <w:spacing w:before="100" w:beforeAutospacing="1" w:after="100" w:afterAutospacing="1" w:line="240" w:lineRule="auto"/>
     </w:pPr>
     <w:rPr>
-      <w:rFonts w:ascii="Times New Roman" w:eastAsia="Times New Roman" w:hAnsi="Times New Roman" w:cs="Times New Roman"/>
+      <w:rFonts w:ascii="Times New Roman" w:hAnsi="Times New Roman" w:eastAsia="Times New Roman" w:cs="Times New Roman"/>
       <w:sz w:val="24"/>
       <w:szCs w:val="24"/>
     </w:rPr>
@@ -3249,12 +3246,12 @@
     </w:pPr>
     <w:tblPr>
       <w:tblBorders>
-        <w:top w:val="single" w:sz="4" w:space="0" w:color="auto"/>
-        <w:left w:val="single" w:sz="4" w:space="0" w:color="auto"/>
-        <w:bottom w:val="single" w:sz="4" w:space="0" w:color="auto"/>
-        <w:right w:val="single" w:sz="4" w:space="0" w:color="auto"/>
-        <w:insideH w:val="single" w:sz="4" w:space="0" w:color="auto"/>
-        <w:insideV w:val="single" w:sz="4" w:space="0" w:color="auto"/>
+        <w:top w:val="single" w:color="auto" w:sz="4" w:space="0"/>
+        <w:left w:val="single" w:color="auto" w:sz="4" w:space="0"/>
+        <w:bottom w:val="single" w:color="auto" w:sz="4" w:space="0"/>
+        <w:right w:val="single" w:color="auto" w:sz="4" w:space="0"/>
+        <w:insideH w:val="single" w:color="auto" w:sz="4" w:space="0"/>
+        <w:insideV w:val="single" w:color="auto" w:sz="4" w:space="0"/>
       </w:tblBorders>
     </w:tblPr>
   </w:style>

</xml_diff>